<commit_message>
Rekordy Transakcji i procedury część druga
</commit_message>
<xml_diff>
--- a/Documentation/Baza_danych_tabele.docx
+++ b/Documentation/Baza_danych_tabele.docx
@@ -1140,6 +1140,78 @@
       <w:pPr>
         <w:pStyle w:val="Akapitzlist"/>
         <w:numPr>
+          <w:ilvl w:val="2"/>
+          <w:numId w:val="8"/>
+        </w:numPr>
+      </w:pPr>
+      <w:proofErr w:type="spellStart"/>
+      <w:r>
+        <w:t>Set_product_price</w:t>
+      </w:r>
+      <w:proofErr w:type="spellEnd"/>
+      <w:r>
+        <w:t xml:space="preserve"> (na Oracle)</w:t>
+      </w:r>
+      <w:r>
+        <w:t xml:space="preserve"> </w:t>
+      </w:r>
+      <w:r>
+        <w:t>–</w:t>
+      </w:r>
+      <w:r>
+        <w:t xml:space="preserve"> sprawdz</w:t>
+      </w:r>
+      <w:r>
+        <w:t>amy czy cena nie większa/mniejsza od starej ceny o 50%</w:t>
+      </w:r>
+      <w:r>
+        <w:t xml:space="preserve"> - wartość ustawiona na sztywno</w:t>
+      </w:r>
+    </w:p>
+    <w:p>
+      <w:pPr>
+        <w:pStyle w:val="Akapitzlist"/>
+        <w:numPr>
+          <w:ilvl w:val="2"/>
+          <w:numId w:val="8"/>
+        </w:numPr>
+        <w:rPr>
+          <w:lang w:val="en-US"/>
+        </w:rPr>
+      </w:pPr>
+      <w:proofErr w:type="spellStart"/>
+      <w:r>
+        <w:rPr>
+          <w:lang w:val="en-US"/>
+        </w:rPr>
+        <w:t>Set_product_points</w:t>
+      </w:r>
+      <w:proofErr w:type="spellEnd"/>
+      <w:r>
+        <w:rPr>
+          <w:lang w:val="en-US"/>
+        </w:rPr>
+        <w:t xml:space="preserve"> (</w:t>
+      </w:r>
+      <w:proofErr w:type="spellStart"/>
+      <w:r>
+        <w:rPr>
+          <w:lang w:val="en-US"/>
+        </w:rPr>
+        <w:t>na</w:t>
+      </w:r>
+      <w:proofErr w:type="spellEnd"/>
+      <w:r>
+        <w:rPr>
+          <w:lang w:val="en-US"/>
+        </w:rPr>
+        <w:t xml:space="preserve"> Oracle)</w:t>
+      </w:r>
+    </w:p>
+    <w:p>
+      <w:pPr>
+        <w:pStyle w:val="Akapitzlist"/>
+        <w:numPr>
           <w:ilvl w:val="1"/>
           <w:numId w:val="8"/>
         </w:numPr>
@@ -1217,19 +1289,35 @@
           <w:ilvl w:val="2"/>
           <w:numId w:val="8"/>
         </w:numPr>
-      </w:pPr>
-      <w:proofErr w:type="spellStart"/>
-      <w:r>
+        <w:rPr>
+          <w:color w:val="BF8F00" w:themeColor="accent4" w:themeShade="BF"/>
+        </w:rPr>
+      </w:pPr>
+      <w:proofErr w:type="spellStart"/>
+      <w:r>
+        <w:rPr>
+          <w:color w:val="BF8F00" w:themeColor="accent4" w:themeShade="BF"/>
+        </w:rPr>
+        <w:lastRenderedPageBreak/>
         <w:t>Add_</w:t>
       </w:r>
       <w:r>
+        <w:rPr>
+          <w:color w:val="BF8F00" w:themeColor="accent4" w:themeShade="BF"/>
+        </w:rPr>
         <w:t>product_</w:t>
       </w:r>
       <w:r>
+        <w:rPr>
+          <w:color w:val="BF8F00" w:themeColor="accent4" w:themeShade="BF"/>
+        </w:rPr>
         <w:t>transaction</w:t>
       </w:r>
       <w:proofErr w:type="spellEnd"/>
       <w:r>
+        <w:rPr>
+          <w:color w:val="BF8F00" w:themeColor="accent4" w:themeShade="BF"/>
+        </w:rPr>
         <w:t xml:space="preserve"> –jednocześnie usuwa podaną w zamówieniu ilość  produktu oraz sprawdza przed tą operacją czy mamy wystarczającą ilość produktów</w:t>
       </w:r>
     </w:p>
@@ -1240,932 +1328,1060 @@
           <w:ilvl w:val="2"/>
           <w:numId w:val="8"/>
         </w:numPr>
-      </w:pPr>
-      <w:proofErr w:type="spellStart"/>
+        <w:rPr>
+          <w:color w:val="BF8F00" w:themeColor="accent4" w:themeShade="BF"/>
+        </w:rPr>
+      </w:pPr>
+      <w:proofErr w:type="spellStart"/>
+      <w:r>
+        <w:rPr>
+          <w:color w:val="BF8F00" w:themeColor="accent4" w:themeShade="BF"/>
+        </w:rPr>
+        <w:t>Add_petrol_transacton</w:t>
+      </w:r>
+      <w:proofErr w:type="spellEnd"/>
+      <w:r>
+        <w:rPr>
+          <w:color w:val="BF8F00" w:themeColor="accent4" w:themeShade="BF"/>
+        </w:rPr>
+        <w:t xml:space="preserve"> – sprawdza czy paliwa po operacji zostanie powyżej</w:t>
+      </w:r>
+      <w:r>
+        <w:rPr>
+          <w:color w:val="BF8F00" w:themeColor="accent4" w:themeShade="BF"/>
+        </w:rPr>
+        <w:t xml:space="preserve"> </w:t>
+      </w:r>
+      <w:r>
+        <w:rPr>
+          <w:color w:val="BF8F00" w:themeColor="accent4" w:themeShade="BF"/>
+        </w:rPr>
+        <w:t xml:space="preserve">określonego pułapu na podstawie wartości maksimum (5% z </w:t>
+      </w:r>
+      <w:proofErr w:type="spellStart"/>
+      <w:r>
+        <w:rPr>
+          <w:color w:val="BF8F00" w:themeColor="accent4" w:themeShade="BF"/>
+        </w:rPr>
+        <w:t>maksa</w:t>
+      </w:r>
+      <w:proofErr w:type="spellEnd"/>
+      <w:r>
+        <w:rPr>
+          <w:color w:val="BF8F00" w:themeColor="accent4" w:themeShade="BF"/>
+        </w:rPr>
+        <w:t xml:space="preserve"> co najmniej musi zostać</w:t>
+      </w:r>
+      <w:r>
+        <w:rPr>
+          <w:color w:val="BF8F00" w:themeColor="accent4" w:themeShade="BF"/>
+        </w:rPr>
+        <w:t>)</w:t>
+      </w:r>
+    </w:p>
+    <w:p>
+      <w:pPr>
+        <w:pStyle w:val="Akapitzlist"/>
+        <w:numPr>
+          <w:ilvl w:val="2"/>
+          <w:numId w:val="8"/>
+        </w:numPr>
+        <w:rPr>
+          <w:color w:val="538135" w:themeColor="accent6" w:themeShade="BF"/>
+        </w:rPr>
+      </w:pPr>
+      <w:r>
+        <w:rPr>
+          <w:color w:val="538135" w:themeColor="accent6" w:themeShade="BF"/>
+        </w:rPr>
+        <w:t xml:space="preserve">+ </w:t>
+      </w:r>
+      <w:proofErr w:type="spellStart"/>
+      <w:r>
+        <w:rPr>
+          <w:color w:val="538135" w:themeColor="accent6" w:themeShade="BF"/>
+        </w:rPr>
+        <w:t>Make_order_spożywka</w:t>
+      </w:r>
+      <w:proofErr w:type="spellEnd"/>
+      <w:r>
+        <w:rPr>
+          <w:color w:val="538135" w:themeColor="accent6" w:themeShade="BF"/>
+        </w:rPr>
+        <w:t xml:space="preserve"> – zamówienie na produkt</w:t>
+      </w:r>
+      <w:r>
+        <w:rPr>
+          <w:color w:val="538135" w:themeColor="accent6" w:themeShade="BF"/>
+        </w:rPr>
+        <w:t>, sprawdza czy nie ma dostawy danego dnia</w:t>
+      </w:r>
+    </w:p>
+    <w:p>
+      <w:pPr>
+        <w:pStyle w:val="Akapitzlist"/>
+        <w:numPr>
+          <w:ilvl w:val="2"/>
+          <w:numId w:val="8"/>
+        </w:numPr>
+        <w:rPr>
+          <w:color w:val="538135" w:themeColor="accent6" w:themeShade="BF"/>
+        </w:rPr>
+      </w:pPr>
+      <w:r>
+        <w:rPr>
+          <w:color w:val="538135" w:themeColor="accent6" w:themeShade="BF"/>
+        </w:rPr>
+        <w:t xml:space="preserve">+ </w:t>
+      </w:r>
+      <w:proofErr w:type="spellStart"/>
+      <w:r>
+        <w:rPr>
+          <w:color w:val="538135" w:themeColor="accent6" w:themeShade="BF"/>
+        </w:rPr>
+        <w:t>Make_order_paliwk</w:t>
+      </w:r>
+      <w:r>
+        <w:rPr>
+          <w:color w:val="538135" w:themeColor="accent6" w:themeShade="BF"/>
+        </w:rPr>
+        <w:t>o</w:t>
+      </w:r>
+      <w:proofErr w:type="spellEnd"/>
+      <w:r>
+        <w:rPr>
+          <w:color w:val="538135" w:themeColor="accent6" w:themeShade="BF"/>
+        </w:rPr>
+        <w:t xml:space="preserve"> </w:t>
+      </w:r>
+      <w:r>
+        <w:rPr>
+          <w:color w:val="538135" w:themeColor="accent6" w:themeShade="BF"/>
+        </w:rPr>
+        <w:t>–</w:t>
+      </w:r>
+      <w:r>
+        <w:rPr>
+          <w:color w:val="538135" w:themeColor="accent6" w:themeShade="BF"/>
+        </w:rPr>
+        <w:t xml:space="preserve"> </w:t>
+      </w:r>
+      <w:proofErr w:type="spellStart"/>
+      <w:r>
+        <w:rPr>
+          <w:color w:val="538135" w:themeColor="accent6" w:themeShade="BF"/>
+        </w:rPr>
+        <w:t>zamowienie</w:t>
+      </w:r>
+      <w:proofErr w:type="spellEnd"/>
+      <w:r>
+        <w:rPr>
+          <w:color w:val="538135" w:themeColor="accent6" w:themeShade="BF"/>
+        </w:rPr>
+        <w:t xml:space="preserve"> na paliwo</w:t>
+      </w:r>
+      <w:r>
+        <w:rPr>
+          <w:color w:val="538135" w:themeColor="accent6" w:themeShade="BF"/>
+        </w:rPr>
+        <w:t xml:space="preserve">, </w:t>
+      </w:r>
+      <w:r>
+        <w:rPr>
+          <w:color w:val="538135" w:themeColor="accent6" w:themeShade="BF"/>
+        </w:rPr>
+        <w:t>sprawdza czy żądana ilość nie przekroczy maksimum</w:t>
+      </w:r>
+      <w:r>
+        <w:rPr>
+          <w:color w:val="538135" w:themeColor="accent6" w:themeShade="BF"/>
+        </w:rPr>
+        <w:t xml:space="preserve"> i czy nie ma dostawy danego dnia</w:t>
+      </w:r>
+    </w:p>
+    <w:p>
+      <w:pPr>
+        <w:pStyle w:val="Akapitzlist"/>
+        <w:numPr>
+          <w:ilvl w:val="2"/>
+          <w:numId w:val="8"/>
+        </w:numPr>
+        <w:rPr>
+          <w:color w:val="538135" w:themeColor="accent6" w:themeShade="BF"/>
+        </w:rPr>
+      </w:pPr>
+      <w:proofErr w:type="spellStart"/>
+      <w:r>
+        <w:rPr>
+          <w:color w:val="538135" w:themeColor="accent6" w:themeShade="BF"/>
+        </w:rPr>
+        <w:t>Register_client</w:t>
+      </w:r>
+      <w:proofErr w:type="spellEnd"/>
+      <w:r>
+        <w:rPr>
+          <w:color w:val="538135" w:themeColor="accent6" w:themeShade="BF"/>
+        </w:rPr>
+        <w:t xml:space="preserve"> – stwórz nowego klienta (wartość punktów 0) na podstawie imienia, nazwiska i maila</w:t>
+      </w:r>
+    </w:p>
+    <w:p>
+      <w:pPr>
+        <w:pStyle w:val="Akapitzlist"/>
+        <w:numPr>
+          <w:ilvl w:val="1"/>
+          <w:numId w:val="8"/>
+        </w:numPr>
+        <w:rPr>
+          <w:lang w:val="en-US"/>
+        </w:rPr>
+      </w:pPr>
+      <w:proofErr w:type="spellStart"/>
+      <w:r>
+        <w:rPr>
+          <w:lang w:val="en-US"/>
+        </w:rPr>
+        <w:t>Funkcje</w:t>
+      </w:r>
+      <w:proofErr w:type="spellEnd"/>
+    </w:p>
+    <w:p>
+      <w:pPr>
+        <w:pStyle w:val="Akapitzlist"/>
+        <w:numPr>
+          <w:ilvl w:val="2"/>
+          <w:numId w:val="8"/>
+        </w:numPr>
+        <w:rPr>
+          <w:lang w:val="en-US"/>
+        </w:rPr>
+      </w:pPr>
+      <w:proofErr w:type="spellStart"/>
+      <w:r>
+        <w:rPr>
+          <w:lang w:val="en-US"/>
+        </w:rPr>
+        <w:t>Show_product_on_stock</w:t>
+      </w:r>
+      <w:proofErr w:type="spellEnd"/>
+      <w:r>
+        <w:rPr>
+          <w:lang w:val="en-US"/>
+        </w:rPr>
+        <w:t>(</w:t>
+      </w:r>
+      <w:proofErr w:type="spellStart"/>
+      <w:r>
+        <w:rPr>
+          <w:lang w:val="en-US"/>
+        </w:rPr>
+        <w:t>productID</w:t>
+      </w:r>
+      <w:proofErr w:type="spellEnd"/>
+      <w:r>
+        <w:rPr>
+          <w:lang w:val="en-US"/>
+        </w:rPr>
+        <w:t>)</w:t>
+      </w:r>
+      <w:r>
+        <w:rPr>
+          <w:lang w:val="en-US"/>
+        </w:rPr>
+        <w:t xml:space="preserve"> (</w:t>
+      </w:r>
+      <w:proofErr w:type="spellStart"/>
+      <w:r>
+        <w:rPr>
+          <w:lang w:val="en-US"/>
+        </w:rPr>
+        <w:t>ewentualnie</w:t>
+      </w:r>
+      <w:proofErr w:type="spellEnd"/>
+      <w:r>
+        <w:rPr>
+          <w:lang w:val="en-US"/>
+        </w:rPr>
+        <w:t xml:space="preserve"> </w:t>
+      </w:r>
+      <w:proofErr w:type="spellStart"/>
+      <w:r>
+        <w:rPr>
+          <w:lang w:val="en-US"/>
+        </w:rPr>
+        <w:t>jako</w:t>
+      </w:r>
+      <w:proofErr w:type="spellEnd"/>
+      <w:r>
+        <w:rPr>
+          <w:lang w:val="en-US"/>
+        </w:rPr>
+        <w:t xml:space="preserve"> </w:t>
+      </w:r>
+      <w:proofErr w:type="spellStart"/>
+      <w:r>
+        <w:rPr>
+          <w:lang w:val="en-US"/>
+        </w:rPr>
+        <w:t>procedura</w:t>
+      </w:r>
+      <w:proofErr w:type="spellEnd"/>
+      <w:r>
+        <w:rPr>
+          <w:lang w:val="en-US"/>
+        </w:rPr>
+        <w:t>)</w:t>
+      </w:r>
+    </w:p>
+    <w:p>
+      <w:pPr>
+        <w:pStyle w:val="Akapitzlist"/>
+        <w:numPr>
+          <w:ilvl w:val="1"/>
+          <w:numId w:val="8"/>
+        </w:numPr>
+        <w:rPr>
+          <w:lang w:val="en-US"/>
+        </w:rPr>
+      </w:pPr>
+      <w:proofErr w:type="spellStart"/>
+      <w:r>
+        <w:rPr>
+          <w:lang w:val="en-US"/>
+        </w:rPr>
+        <w:t>Widoki</w:t>
+      </w:r>
+      <w:proofErr w:type="spellEnd"/>
+    </w:p>
+    <w:p>
+      <w:pPr>
+        <w:pStyle w:val="Akapitzlist"/>
+        <w:numPr>
+          <w:ilvl w:val="2"/>
+          <w:numId w:val="8"/>
+        </w:numPr>
+        <w:rPr>
+          <w:color w:val="538135" w:themeColor="accent6" w:themeShade="BF"/>
+        </w:rPr>
+      </w:pPr>
+      <w:r>
+        <w:rPr>
+          <w:color w:val="538135" w:themeColor="accent6" w:themeShade="BF"/>
+        </w:rPr>
+        <w:t>+</w:t>
+      </w:r>
+      <w:r>
+        <w:rPr>
+          <w:color w:val="538135" w:themeColor="accent6" w:themeShade="BF"/>
+        </w:rPr>
+        <w:t xml:space="preserve"> </w:t>
+      </w:r>
+      <w:proofErr w:type="spellStart"/>
+      <w:r>
+        <w:rPr>
+          <w:color w:val="538135" w:themeColor="accent6" w:themeShade="BF"/>
+        </w:rPr>
+        <w:t>Show_products_prices</w:t>
+      </w:r>
+      <w:proofErr w:type="spellEnd"/>
+    </w:p>
+    <w:p>
+      <w:pPr>
+        <w:pStyle w:val="Akapitzlist"/>
+        <w:numPr>
+          <w:ilvl w:val="2"/>
+          <w:numId w:val="8"/>
+        </w:numPr>
+        <w:rPr>
+          <w:color w:val="538135" w:themeColor="accent6" w:themeShade="BF"/>
+          <w:lang w:val="en-US"/>
+        </w:rPr>
+      </w:pPr>
+      <w:r>
+        <w:rPr>
+          <w:color w:val="538135" w:themeColor="accent6" w:themeShade="BF"/>
+          <w:lang w:val="en-US"/>
+        </w:rPr>
+        <w:t>+</w:t>
+      </w:r>
+      <w:r>
+        <w:rPr>
+          <w:color w:val="538135" w:themeColor="accent6" w:themeShade="BF"/>
+          <w:lang w:val="en-US"/>
+        </w:rPr>
+        <w:t xml:space="preserve"> </w:t>
+      </w:r>
+      <w:proofErr w:type="spellStart"/>
+      <w:r>
+        <w:rPr>
+          <w:color w:val="538135" w:themeColor="accent6" w:themeShade="BF"/>
+          <w:lang w:val="en-US"/>
+        </w:rPr>
+        <w:t>Show_products_stock</w:t>
+      </w:r>
+      <w:proofErr w:type="spellEnd"/>
+    </w:p>
+    <w:p>
+      <w:pPr>
+        <w:pStyle w:val="Akapitzlist"/>
+        <w:numPr>
+          <w:ilvl w:val="2"/>
+          <w:numId w:val="8"/>
+        </w:numPr>
+        <w:rPr>
+          <w:color w:val="538135" w:themeColor="accent6" w:themeShade="BF"/>
+          <w:lang w:val="en-US"/>
+        </w:rPr>
+      </w:pPr>
+      <w:r>
+        <w:rPr>
+          <w:color w:val="538135" w:themeColor="accent6" w:themeShade="BF"/>
+          <w:lang w:val="en-US"/>
+        </w:rPr>
+        <w:t xml:space="preserve">+ </w:t>
+      </w:r>
+      <w:proofErr w:type="spellStart"/>
+      <w:r>
+        <w:rPr>
+          <w:color w:val="538135" w:themeColor="accent6" w:themeShade="BF"/>
+          <w:lang w:val="en-US"/>
+        </w:rPr>
+        <w:t>Show_petrol_prices</w:t>
+      </w:r>
+      <w:proofErr w:type="spellEnd"/>
+    </w:p>
+    <w:p>
+      <w:pPr>
+        <w:pStyle w:val="Akapitzlist"/>
+        <w:numPr>
+          <w:ilvl w:val="2"/>
+          <w:numId w:val="8"/>
+        </w:numPr>
+        <w:rPr>
+          <w:color w:val="538135" w:themeColor="accent6" w:themeShade="BF"/>
+          <w:lang w:val="en-US"/>
+        </w:rPr>
+      </w:pPr>
+      <w:r>
+        <w:rPr>
+          <w:color w:val="538135" w:themeColor="accent6" w:themeShade="BF"/>
+          <w:lang w:val="en-US"/>
+        </w:rPr>
+        <w:t xml:space="preserve">+ </w:t>
+      </w:r>
+      <w:proofErr w:type="spellStart"/>
+      <w:r>
+        <w:rPr>
+          <w:color w:val="538135" w:themeColor="accent6" w:themeShade="BF"/>
+          <w:lang w:val="en-US"/>
+        </w:rPr>
+        <w:t>Show_petrol_stock</w:t>
+      </w:r>
+      <w:proofErr w:type="spellEnd"/>
+    </w:p>
+    <w:p>
+      <w:pPr>
+        <w:pStyle w:val="Akapitzlist"/>
+        <w:numPr>
+          <w:ilvl w:val="0"/>
+          <w:numId w:val="8"/>
+        </w:numPr>
+      </w:pPr>
+      <w:r>
+        <w:t>Klient</w:t>
+      </w:r>
+    </w:p>
+    <w:p>
+      <w:pPr>
+        <w:pStyle w:val="Akapitzlist"/>
+        <w:numPr>
+          <w:ilvl w:val="1"/>
+          <w:numId w:val="8"/>
+        </w:numPr>
+      </w:pPr>
+      <w:r>
+        <w:t>Procedury</w:t>
+      </w:r>
+    </w:p>
+    <w:p>
+      <w:pPr>
+        <w:pStyle w:val="Akapitzlist"/>
+        <w:numPr>
+          <w:ilvl w:val="2"/>
+          <w:numId w:val="8"/>
+        </w:numPr>
+        <w:rPr>
+          <w:color w:val="538135" w:themeColor="accent6" w:themeShade="BF"/>
+        </w:rPr>
+      </w:pPr>
+      <w:r>
+        <w:rPr>
+          <w:color w:val="538135" w:themeColor="accent6" w:themeShade="BF"/>
+        </w:rPr>
+        <w:t xml:space="preserve"> + </w:t>
+      </w:r>
+      <w:proofErr w:type="spellStart"/>
+      <w:r>
+        <w:rPr>
+          <w:color w:val="538135" w:themeColor="accent6" w:themeShade="BF"/>
+        </w:rPr>
+        <w:t>Table</w:t>
+      </w:r>
+      <w:proofErr w:type="spellEnd"/>
+      <w:r>
+        <w:rPr>
+          <w:color w:val="538135" w:themeColor="accent6" w:themeShade="BF"/>
+        </w:rPr>
+        <w:t xml:space="preserve"> </w:t>
+      </w:r>
+      <w:proofErr w:type="spellStart"/>
+      <w:r>
+        <w:rPr>
+          <w:color w:val="538135" w:themeColor="accent6" w:themeShade="BF"/>
+        </w:rPr>
+        <w:t>Check_transaction_history</w:t>
+      </w:r>
+      <w:proofErr w:type="spellEnd"/>
+      <w:r>
+        <w:rPr>
+          <w:color w:val="538135" w:themeColor="accent6" w:themeShade="BF"/>
+        </w:rPr>
+        <w:t>() – historia transakcji klienta</w:t>
+      </w:r>
+      <w:r>
+        <w:rPr>
+          <w:color w:val="538135" w:themeColor="accent6" w:themeShade="BF"/>
+        </w:rPr>
+        <w:t xml:space="preserve"> (osobno </w:t>
+      </w:r>
+      <w:proofErr w:type="spellStart"/>
+      <w:r>
+        <w:rPr>
+          <w:color w:val="538135" w:themeColor="accent6" w:themeShade="BF"/>
+        </w:rPr>
+        <w:t>spozywcze</w:t>
+      </w:r>
+      <w:proofErr w:type="spellEnd"/>
+      <w:r>
+        <w:rPr>
+          <w:color w:val="538135" w:themeColor="accent6" w:themeShade="BF"/>
+        </w:rPr>
+        <w:t xml:space="preserve"> I paliwowe, albo razem)</w:t>
+      </w:r>
+    </w:p>
+    <w:p>
+      <w:pPr>
+        <w:pStyle w:val="Akapitzlist"/>
+        <w:numPr>
+          <w:ilvl w:val="2"/>
+          <w:numId w:val="8"/>
+        </w:numPr>
+        <w:rPr>
+          <w:color w:val="538135" w:themeColor="accent6" w:themeShade="BF"/>
+        </w:rPr>
+      </w:pPr>
+      <w:r>
+        <w:rPr>
+          <w:color w:val="538135" w:themeColor="accent6" w:themeShade="BF"/>
+        </w:rPr>
+        <w:t xml:space="preserve">+ </w:t>
+      </w:r>
+      <w:r>
+        <w:rPr>
+          <w:color w:val="538135" w:themeColor="accent6" w:themeShade="BF"/>
+        </w:rPr>
+        <w:t xml:space="preserve">INT </w:t>
+      </w:r>
+      <w:proofErr w:type="spellStart"/>
+      <w:r>
+        <w:rPr>
+          <w:color w:val="538135" w:themeColor="accent6" w:themeShade="BF"/>
+        </w:rPr>
+        <w:t>Check_loyalty_points</w:t>
+      </w:r>
+      <w:proofErr w:type="spellEnd"/>
+      <w:r>
+        <w:rPr>
+          <w:color w:val="538135" w:themeColor="accent6" w:themeShade="BF"/>
+        </w:rPr>
+        <w:t xml:space="preserve">(INT </w:t>
+      </w:r>
+      <w:proofErr w:type="spellStart"/>
+      <w:r>
+        <w:rPr>
+          <w:color w:val="538135" w:themeColor="accent6" w:themeShade="BF"/>
+        </w:rPr>
+        <w:t>ClientID</w:t>
+      </w:r>
+      <w:proofErr w:type="spellEnd"/>
+      <w:r>
+        <w:rPr>
+          <w:color w:val="538135" w:themeColor="accent6" w:themeShade="BF"/>
+        </w:rPr>
+        <w:t>) – sprawdzenie ilości zgromadzonych punktów</w:t>
+      </w:r>
+    </w:p>
+    <w:p>
+      <w:pPr>
+        <w:pStyle w:val="Akapitzlist"/>
+        <w:numPr>
+          <w:ilvl w:val="1"/>
+          <w:numId w:val="8"/>
+        </w:numPr>
+      </w:pPr>
+      <w:r>
+        <w:t>Funkcje</w:t>
+      </w:r>
+    </w:p>
+    <w:p>
+      <w:pPr>
+        <w:pStyle w:val="Akapitzlist"/>
+        <w:numPr>
+          <w:ilvl w:val="0"/>
+          <w:numId w:val="8"/>
+        </w:numPr>
+      </w:pPr>
+      <w:r>
+        <w:t>Techniczne</w:t>
+      </w:r>
+    </w:p>
+    <w:p>
+      <w:pPr>
+        <w:pStyle w:val="Akapitzlist"/>
+        <w:numPr>
+          <w:ilvl w:val="1"/>
+          <w:numId w:val="8"/>
+        </w:numPr>
+      </w:pPr>
+      <w:r>
+        <w:t>Funkcje:</w:t>
+      </w:r>
+    </w:p>
+    <w:p>
+      <w:pPr>
+        <w:pStyle w:val="Akapitzlist"/>
+        <w:numPr>
+          <w:ilvl w:val="2"/>
+          <w:numId w:val="8"/>
+        </w:numPr>
+      </w:pPr>
+      <w:proofErr w:type="spellStart"/>
+      <w:r>
+        <w:t>On_schedule_add</w:t>
+      </w:r>
+      <w:proofErr w:type="spellEnd"/>
+      <w:r>
+        <w:t xml:space="preserve"> – sprawdza czy pra</w:t>
+      </w:r>
+      <w:r>
+        <w:t>cownik się nie przepracowuje, sprawdza czy nie przekroczono limitu pracowników na zamianę</w:t>
+      </w:r>
+    </w:p>
+    <w:p>
+      <w:pPr>
+        <w:pStyle w:val="Akapitzlist"/>
+        <w:numPr>
+          <w:ilvl w:val="2"/>
+          <w:numId w:val="8"/>
+        </w:numPr>
+      </w:pPr>
+      <w:proofErr w:type="spellStart"/>
+      <w:r>
+        <w:t>On_price</w:t>
+      </w:r>
+      <w:proofErr w:type="spellEnd"/>
+      <w:r>
+        <w:t xml:space="preserve"> </w:t>
+      </w:r>
+      <w:proofErr w:type="spellStart"/>
+      <w:r>
+        <w:t>change</w:t>
+      </w:r>
+      <w:proofErr w:type="spellEnd"/>
+      <w:r>
+        <w:t xml:space="preserve"> – sprawdza czy</w:t>
+      </w:r>
+      <w:r>
+        <w:t xml:space="preserve"> cena w widełkach</w:t>
+      </w:r>
+    </w:p>
+    <w:p>
+      <w:pPr>
+        <w:pStyle w:val="Akapitzlist"/>
+        <w:numPr>
+          <w:ilvl w:val="1"/>
+          <w:numId w:val="8"/>
+        </w:numPr>
+      </w:pPr>
+      <w:r>
+        <w:t>Procedury</w:t>
+      </w:r>
+    </w:p>
+    <w:p>
+      <w:pPr>
+        <w:pStyle w:val="Akapitzlist"/>
+        <w:numPr>
+          <w:ilvl w:val="2"/>
+          <w:numId w:val="8"/>
+        </w:numPr>
+        <w:rPr>
+          <w:color w:val="538135" w:themeColor="accent6" w:themeShade="BF"/>
+          <w:lang w:val="en-US"/>
+        </w:rPr>
+      </w:pPr>
+      <w:r>
+        <w:rPr>
+          <w:color w:val="538135" w:themeColor="accent6" w:themeShade="BF"/>
+          <w:lang w:val="en-US"/>
+        </w:rPr>
+        <w:t xml:space="preserve">+ </w:t>
+      </w:r>
+      <w:proofErr w:type="spellStart"/>
+      <w:r>
+        <w:rPr>
+          <w:color w:val="538135" w:themeColor="accent6" w:themeShade="BF"/>
+          <w:lang w:val="en-US"/>
+        </w:rPr>
+        <w:t>Add_Points_to_customer</w:t>
+      </w:r>
+      <w:proofErr w:type="spellEnd"/>
+      <w:r>
+        <w:rPr>
+          <w:color w:val="538135" w:themeColor="accent6" w:themeShade="BF"/>
+          <w:lang w:val="en-US"/>
+        </w:rPr>
+        <w:t>(</w:t>
+      </w:r>
+      <w:proofErr w:type="spellStart"/>
+      <w:r>
+        <w:rPr>
+          <w:color w:val="538135" w:themeColor="accent6" w:themeShade="BF"/>
+          <w:lang w:val="en-US"/>
+        </w:rPr>
+        <w:t>CustId,points_added</w:t>
+      </w:r>
+      <w:proofErr w:type="spellEnd"/>
+      <w:r>
+        <w:rPr>
+          <w:color w:val="538135" w:themeColor="accent6" w:themeShade="BF"/>
+          <w:lang w:val="en-US"/>
+        </w:rPr>
+        <w:t>)</w:t>
+      </w:r>
+    </w:p>
+    <w:p>
+      <w:pPr>
+        <w:pStyle w:val="Akapitzlist"/>
+        <w:numPr>
+          <w:ilvl w:val="0"/>
+          <w:numId w:val="8"/>
+        </w:numPr>
+        <w:rPr>
+          <w:lang w:val="en-US"/>
+        </w:rPr>
+      </w:pPr>
+      <w:proofErr w:type="spellStart"/>
+      <w:r>
+        <w:rPr>
+          <w:lang w:val="en-US"/>
+        </w:rPr>
+        <w:t>Zarząd</w:t>
+      </w:r>
+      <w:proofErr w:type="spellEnd"/>
+    </w:p>
+    <w:p>
+      <w:pPr>
+        <w:pStyle w:val="Akapitzlist"/>
+        <w:numPr>
+          <w:ilvl w:val="1"/>
+          <w:numId w:val="8"/>
+        </w:numPr>
+        <w:rPr>
+          <w:lang w:val="en-US"/>
+        </w:rPr>
+      </w:pPr>
+      <w:proofErr w:type="spellStart"/>
+      <w:r>
+        <w:rPr>
+          <w:lang w:val="en-US"/>
+        </w:rPr>
+        <w:t>Funkcje</w:t>
+      </w:r>
+      <w:proofErr w:type="spellEnd"/>
+    </w:p>
+    <w:p>
+      <w:pPr>
+        <w:pStyle w:val="Akapitzlist"/>
+        <w:numPr>
+          <w:ilvl w:val="2"/>
+          <w:numId w:val="8"/>
+        </w:numPr>
+        <w:rPr>
+          <w:lang w:val="en-US"/>
+        </w:rPr>
+      </w:pPr>
+      <w:r>
+        <w:rPr>
+          <w:lang w:val="en-US"/>
+        </w:rPr>
+        <w:t>?</w:t>
+      </w:r>
+    </w:p>
+    <w:p>
+      <w:pPr>
+        <w:pStyle w:val="Akapitzlist"/>
+        <w:numPr>
+          <w:ilvl w:val="1"/>
+          <w:numId w:val="8"/>
+        </w:numPr>
+        <w:rPr>
+          <w:lang w:val="en-US"/>
+        </w:rPr>
+      </w:pPr>
+      <w:proofErr w:type="spellStart"/>
+      <w:r>
+        <w:rPr>
+          <w:lang w:val="en-US"/>
+        </w:rPr>
+        <w:t>Procedury</w:t>
+      </w:r>
+      <w:proofErr w:type="spellEnd"/>
+    </w:p>
+    <w:p>
+      <w:pPr>
+        <w:pStyle w:val="Akapitzlist"/>
+        <w:numPr>
+          <w:ilvl w:val="2"/>
+          <w:numId w:val="8"/>
+        </w:numPr>
+        <w:rPr>
+          <w:lang w:val="en-US"/>
+        </w:rPr>
+      </w:pPr>
+      <w:r>
+        <w:rPr>
+          <w:lang w:val="en-US"/>
+        </w:rPr>
+        <w:t>?</w:t>
+      </w:r>
+    </w:p>
+    <w:p>
+      <w:pPr>
+        <w:rPr>
+          <w:b/>
+        </w:rPr>
+      </w:pPr>
+      <w:proofErr w:type="spellStart"/>
+      <w:r>
+        <w:rPr>
+          <w:b/>
+        </w:rPr>
+        <w:t>Triggery</w:t>
+      </w:r>
+      <w:proofErr w:type="spellEnd"/>
+      <w:r>
+        <w:rPr>
+          <w:b/>
+        </w:rPr>
+        <w:t>:</w:t>
+      </w:r>
+    </w:p>
+    <w:p>
+      <w:r>
+        <w:t xml:space="preserve">- </w:t>
+      </w:r>
+      <w:proofErr w:type="spellStart"/>
+      <w:r>
+        <w:t>on_petrol_transaction</w:t>
+      </w:r>
+      <w:proofErr w:type="spellEnd"/>
+      <w:r>
+        <w:t xml:space="preserve"> </w:t>
+      </w:r>
+      <w:r>
+        <w:t xml:space="preserve">- </w:t>
+      </w:r>
+      <w:r>
+        <w:t>aktualizacja stanu paliwa po wykonanej transakcji, error gdy poniżej progu</w:t>
+      </w:r>
+      <w:r>
+        <w:t>, nabicie klientowi punktów za tankowanie</w:t>
+      </w:r>
+      <w:r>
+        <w:t xml:space="preserve"> (progi punktowe do ustalenia w </w:t>
+      </w:r>
+      <w:proofErr w:type="spellStart"/>
+      <w:r>
+        <w:t>triggerze</w:t>
+      </w:r>
+      <w:proofErr w:type="spellEnd"/>
+      <w:r>
+        <w:t>)</w:t>
+      </w:r>
+    </w:p>
+    <w:p>
+      <w:r>
+        <w:t xml:space="preserve">- </w:t>
+      </w:r>
+      <w:proofErr w:type="spellStart"/>
+      <w:r>
+        <w:t>on_product_transaction</w:t>
+      </w:r>
+      <w:proofErr w:type="spellEnd"/>
+      <w:r>
+        <w:t xml:space="preserve">  - </w:t>
+      </w:r>
+      <w:r>
+        <w:t>sprawdza stan p</w:t>
+      </w:r>
+      <w:r>
+        <w:t>roduktu spożywczego (błąd jeżeli wynik &lt;0)</w:t>
+      </w:r>
+      <w:r>
+        <w:t xml:space="preserve"> oraz aktualizacja punktów klienta, jeżeli ten znajduje się w bazie</w:t>
+      </w:r>
+    </w:p>
+    <w:p>
+      <w:r>
+        <w:t xml:space="preserve">- </w:t>
+      </w:r>
+      <w:proofErr w:type="spellStart"/>
+      <w:r>
+        <w:t>on_petrol_delivery</w:t>
+      </w:r>
+      <w:proofErr w:type="spellEnd"/>
+      <w:r>
+        <w:t xml:space="preserve"> – sprawdza czy ni</w:t>
+      </w:r>
+      <w:r>
+        <w:t>e ma już dostawy danego dnia</w:t>
+      </w:r>
+    </w:p>
+    <w:p>
+      <w:r>
+        <w:t>-</w:t>
+      </w:r>
+      <w:r>
+        <w:t xml:space="preserve"> </w:t>
+      </w:r>
+      <w:proofErr w:type="spellStart"/>
+      <w:r>
+        <w:t>on_</w:t>
+      </w:r>
+      <w:r>
+        <w:t>products</w:t>
+      </w:r>
+      <w:r>
+        <w:t>_delivery</w:t>
+      </w:r>
+      <w:proofErr w:type="spellEnd"/>
+      <w:r>
+        <w:t xml:space="preserve"> – sprawdza czy ni</w:t>
+      </w:r>
+      <w:r>
+        <w:t>e ma już dostawy danego dnia</w:t>
+      </w:r>
+    </w:p>
+    <w:p>
       <w:r>
         <w:lastRenderedPageBreak/>
-        <w:t>Add_petrol_transacton</w:t>
-      </w:r>
-      <w:proofErr w:type="spellEnd"/>
-      <w:r>
-        <w:t xml:space="preserve"> – sprawdza czy paliwa po operacji zostanie powyżej</w:t>
-      </w:r>
-      <w:r>
+        <w:t xml:space="preserve">- </w:t>
+      </w:r>
+      <w:proofErr w:type="spellStart"/>
+      <w:r>
+        <w:t>FK_triggery</w:t>
+      </w:r>
+      <w:proofErr w:type="spellEnd"/>
+      <w:r>
+        <w:t xml:space="preserve"> dla tabeli </w:t>
+      </w:r>
+      <w:proofErr w:type="spellStart"/>
+      <w:r>
+        <w:rPr>
+          <w:b/>
+          <w:bCs/>
+        </w:rPr>
+        <w:t>transakcje_spozy</w:t>
+      </w:r>
+      <w:r>
+        <w:rPr>
+          <w:b/>
+          <w:bCs/>
+        </w:rPr>
+        <w:t>w</w:t>
+      </w:r>
+      <w:r>
+        <w:rPr>
+          <w:b/>
+          <w:bCs/>
+        </w:rPr>
+        <w:t>cze</w:t>
+      </w:r>
+      <w:proofErr w:type="spellEnd"/>
+      <w:r>
+        <w:rPr>
+          <w:b/>
+          <w:bCs/>
+        </w:rPr>
         <w:t xml:space="preserve"> </w:t>
       </w:r>
       <w:r>
-        <w:t xml:space="preserve">określonego pułapu na podstawie wartości maksimum (5% z </w:t>
-      </w:r>
-      <w:proofErr w:type="spellStart"/>
-      <w:r>
-        <w:t>maksa</w:t>
-      </w:r>
-      <w:proofErr w:type="spellEnd"/>
-      <w:r>
-        <w:t xml:space="preserve"> co najmniej musi zostać</w:t>
-      </w:r>
-      <w:r>
-        <w:t>)</w:t>
-      </w:r>
-    </w:p>
-    <w:p>
-      <w:pPr>
-        <w:pStyle w:val="Akapitzlist"/>
-        <w:numPr>
-          <w:ilvl w:val="2"/>
-          <w:numId w:val="8"/>
-        </w:numPr>
-        <w:rPr>
-          <w:color w:val="538135" w:themeColor="accent6" w:themeShade="BF"/>
-        </w:rPr>
-      </w:pPr>
-      <w:r>
-        <w:rPr>
-          <w:color w:val="538135" w:themeColor="accent6" w:themeShade="BF"/>
-        </w:rPr>
-        <w:t xml:space="preserve">+ </w:t>
-      </w:r>
-      <w:proofErr w:type="spellStart"/>
-      <w:r>
-        <w:rPr>
-          <w:color w:val="538135" w:themeColor="accent6" w:themeShade="BF"/>
-        </w:rPr>
-        <w:t>Make_order_spożywka</w:t>
-      </w:r>
-      <w:proofErr w:type="spellEnd"/>
-      <w:r>
-        <w:rPr>
-          <w:color w:val="538135" w:themeColor="accent6" w:themeShade="BF"/>
-        </w:rPr>
-        <w:t xml:space="preserve"> – zamówienie na produkt</w:t>
-      </w:r>
-      <w:r>
-        <w:rPr>
-          <w:color w:val="538135" w:themeColor="accent6" w:themeShade="BF"/>
-        </w:rPr>
-        <w:t>, sprawdza czy nie ma dostawy danego dnia</w:t>
-      </w:r>
-    </w:p>
-    <w:p>
-      <w:pPr>
-        <w:pStyle w:val="Akapitzlist"/>
-        <w:numPr>
-          <w:ilvl w:val="2"/>
-          <w:numId w:val="8"/>
-        </w:numPr>
-        <w:rPr>
-          <w:color w:val="538135" w:themeColor="accent6" w:themeShade="BF"/>
-        </w:rPr>
-      </w:pPr>
-      <w:r>
-        <w:rPr>
-          <w:color w:val="538135" w:themeColor="accent6" w:themeShade="BF"/>
-        </w:rPr>
-        <w:t xml:space="preserve">+ </w:t>
-      </w:r>
-      <w:proofErr w:type="spellStart"/>
-      <w:r>
-        <w:rPr>
-          <w:color w:val="538135" w:themeColor="accent6" w:themeShade="BF"/>
-        </w:rPr>
-        <w:t>Make_order_paliwk</w:t>
-      </w:r>
-      <w:r>
-        <w:rPr>
-          <w:color w:val="538135" w:themeColor="accent6" w:themeShade="BF"/>
-        </w:rPr>
-        <w:t>o</w:t>
-      </w:r>
-      <w:proofErr w:type="spellEnd"/>
-      <w:r>
-        <w:rPr>
-          <w:color w:val="538135" w:themeColor="accent6" w:themeShade="BF"/>
+        <w:t>(do tabeli Produkty i Klienci)</w:t>
+      </w:r>
+      <w:r>
+        <w:rPr>
+          <w:b/>
+          <w:bCs/>
         </w:rPr>
         <w:t xml:space="preserve"> </w:t>
       </w:r>
       <w:r>
-        <w:rPr>
-          <w:color w:val="538135" w:themeColor="accent6" w:themeShade="BF"/>
-        </w:rPr>
-        <w:t>–</w:t>
-      </w:r>
-      <w:r>
-        <w:rPr>
-          <w:color w:val="538135" w:themeColor="accent6" w:themeShade="BF"/>
+        <w:t xml:space="preserve">i </w:t>
+      </w:r>
+      <w:r>
+        <w:rPr>
+          <w:b/>
+          <w:bCs/>
+        </w:rPr>
+        <w:t>transakcje paliwowe</w:t>
+      </w:r>
+      <w:r>
+        <w:rPr>
+          <w:b/>
+          <w:bCs/>
         </w:rPr>
         <w:t xml:space="preserve"> </w:t>
       </w:r>
-      <w:proofErr w:type="spellStart"/>
-      <w:r>
-        <w:rPr>
-          <w:color w:val="538135" w:themeColor="accent6" w:themeShade="BF"/>
-        </w:rPr>
-        <w:t>zamowienie</w:t>
-      </w:r>
-      <w:proofErr w:type="spellEnd"/>
-      <w:r>
-        <w:rPr>
-          <w:color w:val="538135" w:themeColor="accent6" w:themeShade="BF"/>
-        </w:rPr>
-        <w:t xml:space="preserve"> na paliwo</w:t>
-      </w:r>
-      <w:r>
-        <w:rPr>
-          <w:color w:val="538135" w:themeColor="accent6" w:themeShade="BF"/>
-        </w:rPr>
-        <w:t xml:space="preserve">, </w:t>
-      </w:r>
-      <w:r>
-        <w:rPr>
-          <w:color w:val="538135" w:themeColor="accent6" w:themeShade="BF"/>
-        </w:rPr>
-        <w:t>sprawdza czy żądana ilość nie przekroczy maksimum</w:t>
-      </w:r>
-      <w:r>
-        <w:rPr>
-          <w:color w:val="538135" w:themeColor="accent6" w:themeShade="BF"/>
-        </w:rPr>
-        <w:t xml:space="preserve"> i czy nie ma dostawy danego dnia</w:t>
-      </w:r>
-    </w:p>
-    <w:p>
-      <w:pPr>
-        <w:pStyle w:val="Akapitzlist"/>
-        <w:numPr>
-          <w:ilvl w:val="1"/>
-          <w:numId w:val="8"/>
-        </w:numPr>
-        <w:rPr>
-          <w:lang w:val="en-US"/>
-        </w:rPr>
-      </w:pPr>
-      <w:proofErr w:type="spellStart"/>
-      <w:r>
-        <w:rPr>
-          <w:lang w:val="en-US"/>
-        </w:rPr>
-        <w:t>Funkcje</w:t>
-      </w:r>
-      <w:proofErr w:type="spellEnd"/>
-    </w:p>
-    <w:p>
-      <w:pPr>
-        <w:pStyle w:val="Akapitzlist"/>
-        <w:numPr>
-          <w:ilvl w:val="2"/>
-          <w:numId w:val="8"/>
-        </w:numPr>
-        <w:rPr>
-          <w:lang w:val="en-US"/>
-        </w:rPr>
-      </w:pPr>
-      <w:proofErr w:type="spellStart"/>
-      <w:r>
-        <w:rPr>
-          <w:lang w:val="en-US"/>
-        </w:rPr>
-        <w:t>Show_product_on_stock</w:t>
-      </w:r>
-      <w:proofErr w:type="spellEnd"/>
-      <w:r>
-        <w:rPr>
-          <w:lang w:val="en-US"/>
-        </w:rPr>
-        <w:t>(</w:t>
-      </w:r>
-      <w:proofErr w:type="spellStart"/>
-      <w:r>
-        <w:rPr>
-          <w:lang w:val="en-US"/>
-        </w:rPr>
-        <w:t>productID</w:t>
-      </w:r>
-      <w:proofErr w:type="spellEnd"/>
-      <w:r>
-        <w:rPr>
-          <w:lang w:val="en-US"/>
-        </w:rPr>
-        <w:t>)</w:t>
-      </w:r>
-      <w:r>
-        <w:rPr>
-          <w:lang w:val="en-US"/>
-        </w:rPr>
-        <w:t xml:space="preserve"> (</w:t>
-      </w:r>
-      <w:proofErr w:type="spellStart"/>
-      <w:r>
-        <w:rPr>
-          <w:lang w:val="en-US"/>
-        </w:rPr>
-        <w:t>ewentualnie</w:t>
-      </w:r>
-      <w:proofErr w:type="spellEnd"/>
-      <w:r>
-        <w:rPr>
-          <w:lang w:val="en-US"/>
-        </w:rPr>
-        <w:t xml:space="preserve"> </w:t>
-      </w:r>
-      <w:proofErr w:type="spellStart"/>
-      <w:r>
-        <w:rPr>
-          <w:lang w:val="en-US"/>
-        </w:rPr>
-        <w:t>jako</w:t>
-      </w:r>
-      <w:proofErr w:type="spellEnd"/>
-      <w:r>
-        <w:rPr>
-          <w:lang w:val="en-US"/>
-        </w:rPr>
-        <w:t xml:space="preserve"> </w:t>
-      </w:r>
-      <w:proofErr w:type="spellStart"/>
-      <w:r>
-        <w:rPr>
-          <w:lang w:val="en-US"/>
-        </w:rPr>
-        <w:t>procedura</w:t>
-      </w:r>
-      <w:proofErr w:type="spellEnd"/>
-      <w:r>
-        <w:rPr>
-          <w:lang w:val="en-US"/>
-        </w:rPr>
-        <w:t>)</w:t>
-      </w:r>
-    </w:p>
-    <w:p>
-      <w:pPr>
-        <w:pStyle w:val="Akapitzlist"/>
-        <w:numPr>
-          <w:ilvl w:val="1"/>
-          <w:numId w:val="8"/>
-        </w:numPr>
-        <w:rPr>
-          <w:lang w:val="en-US"/>
-        </w:rPr>
-      </w:pPr>
-      <w:proofErr w:type="spellStart"/>
-      <w:r>
-        <w:rPr>
-          <w:lang w:val="en-US"/>
-        </w:rPr>
-        <w:t>Widoki</w:t>
-      </w:r>
-      <w:proofErr w:type="spellEnd"/>
-    </w:p>
-    <w:p>
-      <w:pPr>
-        <w:pStyle w:val="Akapitzlist"/>
-        <w:numPr>
-          <w:ilvl w:val="2"/>
-          <w:numId w:val="8"/>
-        </w:numPr>
-        <w:rPr>
-          <w:color w:val="538135" w:themeColor="accent6" w:themeShade="BF"/>
-        </w:rPr>
-      </w:pPr>
-      <w:r>
-        <w:rPr>
-          <w:color w:val="538135" w:themeColor="accent6" w:themeShade="BF"/>
-        </w:rPr>
-        <w:t>+</w:t>
-      </w:r>
-      <w:r>
-        <w:rPr>
-          <w:color w:val="538135" w:themeColor="accent6" w:themeShade="BF"/>
-        </w:rPr>
-        <w:t xml:space="preserve"> </w:t>
-      </w:r>
-      <w:proofErr w:type="spellStart"/>
-      <w:r>
-        <w:rPr>
-          <w:color w:val="538135" w:themeColor="accent6" w:themeShade="BF"/>
-        </w:rPr>
-        <w:t>Show_products_prices</w:t>
-      </w:r>
-      <w:proofErr w:type="spellEnd"/>
-    </w:p>
-    <w:p>
-      <w:pPr>
-        <w:pStyle w:val="Akapitzlist"/>
-        <w:numPr>
-          <w:ilvl w:val="2"/>
-          <w:numId w:val="8"/>
-        </w:numPr>
-        <w:rPr>
-          <w:color w:val="538135" w:themeColor="accent6" w:themeShade="BF"/>
-          <w:lang w:val="en-US"/>
-        </w:rPr>
-      </w:pPr>
-      <w:r>
-        <w:rPr>
-          <w:color w:val="538135" w:themeColor="accent6" w:themeShade="BF"/>
-          <w:lang w:val="en-US"/>
-        </w:rPr>
-        <w:t>+</w:t>
-      </w:r>
-      <w:r>
-        <w:rPr>
-          <w:color w:val="538135" w:themeColor="accent6" w:themeShade="BF"/>
-          <w:lang w:val="en-US"/>
-        </w:rPr>
-        <w:t xml:space="preserve"> </w:t>
-      </w:r>
-      <w:proofErr w:type="spellStart"/>
-      <w:r>
-        <w:rPr>
-          <w:color w:val="538135" w:themeColor="accent6" w:themeShade="BF"/>
-          <w:lang w:val="en-US"/>
-        </w:rPr>
-        <w:t>Show_products_stock</w:t>
-      </w:r>
-      <w:proofErr w:type="spellEnd"/>
-    </w:p>
-    <w:p>
-      <w:pPr>
-        <w:pStyle w:val="Akapitzlist"/>
-        <w:numPr>
-          <w:ilvl w:val="2"/>
-          <w:numId w:val="8"/>
-        </w:numPr>
-        <w:rPr>
-          <w:color w:val="538135" w:themeColor="accent6" w:themeShade="BF"/>
-          <w:lang w:val="en-US"/>
-        </w:rPr>
-      </w:pPr>
-      <w:r>
-        <w:rPr>
-          <w:color w:val="538135" w:themeColor="accent6" w:themeShade="BF"/>
-          <w:lang w:val="en-US"/>
-        </w:rPr>
-        <w:t xml:space="preserve">+ </w:t>
-      </w:r>
-      <w:proofErr w:type="spellStart"/>
-      <w:r>
-        <w:rPr>
-          <w:color w:val="538135" w:themeColor="accent6" w:themeShade="BF"/>
-          <w:lang w:val="en-US"/>
-        </w:rPr>
-        <w:t>Show_petrol_prices</w:t>
-      </w:r>
-      <w:proofErr w:type="spellEnd"/>
-    </w:p>
-    <w:p>
-      <w:pPr>
-        <w:pStyle w:val="Akapitzlist"/>
-        <w:numPr>
-          <w:ilvl w:val="2"/>
-          <w:numId w:val="8"/>
-        </w:numPr>
-        <w:rPr>
-          <w:color w:val="538135" w:themeColor="accent6" w:themeShade="BF"/>
-          <w:lang w:val="en-US"/>
-        </w:rPr>
-      </w:pPr>
-      <w:r>
-        <w:rPr>
-          <w:color w:val="538135" w:themeColor="accent6" w:themeShade="BF"/>
-          <w:lang w:val="en-US"/>
-        </w:rPr>
-        <w:t xml:space="preserve">+ </w:t>
-      </w:r>
-      <w:proofErr w:type="spellStart"/>
-      <w:r>
-        <w:rPr>
-          <w:color w:val="538135" w:themeColor="accent6" w:themeShade="BF"/>
-          <w:lang w:val="en-US"/>
-        </w:rPr>
-        <w:t>Show_petrol_stock</w:t>
-      </w:r>
-      <w:proofErr w:type="spellEnd"/>
-    </w:p>
-    <w:p>
-      <w:pPr>
-        <w:pStyle w:val="Akapitzlist"/>
-        <w:numPr>
-          <w:ilvl w:val="0"/>
-          <w:numId w:val="8"/>
-        </w:numPr>
-      </w:pPr>
-      <w:r>
-        <w:t>Klient</w:t>
-      </w:r>
-    </w:p>
-    <w:p>
-      <w:pPr>
-        <w:pStyle w:val="Akapitzlist"/>
-        <w:numPr>
-          <w:ilvl w:val="1"/>
-          <w:numId w:val="8"/>
-        </w:numPr>
-      </w:pPr>
-      <w:r>
-        <w:t>Procedury</w:t>
-      </w:r>
-    </w:p>
-    <w:p>
-      <w:pPr>
-        <w:pStyle w:val="Akapitzlist"/>
-        <w:numPr>
-          <w:ilvl w:val="2"/>
-          <w:numId w:val="8"/>
-        </w:numPr>
-        <w:rPr>
-          <w:lang w:val="en-US"/>
-        </w:rPr>
-      </w:pPr>
-      <w:r>
-        <w:rPr>
-          <w:lang w:val="en-US"/>
-        </w:rPr>
-        <w:t xml:space="preserve">Table </w:t>
-      </w:r>
-      <w:proofErr w:type="spellStart"/>
-      <w:r>
-        <w:rPr>
-          <w:lang w:val="en-US"/>
-        </w:rPr>
-        <w:t>Check_transaction_history</w:t>
-      </w:r>
-      <w:proofErr w:type="spellEnd"/>
-      <w:r>
-        <w:rPr>
-          <w:lang w:val="en-US"/>
-        </w:rPr>
-        <w:t xml:space="preserve">() </w:t>
-      </w:r>
-      <w:r>
-        <w:rPr>
-          <w:lang w:val="en-US"/>
-        </w:rPr>
-        <w:t>–</w:t>
-      </w:r>
-      <w:r>
-        <w:rPr>
-          <w:lang w:val="en-US"/>
-        </w:rPr>
-        <w:t xml:space="preserve"> </w:t>
-      </w:r>
-      <w:proofErr w:type="spellStart"/>
-      <w:r>
-        <w:rPr>
-          <w:lang w:val="en-US"/>
-        </w:rPr>
-        <w:t>h</w:t>
-      </w:r>
-      <w:r>
-        <w:rPr>
-          <w:lang w:val="en-US"/>
-        </w:rPr>
-        <w:t>istoria</w:t>
-      </w:r>
-      <w:proofErr w:type="spellEnd"/>
-      <w:r>
-        <w:rPr>
-          <w:lang w:val="en-US"/>
-        </w:rPr>
-        <w:t xml:space="preserve"> </w:t>
-      </w:r>
-      <w:proofErr w:type="spellStart"/>
-      <w:r>
-        <w:rPr>
-          <w:lang w:val="en-US"/>
-        </w:rPr>
-        <w:t>transakcji</w:t>
-      </w:r>
-      <w:proofErr w:type="spellEnd"/>
-      <w:r>
-        <w:rPr>
-          <w:lang w:val="en-US"/>
-        </w:rPr>
-        <w:t xml:space="preserve"> </w:t>
-      </w:r>
-      <w:proofErr w:type="spellStart"/>
-      <w:r>
-        <w:rPr>
-          <w:lang w:val="en-US"/>
-        </w:rPr>
-        <w:t>klienta</w:t>
-      </w:r>
-      <w:proofErr w:type="spellEnd"/>
-    </w:p>
-    <w:p>
-      <w:pPr>
-        <w:pStyle w:val="Akapitzlist"/>
-        <w:numPr>
-          <w:ilvl w:val="2"/>
-          <w:numId w:val="8"/>
-        </w:numPr>
-        <w:rPr>
-          <w:color w:val="538135" w:themeColor="accent6" w:themeShade="BF"/>
-        </w:rPr>
-      </w:pPr>
-      <w:r>
-        <w:rPr>
-          <w:color w:val="538135" w:themeColor="accent6" w:themeShade="BF"/>
-        </w:rPr>
-        <w:t xml:space="preserve">+ </w:t>
-      </w:r>
-      <w:r>
-        <w:rPr>
-          <w:color w:val="538135" w:themeColor="accent6" w:themeShade="BF"/>
-        </w:rPr>
-        <w:t xml:space="preserve">INT </w:t>
-      </w:r>
-      <w:proofErr w:type="spellStart"/>
-      <w:r>
-        <w:rPr>
-          <w:color w:val="538135" w:themeColor="accent6" w:themeShade="BF"/>
-        </w:rPr>
-        <w:t>Check_loyalty_points</w:t>
-      </w:r>
-      <w:proofErr w:type="spellEnd"/>
-      <w:r>
-        <w:rPr>
-          <w:color w:val="538135" w:themeColor="accent6" w:themeShade="BF"/>
-        </w:rPr>
-        <w:t xml:space="preserve">(INT </w:t>
-      </w:r>
-      <w:proofErr w:type="spellStart"/>
-      <w:r>
-        <w:rPr>
-          <w:color w:val="538135" w:themeColor="accent6" w:themeShade="BF"/>
-        </w:rPr>
-        <w:t>ClientID</w:t>
-      </w:r>
-      <w:proofErr w:type="spellEnd"/>
-      <w:r>
-        <w:rPr>
-          <w:color w:val="538135" w:themeColor="accent6" w:themeShade="BF"/>
-        </w:rPr>
-        <w:t>) – sprawdzenie ilości zgromadzonych punktów</w:t>
-      </w:r>
-    </w:p>
-    <w:p>
-      <w:pPr>
-        <w:pStyle w:val="Akapitzlist"/>
-        <w:numPr>
-          <w:ilvl w:val="1"/>
-          <w:numId w:val="8"/>
-        </w:numPr>
-      </w:pPr>
-      <w:r>
-        <w:t>Funkcje</w:t>
-      </w:r>
-    </w:p>
-    <w:p>
-      <w:pPr>
-        <w:pStyle w:val="Akapitzlist"/>
-        <w:numPr>
-          <w:ilvl w:val="0"/>
-          <w:numId w:val="8"/>
-        </w:numPr>
-      </w:pPr>
-      <w:r>
-        <w:t>Techniczne</w:t>
-      </w:r>
-    </w:p>
-    <w:p>
-      <w:pPr>
-        <w:pStyle w:val="Akapitzlist"/>
-        <w:numPr>
-          <w:ilvl w:val="1"/>
-          <w:numId w:val="8"/>
-        </w:numPr>
-      </w:pPr>
-      <w:r>
-        <w:t>Funkcje:</w:t>
-      </w:r>
-    </w:p>
-    <w:p>
-      <w:pPr>
-        <w:pStyle w:val="Akapitzlist"/>
-        <w:numPr>
-          <w:ilvl w:val="2"/>
-          <w:numId w:val="8"/>
-        </w:numPr>
-      </w:pPr>
-      <w:proofErr w:type="spellStart"/>
-      <w:r>
-        <w:t>On_schedule_add</w:t>
-      </w:r>
-      <w:proofErr w:type="spellEnd"/>
-      <w:r>
-        <w:t xml:space="preserve"> – sprawdza czy pra</w:t>
-      </w:r>
-      <w:r>
-        <w:t>cownik się nie przepracowuje, sprawdza czy nie przekroczono limitu pracowników na zamianę</w:t>
-      </w:r>
-    </w:p>
-    <w:p>
-      <w:pPr>
-        <w:pStyle w:val="Akapitzlist"/>
-        <w:numPr>
-          <w:ilvl w:val="2"/>
-          <w:numId w:val="8"/>
-        </w:numPr>
-      </w:pPr>
-      <w:proofErr w:type="spellStart"/>
-      <w:r>
-        <w:t>On_price</w:t>
-      </w:r>
-      <w:proofErr w:type="spellEnd"/>
-      <w:r>
-        <w:t xml:space="preserve"> </w:t>
-      </w:r>
-      <w:proofErr w:type="spellStart"/>
-      <w:r>
-        <w:t>change</w:t>
-      </w:r>
-      <w:proofErr w:type="spellEnd"/>
-      <w:r>
-        <w:t xml:space="preserve"> – sprawdza czy</w:t>
-      </w:r>
-      <w:r>
-        <w:t xml:space="preserve"> cena w widełkach</w:t>
-      </w:r>
-    </w:p>
-    <w:p>
-      <w:pPr>
-        <w:pStyle w:val="Akapitzlist"/>
-        <w:numPr>
-          <w:ilvl w:val="1"/>
-          <w:numId w:val="8"/>
-        </w:numPr>
-      </w:pPr>
-      <w:r>
-        <w:t>Procedury</w:t>
-      </w:r>
-    </w:p>
-    <w:p>
-      <w:pPr>
-        <w:pStyle w:val="Akapitzlist"/>
-        <w:numPr>
-          <w:ilvl w:val="2"/>
-          <w:numId w:val="8"/>
-        </w:numPr>
-        <w:rPr>
-          <w:color w:val="538135" w:themeColor="accent6" w:themeShade="BF"/>
-          <w:lang w:val="en-US"/>
-        </w:rPr>
-      </w:pPr>
-      <w:r>
-        <w:rPr>
-          <w:color w:val="538135" w:themeColor="accent6" w:themeShade="BF"/>
-          <w:lang w:val="en-US"/>
-        </w:rPr>
-        <w:t xml:space="preserve">+ </w:t>
-      </w:r>
-      <w:proofErr w:type="spellStart"/>
-      <w:r>
-        <w:rPr>
-          <w:color w:val="538135" w:themeColor="accent6" w:themeShade="BF"/>
-          <w:lang w:val="en-US"/>
-        </w:rPr>
-        <w:t>Add_Points_to_customer</w:t>
-      </w:r>
-      <w:proofErr w:type="spellEnd"/>
-      <w:r>
-        <w:rPr>
-          <w:color w:val="538135" w:themeColor="accent6" w:themeShade="BF"/>
-          <w:lang w:val="en-US"/>
-        </w:rPr>
-        <w:t>(</w:t>
-      </w:r>
-      <w:proofErr w:type="spellStart"/>
-      <w:r>
-        <w:rPr>
-          <w:color w:val="538135" w:themeColor="accent6" w:themeShade="BF"/>
-          <w:lang w:val="en-US"/>
-        </w:rPr>
-        <w:t>CustId,points_added</w:t>
-      </w:r>
-      <w:proofErr w:type="spellEnd"/>
-      <w:r>
-        <w:rPr>
-          <w:color w:val="538135" w:themeColor="accent6" w:themeShade="BF"/>
-          <w:lang w:val="en-US"/>
-        </w:rPr>
-        <w:t>)</w:t>
-      </w:r>
-    </w:p>
-    <w:p>
-      <w:pPr>
-        <w:pStyle w:val="Akapitzlist"/>
-        <w:numPr>
-          <w:ilvl w:val="0"/>
-          <w:numId w:val="8"/>
-        </w:numPr>
-        <w:rPr>
-          <w:lang w:val="en-US"/>
-        </w:rPr>
-      </w:pPr>
-      <w:proofErr w:type="spellStart"/>
-      <w:r>
-        <w:rPr>
-          <w:lang w:val="en-US"/>
-        </w:rPr>
-        <w:t>Zarząd</w:t>
-      </w:r>
-      <w:proofErr w:type="spellEnd"/>
-    </w:p>
-    <w:p>
-      <w:pPr>
-        <w:pStyle w:val="Akapitzlist"/>
-        <w:numPr>
-          <w:ilvl w:val="1"/>
-          <w:numId w:val="8"/>
-        </w:numPr>
-        <w:rPr>
-          <w:lang w:val="en-US"/>
-        </w:rPr>
-      </w:pPr>
-      <w:proofErr w:type="spellStart"/>
-      <w:r>
-        <w:rPr>
-          <w:lang w:val="en-US"/>
-        </w:rPr>
-        <w:t>Funkcje</w:t>
-      </w:r>
-      <w:proofErr w:type="spellEnd"/>
-    </w:p>
-    <w:p>
-      <w:pPr>
-        <w:pStyle w:val="Akapitzlist"/>
-        <w:numPr>
-          <w:ilvl w:val="2"/>
-          <w:numId w:val="8"/>
-        </w:numPr>
-        <w:rPr>
-          <w:lang w:val="en-US"/>
-        </w:rPr>
-      </w:pPr>
-      <w:r>
-        <w:rPr>
-          <w:lang w:val="en-US"/>
-        </w:rPr>
-        <w:t>?</w:t>
-      </w:r>
-    </w:p>
-    <w:p>
-      <w:pPr>
-        <w:pStyle w:val="Akapitzlist"/>
-        <w:numPr>
-          <w:ilvl w:val="1"/>
-          <w:numId w:val="8"/>
-        </w:numPr>
-        <w:rPr>
-          <w:lang w:val="en-US"/>
-        </w:rPr>
-      </w:pPr>
-      <w:proofErr w:type="spellStart"/>
-      <w:r>
-        <w:rPr>
-          <w:lang w:val="en-US"/>
-        </w:rPr>
-        <w:t>Procedury</w:t>
-      </w:r>
-      <w:proofErr w:type="spellEnd"/>
-    </w:p>
-    <w:p>
-      <w:pPr>
-        <w:pStyle w:val="Akapitzlist"/>
-        <w:numPr>
-          <w:ilvl w:val="2"/>
-          <w:numId w:val="8"/>
-        </w:numPr>
-        <w:rPr>
-          <w:lang w:val="en-US"/>
-        </w:rPr>
-      </w:pPr>
-      <w:r>
-        <w:rPr>
-          <w:lang w:val="en-US"/>
-        </w:rPr>
-        <w:t>?</w:t>
-      </w:r>
-    </w:p>
-    <w:p>
-      <w:pPr>
+      <w:r>
+        <w:t>(do tabeli Paliwa i Klienci).</w:t>
+      </w:r>
+    </w:p>
+    <w:p>
+      <w:r>
+        <w:t xml:space="preserve">- FK </w:t>
+      </w:r>
+      <w:proofErr w:type="spellStart"/>
+      <w:r>
+        <w:t>trigger</w:t>
+      </w:r>
+      <w:proofErr w:type="spellEnd"/>
+      <w:r>
+        <w:t xml:space="preserve"> dla tabeli </w:t>
+      </w:r>
+      <w:r>
         <w:rPr>
           <w:b/>
-        </w:rPr>
-      </w:pPr>
-      <w:proofErr w:type="spellStart"/>
-      <w:r>
-        <w:rPr>
-          <w:b/>
-        </w:rPr>
-        <w:t>Triggery</w:t>
-      </w:r>
-      <w:proofErr w:type="spellEnd"/>
-      <w:r>
-        <w:rPr>
-          <w:b/>
-        </w:rPr>
-        <w:t>:</w:t>
-      </w:r>
-    </w:p>
-    <w:p>
-      <w:r>
-        <w:t xml:space="preserve">- </w:t>
-      </w:r>
-      <w:proofErr w:type="spellStart"/>
-      <w:r>
-        <w:t>on_petrol_transaction</w:t>
-      </w:r>
-      <w:proofErr w:type="spellEnd"/>
-      <w:r>
-        <w:t xml:space="preserve"> </w:t>
-      </w:r>
-      <w:r>
-        <w:t xml:space="preserve">- </w:t>
-      </w:r>
-      <w:r>
-        <w:t>aktualizacja stanu paliwa po wykonanej transakcji, error gdy poniżej progu</w:t>
-      </w:r>
-      <w:r>
-        <w:t>, nabicie klientowi punktów za tankowanie</w:t>
-      </w:r>
-      <w:r>
-        <w:t xml:space="preserve"> (progi punktowe do ustalenia w </w:t>
-      </w:r>
-      <w:proofErr w:type="spellStart"/>
-      <w:r>
-        <w:t>triggerze</w:t>
-      </w:r>
-      <w:proofErr w:type="spellEnd"/>
-      <w:r>
-        <w:t>)</w:t>
-      </w:r>
-    </w:p>
-    <w:p>
-      <w:r>
-        <w:t xml:space="preserve">- </w:t>
-      </w:r>
-      <w:proofErr w:type="spellStart"/>
-      <w:r>
-        <w:t>on_product_transaction</w:t>
-      </w:r>
-      <w:proofErr w:type="spellEnd"/>
-      <w:r>
-        <w:t xml:space="preserve">  - </w:t>
-      </w:r>
-      <w:r>
-        <w:t>sprawdza stan p</w:t>
-      </w:r>
-      <w:r>
-        <w:t>roduktu spożywczego (błąd jeżeli wynik &lt;0)</w:t>
-      </w:r>
-      <w:r>
-        <w:t xml:space="preserve"> oraz aktualizacja punktów klienta, jeżeli ten znajduje się w bazie</w:t>
-      </w:r>
-    </w:p>
-    <w:p>
-      <w:r>
-        <w:t xml:space="preserve">- </w:t>
-      </w:r>
-      <w:proofErr w:type="spellStart"/>
-      <w:r>
-        <w:t>on_petrol_delivery</w:t>
-      </w:r>
-      <w:proofErr w:type="spellEnd"/>
-      <w:r>
-        <w:t xml:space="preserve"> – sprawdza czy ni</w:t>
-      </w:r>
-      <w:r>
-        <w:t>e ma już dostawy danego dnia</w:t>
-      </w:r>
-    </w:p>
-    <w:p>
-      <w:r>
-        <w:t>-</w:t>
-      </w:r>
-      <w:r>
-        <w:t xml:space="preserve"> </w:t>
-      </w:r>
-      <w:proofErr w:type="spellStart"/>
-      <w:r>
-        <w:t>on_</w:t>
-      </w:r>
-      <w:r>
-        <w:t>products</w:t>
-      </w:r>
-      <w:r>
-        <w:t>_delivery</w:t>
-      </w:r>
-      <w:proofErr w:type="spellEnd"/>
-      <w:r>
-        <w:t xml:space="preserve"> – sprawdza czy ni</w:t>
-      </w:r>
-      <w:r>
-        <w:t>e ma już dostawy danego dnia</w:t>
-      </w:r>
-    </w:p>
-    <w:p/>
+          <w:bCs/>
+        </w:rPr>
+        <w:t xml:space="preserve">Harmonogram </w:t>
+      </w:r>
+      <w:r>
+        <w:t>(do P</w:t>
+      </w:r>
+      <w:r>
+        <w:t>racowników w Excelu)</w:t>
+      </w:r>
+    </w:p>
     <w:p>
       <w:pPr>
         <w:rPr>

</xml_diff>

<commit_message>
Debug procedur add_petrol_transaction i add_product_transaction
</commit_message>
<xml_diff>
--- a/Documentation/Baza_danych_tabele.docx
+++ b/Documentation/Baza_danych_tabele.docx
@@ -2,19 +2,1685 @@
 <file path=word/document.xml><?xml version="1.0" encoding="utf-8"?>
 <w:document xmlns:wpc="http://schemas.microsoft.com/office/word/2010/wordprocessingCanvas" xmlns:cx="http://schemas.microsoft.com/office/drawing/2014/chartex" xmlns:cx1="http://schemas.microsoft.com/office/drawing/2015/9/8/chartex" xmlns:cx2="http://schemas.microsoft.com/office/drawing/2015/10/21/chartex" xmlns:cx3="http://schemas.microsoft.com/office/drawing/2016/5/9/chartex" xmlns:cx4="http://schemas.microsoft.com/office/drawing/2016/5/10/chartex" xmlns:cx5="http://schemas.microsoft.com/office/drawing/2016/5/11/chartex" xmlns:cx6="http://schemas.microsoft.com/office/drawing/2016/5/12/chartex" xmlns:cx7="http://schemas.microsoft.com/office/drawing/2016/5/13/chartex" xmlns:cx8="http://schemas.microsoft.com/office/drawing/2016/5/14/chartex" xmlns:mc="http://schemas.openxmlformats.org/markup-compatibility/2006" xmlns:aink="http://schemas.microsoft.com/office/drawing/2016/ink" xmlns:am3d="http://schemas.microsoft.com/office/drawing/2017/model3d" xmlns:o="urn:schemas-microsoft-com:office:office" xmlns:oel="http://schemas.microsoft.com/office/2019/extlst" xmlns:r="http://schemas.openxmlformats.org/officeDocument/2006/relationships" xmlns:m="http://schemas.openxmlformats.org/officeDocument/2006/math" xmlns:v="urn:schemas-microsoft-com:vml" xmlns:wp14="http://schemas.microsoft.com/office/word/2010/wordprocessingDrawing" xmlns:wp="http://schemas.openxmlformats.org/drawingml/2006/wordprocessingDrawing" xmlns:w10="urn:schemas-microsoft-com:office:word" xmlns:w="http://schemas.openxmlformats.org/wordprocessingml/2006/main" xmlns:w14="http://schemas.microsoft.com/office/word/2010/wordml" xmlns:w15="http://schemas.microsoft.com/office/word/2012/wordml" xmlns:w16cex="http://schemas.microsoft.com/office/word/2018/wordml/cex" xmlns:w16cid="http://schemas.microsoft.com/office/word/2016/wordml/cid" xmlns:w16="http://schemas.microsoft.com/office/word/2018/wordml" xmlns:w16du="http://schemas.microsoft.com/office/word/2023/wordml/word16du" xmlns:w16sdtdh="http://schemas.microsoft.com/office/word/2020/wordml/sdtdatahash" xmlns:w16se="http://schemas.microsoft.com/office/word/2015/wordml/symex" xmlns:wpg="http://schemas.microsoft.com/office/word/2010/wordprocessingGroup" xmlns:wpi="http://schemas.microsoft.com/office/word/2010/wordprocessingInk" xmlns:wne="http://schemas.microsoft.com/office/word/2006/wordml" xmlns:wps="http://schemas.microsoft.com/office/word/2010/wordprocessingShape" mc:Ignorable="w14 w15 w16se w16cid w16 w16cex w16sdtdh w16du wp14">
   <w:body>
-    <w:p/>
-    <w:p>
-      <w:pPr>
+    <w:sdt>
+      <w:sdtPr>
+        <w:rPr>
+          <w:rFonts w:eastAsiaTheme="minorHAnsi"/>
+          <w:color w:val="4472C4" w:themeColor="accent1"/>
+          <w:lang w:eastAsia="en-US"/>
+        </w:rPr>
+        <w:id w:val="-794983295"/>
+        <w:docPartObj>
+          <w:docPartGallery w:val="Cover Pages"/>
+          <w:docPartUnique/>
+        </w:docPartObj>
+      </w:sdtPr>
+      <w:sdtEndPr>
+        <w:rPr>
+          <w:color w:val="auto"/>
+        </w:rPr>
+      </w:sdtEndPr>
+      <w:sdtContent>
+        <w:p>
+          <w:pPr>
+            <w:pStyle w:val="Bezodstpw"/>
+            <w:spacing w:before="1540" w:after="240"/>
+            <w:jc w:val="center"/>
+            <w:rPr>
+              <w:color w:val="4472C4" w:themeColor="accent1"/>
+            </w:rPr>
+          </w:pPr>
+          <w:r>
+            <w:rPr>
+              <w:noProof/>
+              <w:color w:val="4472C4" w:themeColor="accent1"/>
+            </w:rPr>
+            <w:drawing>
+              <wp:inline distT="0" distB="0" distL="0" distR="0" wp14:anchorId="4BA12160" wp14:editId="7F8A39DC">
+                <wp:extent cx="1417320" cy="750898"/>
+                <wp:effectExtent l="0" t="0" r="0" b="0"/>
+                <wp:docPr id="143" name="Obraz 43"/>
+                <wp:cNvGraphicFramePr>
+                  <a:graphicFrameLocks xmlns:a="http://schemas.openxmlformats.org/drawingml/2006/main" noChangeAspect="1"/>
+                </wp:cNvGraphicFramePr>
+                <a:graphic xmlns:a="http://schemas.openxmlformats.org/drawingml/2006/main">
+                  <a:graphicData uri="http://schemas.openxmlformats.org/drawingml/2006/picture">
+                    <pic:pic xmlns:pic="http://schemas.openxmlformats.org/drawingml/2006/picture">
+                      <pic:nvPicPr>
+                        <pic:cNvPr id="3" name="t55.png"/>
+                        <pic:cNvPicPr/>
+                      </pic:nvPicPr>
+                      <pic:blipFill>
+                        <a:blip r:embed="rId6" cstate="print">
+                          <a:duotone>
+                            <a:schemeClr val="accent1">
+                              <a:shade val="45000"/>
+                              <a:satMod val="135000"/>
+                            </a:schemeClr>
+                            <a:prstClr val="white"/>
+                          </a:duotone>
+                          <a:extLst>
+                            <a:ext uri="{28A0092B-C50C-407E-A947-70E740481C1C}">
+                              <a14:useLocalDpi xmlns:a14="http://schemas.microsoft.com/office/drawing/2010/main" val="0"/>
+                            </a:ext>
+                          </a:extLst>
+                        </a:blip>
+                        <a:stretch>
+                          <a:fillRect/>
+                        </a:stretch>
+                      </pic:blipFill>
+                      <pic:spPr>
+                        <a:xfrm>
+                          <a:off x="0" y="0"/>
+                          <a:ext cx="1417320" cy="750898"/>
+                        </a:xfrm>
+                        <a:prstGeom prst="rect">
+                          <a:avLst/>
+                        </a:prstGeom>
+                        <a:noFill/>
+                        <a:ln>
+                          <a:noFill/>
+                        </a:ln>
+                      </pic:spPr>
+                    </pic:pic>
+                  </a:graphicData>
+                </a:graphic>
+              </wp:inline>
+            </w:drawing>
+          </w:r>
+        </w:p>
+        <w:sdt>
+          <w:sdtPr>
+            <w:rPr>
+              <w:rFonts w:asciiTheme="majorHAnsi" w:eastAsiaTheme="majorEastAsia" w:hAnsiTheme="majorHAnsi" w:cstheme="majorBidi"/>
+              <w:caps/>
+              <w:color w:val="4472C4" w:themeColor="accent1"/>
+              <w:sz w:val="80"/>
+              <w:szCs w:val="80"/>
+            </w:rPr>
+            <w:alias w:val="Tytuł"/>
+            <w:tag w:val=""/>
+            <w:id w:val="1735040861"/>
+            <w:placeholder>
+              <w:docPart w:val="DC940B58FFBB423DA8A9F9F31D5A567D"/>
+            </w:placeholder>
+            <w:dataBinding w:prefixMappings="xmlns:ns0='http://purl.org/dc/elements/1.1/' xmlns:ns1='http://schemas.openxmlformats.org/package/2006/metadata/core-properties' " w:xpath="/ns1:coreProperties[1]/ns0:title[1]" w:storeItemID="{6C3C8BC8-F283-45AE-878A-BAB7291924A1}"/>
+            <w:text/>
+          </w:sdtPr>
+          <w:sdtContent>
+            <w:p>
+              <w:pPr>
+                <w:pStyle w:val="Bezodstpw"/>
+                <w:pBdr>
+                  <w:top w:val="single" w:sz="6" w:space="6" w:color="4472C4" w:themeColor="accent1"/>
+                  <w:bottom w:val="single" w:sz="6" w:space="6" w:color="4472C4" w:themeColor="accent1"/>
+                </w:pBdr>
+                <w:spacing w:after="240"/>
+                <w:jc w:val="center"/>
+                <w:rPr>
+                  <w:rFonts w:asciiTheme="majorHAnsi" w:eastAsiaTheme="majorEastAsia" w:hAnsiTheme="majorHAnsi" w:cstheme="majorBidi"/>
+                  <w:caps/>
+                  <w:color w:val="4472C4" w:themeColor="accent1"/>
+                  <w:sz w:val="80"/>
+                  <w:szCs w:val="80"/>
+                </w:rPr>
+              </w:pPr>
+              <w:r>
+                <w:rPr>
+                  <w:rFonts w:asciiTheme="majorHAnsi" w:eastAsiaTheme="majorEastAsia" w:hAnsiTheme="majorHAnsi" w:cstheme="majorBidi"/>
+                  <w:caps/>
+                  <w:color w:val="4472C4" w:themeColor="accent1"/>
+                  <w:sz w:val="80"/>
+                  <w:szCs w:val="80"/>
+                </w:rPr>
+                <w:t>Stacja Paliw</w:t>
+              </w:r>
+            </w:p>
+          </w:sdtContent>
+        </w:sdt>
+        <w:p>
+          <w:pPr>
+            <w:pStyle w:val="Bezodstpw"/>
+            <w:spacing w:before="480"/>
+            <w:jc w:val="center"/>
+            <w:rPr>
+              <w:color w:val="4472C4" w:themeColor="accent1"/>
+            </w:rPr>
+          </w:pPr>
+          <w:r>
+            <w:rPr>
+              <w:color w:val="4472C4" w:themeColor="accent1"/>
+            </w:rPr>
+            <w:t>Dokumentacja</w:t>
+          </w:r>
+        </w:p>
+        <w:p>
+          <w:pPr>
+            <w:pStyle w:val="Bezodstpw"/>
+            <w:spacing w:before="480"/>
+            <w:jc w:val="center"/>
+            <w:rPr>
+              <w:color w:val="4472C4" w:themeColor="accent1"/>
+            </w:rPr>
+          </w:pPr>
+          <w:r>
+            <w:rPr>
+              <w:noProof/>
+              <w:color w:val="4472C4" w:themeColor="accent1"/>
+            </w:rPr>
+            <w:drawing>
+              <wp:inline distT="0" distB="0" distL="0" distR="0" wp14:anchorId="7D64F4A7" wp14:editId="237C8793">
+                <wp:extent cx="758952" cy="478932"/>
+                <wp:effectExtent l="0" t="0" r="3175" b="0"/>
+                <wp:docPr id="144" name="Obraz 45"/>
+                <wp:cNvGraphicFramePr>
+                  <a:graphicFrameLocks xmlns:a="http://schemas.openxmlformats.org/drawingml/2006/main" noChangeAspect="1"/>
+                </wp:cNvGraphicFramePr>
+                <a:graphic xmlns:a="http://schemas.openxmlformats.org/drawingml/2006/main">
+                  <a:graphicData uri="http://schemas.openxmlformats.org/drawingml/2006/picture">
+                    <pic:pic xmlns:pic="http://schemas.openxmlformats.org/drawingml/2006/picture">
+                      <pic:nvPicPr>
+                        <pic:cNvPr id="9" name="roco bottom.png"/>
+                        <pic:cNvPicPr/>
+                      </pic:nvPicPr>
+                      <pic:blipFill>
+                        <a:blip r:embed="rId7" cstate="print">
+                          <a:duotone>
+                            <a:schemeClr val="accent1">
+                              <a:shade val="45000"/>
+                              <a:satMod val="135000"/>
+                            </a:schemeClr>
+                            <a:prstClr val="white"/>
+                          </a:duotone>
+                          <a:extLst>
+                            <a:ext uri="{28A0092B-C50C-407E-A947-70E740481C1C}">
+                              <a14:useLocalDpi xmlns:a14="http://schemas.microsoft.com/office/drawing/2010/main" val="0"/>
+                            </a:ext>
+                          </a:extLst>
+                        </a:blip>
+                        <a:stretch>
+                          <a:fillRect/>
+                        </a:stretch>
+                      </pic:blipFill>
+                      <pic:spPr>
+                        <a:xfrm>
+                          <a:off x="0" y="0"/>
+                          <a:ext cx="758952" cy="478932"/>
+                        </a:xfrm>
+                        <a:prstGeom prst="rect">
+                          <a:avLst/>
+                        </a:prstGeom>
+                      </pic:spPr>
+                    </pic:pic>
+                  </a:graphicData>
+                </a:graphic>
+              </wp:inline>
+            </w:drawing>
+          </w:r>
+        </w:p>
+        <w:p>
+          <w:r>
+            <w:rPr>
+              <w:noProof/>
+              <w:color w:val="4472C4" w:themeColor="accent1"/>
+            </w:rPr>
+            <mc:AlternateContent>
+              <mc:Choice Requires="wps">
+                <w:drawing>
+                  <wp:anchor distT="45720" distB="45720" distL="114300" distR="114300" simplePos="0" relativeHeight="251659264" behindDoc="0" locked="0" layoutInCell="1" allowOverlap="1" wp14:anchorId="009BBA34" wp14:editId="167581DF">
+                    <wp:simplePos x="0" y="0"/>
+                    <wp:positionH relativeFrom="column">
+                      <wp:posOffset>4275183</wp:posOffset>
+                    </wp:positionH>
+                    <wp:positionV relativeFrom="paragraph">
+                      <wp:posOffset>4476115</wp:posOffset>
+                    </wp:positionV>
+                    <wp:extent cx="2360930" cy="1404620"/>
+                    <wp:effectExtent l="0" t="0" r="0" b="0"/>
+                    <wp:wrapSquare wrapText="bothSides"/>
+                    <wp:docPr id="217" name="Pole tekstowe 2"/>
+                    <wp:cNvGraphicFramePr>
+                      <a:graphicFrameLocks xmlns:a="http://schemas.openxmlformats.org/drawingml/2006/main"/>
+                    </wp:cNvGraphicFramePr>
+                    <a:graphic xmlns:a="http://schemas.openxmlformats.org/drawingml/2006/main">
+                      <a:graphicData uri="http://schemas.microsoft.com/office/word/2010/wordprocessingShape">
+                        <wps:wsp>
+                          <wps:cNvSpPr txBox="1">
+                            <a:spLocks noChangeArrowheads="1"/>
+                          </wps:cNvSpPr>
+                          <wps:spPr bwMode="auto">
+                            <a:xfrm>
+                              <a:off x="0" y="0"/>
+                              <a:ext cx="2360930" cy="1404620"/>
+                            </a:xfrm>
+                            <a:prstGeom prst="rect">
+                              <a:avLst/>
+                            </a:prstGeom>
+                            <a:noFill/>
+                            <a:ln w="9525">
+                              <a:noFill/>
+                              <a:miter lim="800000"/>
+                              <a:headEnd/>
+                              <a:tailEnd/>
+                            </a:ln>
+                          </wps:spPr>
+                          <wps:txbx>
+                            <w:txbxContent>
+                              <w:p>
+                                <w:r>
+                                  <w:t>Krzysztof Kaniuka – 240</w:t>
+                                </w:r>
+                                <w:r>
+                                  <w:t>697</w:t>
+                                </w:r>
+                              </w:p>
+                              <w:p>
+                                <w:r>
+                                  <w:t>Miłosz Wyrębkiewicz – 240840</w:t>
+                                </w:r>
+                              </w:p>
+                              <w:p>
+                                <w:r>
+                                  <w:t xml:space="preserve">Igor </w:t>
+                                </w:r>
+                                <w:proofErr w:type="spellStart"/>
+                                <w:r>
+                                  <w:t>Tylak</w:t>
+                                </w:r>
+                                <w:proofErr w:type="spellEnd"/>
+                                <w:r>
+                                  <w:t xml:space="preserve"> - 240</w:t>
+                                </w:r>
+                                <w:r>
+                                  <w:t>827</w:t>
+                                </w:r>
+                              </w:p>
+                            </w:txbxContent>
+                          </wps:txbx>
+                          <wps:bodyPr rot="0" vert="horz" wrap="square" lIns="91440" tIns="45720" rIns="91440" bIns="45720" anchor="t" anchorCtr="0">
+                            <a:spAutoFit/>
+                          </wps:bodyPr>
+                        </wps:wsp>
+                      </a:graphicData>
+                    </a:graphic>
+                    <wp14:sizeRelH relativeFrom="margin">
+                      <wp14:pctWidth>40000</wp14:pctWidth>
+                    </wp14:sizeRelH>
+                    <wp14:sizeRelV relativeFrom="margin">
+                      <wp14:pctHeight>20000</wp14:pctHeight>
+                    </wp14:sizeRelV>
+                  </wp:anchor>
+                </w:drawing>
+              </mc:Choice>
+              <mc:Fallback>
+                <w:pict>
+                  <v:shapetype w14:anchorId="009BBA34" id="_x0000_t202" coordsize="21600,21600" o:spt="202" path="m,l,21600r21600,l21600,xe">
+                    <v:stroke joinstyle="miter"/>
+                    <v:path gradientshapeok="t" o:connecttype="rect"/>
+                  </v:shapetype>
+                  <v:shape id="Pole tekstowe 2" o:spid="_x0000_s1026" type="#_x0000_t202" style="position:absolute;margin-left:336.65pt;margin-top:352.45pt;width:185.9pt;height:110.6pt;z-index:251659264;visibility:visible;mso-wrap-style:square;mso-width-percent:400;mso-height-percent:200;mso-wrap-distance-left:9pt;mso-wrap-distance-top:3.6pt;mso-wrap-distance-right:9pt;mso-wrap-distance-bottom:3.6pt;mso-position-horizontal:absolute;mso-position-horizontal-relative:text;mso-position-vertical:absolute;mso-position-vertical-relative:text;mso-width-percent:400;mso-height-percent:200;mso-width-relative:margin;mso-height-relative:margin;v-text-anchor:top" o:gfxdata="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" filled="f" stroked="f">
+                    <v:textbox style="mso-fit-shape-to-text:t">
+                      <w:txbxContent>
+                        <w:p>
+                          <w:r>
+                            <w:t>Krzysztof Kaniuka – 240</w:t>
+                          </w:r>
+                          <w:r>
+                            <w:t>697</w:t>
+                          </w:r>
+                        </w:p>
+                        <w:p>
+                          <w:r>
+                            <w:t>Miłosz Wyrębkiewicz – 240840</w:t>
+                          </w:r>
+                        </w:p>
+                        <w:p>
+                          <w:r>
+                            <w:t xml:space="preserve">Igor </w:t>
+                          </w:r>
+                          <w:proofErr w:type="spellStart"/>
+                          <w:r>
+                            <w:t>Tylak</w:t>
+                          </w:r>
+                          <w:proofErr w:type="spellEnd"/>
+                          <w:r>
+                            <w:t xml:space="preserve"> - 240</w:t>
+                          </w:r>
+                          <w:r>
+                            <w:t>827</w:t>
+                          </w:r>
+                        </w:p>
+                      </w:txbxContent>
+                    </v:textbox>
+                    <w10:wrap type="square"/>
+                  </v:shape>
+                </w:pict>
+              </mc:Fallback>
+            </mc:AlternateContent>
+          </w:r>
+          <w:r>
+            <w:br w:type="page"/>
+          </w:r>
+        </w:p>
+      </w:sdtContent>
+    </w:sdt>
+    <w:sdt>
+      <w:sdtPr>
+        <w:rPr>
+          <w:rFonts w:asciiTheme="minorHAnsi" w:eastAsiaTheme="minorHAnsi" w:hAnsiTheme="minorHAnsi" w:cstheme="minorBidi"/>
+          <w:color w:val="auto"/>
+          <w:sz w:val="22"/>
+          <w:szCs w:val="22"/>
+          <w:lang w:eastAsia="en-US"/>
+        </w:rPr>
+        <w:id w:val="480812336"/>
+        <w:docPartObj>
+          <w:docPartGallery w:val="Table of Contents"/>
+          <w:docPartUnique/>
+        </w:docPartObj>
+      </w:sdtPr>
+      <w:sdtEndPr>
         <w:rPr>
           <w:b/>
-        </w:rPr>
-      </w:pPr>
-      <w:r>
-        <w:rPr>
-          <w:b/>
-        </w:rPr>
-        <w:t>Baza danych tabele:</w:t>
-      </w:r>
+          <w:bCs/>
+        </w:rPr>
+      </w:sdtEndPr>
+      <w:sdtContent>
+        <w:p>
+          <w:pPr>
+            <w:pStyle w:val="Nagwekspisutreci"/>
+          </w:pPr>
+          <w:r>
+            <w:t>Spis treści</w:t>
+          </w:r>
+        </w:p>
+        <w:p>
+          <w:pPr>
+            <w:pStyle w:val="Spistreci1"/>
+            <w:tabs>
+              <w:tab w:val="right" w:leader="dot" w:pos="9062"/>
+            </w:tabs>
+            <w:rPr>
+              <w:rFonts w:eastAsiaTheme="minorEastAsia"/>
+              <w:noProof/>
+              <w:kern w:val="2"/>
+              <w:sz w:val="24"/>
+              <w:szCs w:val="24"/>
+              <w:lang w:eastAsia="pl-PL"/>
+              <w14:ligatures w14:val="standardContextual"/>
+            </w:rPr>
+          </w:pPr>
+          <w:r>
+            <w:fldChar w:fldCharType="begin"/>
+          </w:r>
+          <w:r>
+            <w:instrText xml:space="preserve"> TOC \o "1-3" \h \z \u </w:instrText>
+          </w:r>
+          <w:r>
+            <w:fldChar w:fldCharType="separate"/>
+          </w:r>
+          <w:hyperlink w:anchor="_Toc169954558" w:history="1">
+            <w:r>
+              <w:rPr>
+                <w:rStyle w:val="Hipercze"/>
+                <w:noProof/>
+              </w:rPr>
+              <w:t>Opis projektu</w:t>
+            </w:r>
+            <w:r>
+              <w:rPr>
+                <w:noProof/>
+                <w:webHidden/>
+              </w:rPr>
+              <w:tab/>
+            </w:r>
+            <w:r>
+              <w:rPr>
+                <w:noProof/>
+                <w:webHidden/>
+              </w:rPr>
+              <w:fldChar w:fldCharType="begin"/>
+            </w:r>
+            <w:r>
+              <w:rPr>
+                <w:noProof/>
+                <w:webHidden/>
+              </w:rPr>
+              <w:instrText xml:space="preserve"> PAGEREF _Toc169954558 \h </w:instrText>
+            </w:r>
+            <w:r>
+              <w:rPr>
+                <w:noProof/>
+                <w:webHidden/>
+              </w:rPr>
+            </w:r>
+            <w:r>
+              <w:rPr>
+                <w:noProof/>
+                <w:webHidden/>
+              </w:rPr>
+              <w:fldChar w:fldCharType="separate"/>
+            </w:r>
+            <w:r>
+              <w:rPr>
+                <w:noProof/>
+                <w:webHidden/>
+              </w:rPr>
+              <w:t>2</w:t>
+            </w:r>
+            <w:r>
+              <w:rPr>
+                <w:noProof/>
+                <w:webHidden/>
+              </w:rPr>
+              <w:fldChar w:fldCharType="end"/>
+            </w:r>
+          </w:hyperlink>
+        </w:p>
+        <w:p>
+          <w:pPr>
+            <w:pStyle w:val="Spistreci1"/>
+            <w:tabs>
+              <w:tab w:val="right" w:leader="dot" w:pos="9062"/>
+            </w:tabs>
+            <w:rPr>
+              <w:rFonts w:eastAsiaTheme="minorEastAsia"/>
+              <w:noProof/>
+              <w:kern w:val="2"/>
+              <w:sz w:val="24"/>
+              <w:szCs w:val="24"/>
+              <w:lang w:eastAsia="pl-PL"/>
+              <w14:ligatures w14:val="standardContextual"/>
+            </w:rPr>
+          </w:pPr>
+          <w:hyperlink w:anchor="_Toc169954559" w:history="1">
+            <w:r>
+              <w:rPr>
+                <w:rStyle w:val="Hipercze"/>
+                <w:noProof/>
+              </w:rPr>
+              <w:t>Założenia:</w:t>
+            </w:r>
+            <w:r>
+              <w:rPr>
+                <w:noProof/>
+                <w:webHidden/>
+              </w:rPr>
+              <w:tab/>
+            </w:r>
+            <w:r>
+              <w:rPr>
+                <w:noProof/>
+                <w:webHidden/>
+              </w:rPr>
+              <w:fldChar w:fldCharType="begin"/>
+            </w:r>
+            <w:r>
+              <w:rPr>
+                <w:noProof/>
+                <w:webHidden/>
+              </w:rPr>
+              <w:instrText xml:space="preserve"> PAGEREF _Toc169954559 \h </w:instrText>
+            </w:r>
+            <w:r>
+              <w:rPr>
+                <w:noProof/>
+                <w:webHidden/>
+              </w:rPr>
+            </w:r>
+            <w:r>
+              <w:rPr>
+                <w:noProof/>
+                <w:webHidden/>
+              </w:rPr>
+              <w:fldChar w:fldCharType="separate"/>
+            </w:r>
+            <w:r>
+              <w:rPr>
+                <w:noProof/>
+                <w:webHidden/>
+              </w:rPr>
+              <w:t>2</w:t>
+            </w:r>
+            <w:r>
+              <w:rPr>
+                <w:noProof/>
+                <w:webHidden/>
+              </w:rPr>
+              <w:fldChar w:fldCharType="end"/>
+            </w:r>
+          </w:hyperlink>
+        </w:p>
+        <w:p>
+          <w:pPr>
+            <w:pStyle w:val="Spistreci1"/>
+            <w:tabs>
+              <w:tab w:val="right" w:leader="dot" w:pos="9062"/>
+            </w:tabs>
+            <w:rPr>
+              <w:rFonts w:eastAsiaTheme="minorEastAsia"/>
+              <w:noProof/>
+              <w:kern w:val="2"/>
+              <w:sz w:val="24"/>
+              <w:szCs w:val="24"/>
+              <w:lang w:eastAsia="pl-PL"/>
+              <w14:ligatures w14:val="standardContextual"/>
+            </w:rPr>
+          </w:pPr>
+          <w:hyperlink w:anchor="_Toc169954560" w:history="1">
+            <w:r>
+              <w:rPr>
+                <w:rStyle w:val="Hipercze"/>
+                <w:noProof/>
+              </w:rPr>
+              <w:t>Ograniczenia</w:t>
+            </w:r>
+            <w:r>
+              <w:rPr>
+                <w:noProof/>
+                <w:webHidden/>
+              </w:rPr>
+              <w:tab/>
+            </w:r>
+            <w:r>
+              <w:rPr>
+                <w:noProof/>
+                <w:webHidden/>
+              </w:rPr>
+              <w:fldChar w:fldCharType="begin"/>
+            </w:r>
+            <w:r>
+              <w:rPr>
+                <w:noProof/>
+                <w:webHidden/>
+              </w:rPr>
+              <w:instrText xml:space="preserve"> PAGEREF _Toc169954560 \h </w:instrText>
+            </w:r>
+            <w:r>
+              <w:rPr>
+                <w:noProof/>
+                <w:webHidden/>
+              </w:rPr>
+            </w:r>
+            <w:r>
+              <w:rPr>
+                <w:noProof/>
+                <w:webHidden/>
+              </w:rPr>
+              <w:fldChar w:fldCharType="separate"/>
+            </w:r>
+            <w:r>
+              <w:rPr>
+                <w:noProof/>
+                <w:webHidden/>
+              </w:rPr>
+              <w:t>2</w:t>
+            </w:r>
+            <w:r>
+              <w:rPr>
+                <w:noProof/>
+                <w:webHidden/>
+              </w:rPr>
+              <w:fldChar w:fldCharType="end"/>
+            </w:r>
+          </w:hyperlink>
+        </w:p>
+        <w:p>
+          <w:pPr>
+            <w:pStyle w:val="Spistreci1"/>
+            <w:tabs>
+              <w:tab w:val="right" w:leader="dot" w:pos="9062"/>
+            </w:tabs>
+            <w:rPr>
+              <w:rFonts w:eastAsiaTheme="minorEastAsia"/>
+              <w:noProof/>
+              <w:kern w:val="2"/>
+              <w:sz w:val="24"/>
+              <w:szCs w:val="24"/>
+              <w:lang w:eastAsia="pl-PL"/>
+              <w14:ligatures w14:val="standardContextual"/>
+            </w:rPr>
+          </w:pPr>
+          <w:hyperlink w:anchor="_Toc169954561" w:history="1">
+            <w:r>
+              <w:rPr>
+                <w:rStyle w:val="Hipercze"/>
+                <w:noProof/>
+              </w:rPr>
+              <w:t>Baza danych tabele</w:t>
+            </w:r>
+            <w:r>
+              <w:rPr>
+                <w:noProof/>
+                <w:webHidden/>
+              </w:rPr>
+              <w:tab/>
+            </w:r>
+            <w:r>
+              <w:rPr>
+                <w:noProof/>
+                <w:webHidden/>
+              </w:rPr>
+              <w:fldChar w:fldCharType="begin"/>
+            </w:r>
+            <w:r>
+              <w:rPr>
+                <w:noProof/>
+                <w:webHidden/>
+              </w:rPr>
+              <w:instrText xml:space="preserve"> PAGEREF _Toc169954561 \h </w:instrText>
+            </w:r>
+            <w:r>
+              <w:rPr>
+                <w:noProof/>
+                <w:webHidden/>
+              </w:rPr>
+            </w:r>
+            <w:r>
+              <w:rPr>
+                <w:noProof/>
+                <w:webHidden/>
+              </w:rPr>
+              <w:fldChar w:fldCharType="separate"/>
+            </w:r>
+            <w:r>
+              <w:rPr>
+                <w:noProof/>
+                <w:webHidden/>
+              </w:rPr>
+              <w:t>2</w:t>
+            </w:r>
+            <w:r>
+              <w:rPr>
+                <w:noProof/>
+                <w:webHidden/>
+              </w:rPr>
+              <w:fldChar w:fldCharType="end"/>
+            </w:r>
+          </w:hyperlink>
+        </w:p>
+        <w:p>
+          <w:pPr>
+            <w:pStyle w:val="Spistreci1"/>
+            <w:tabs>
+              <w:tab w:val="right" w:leader="dot" w:pos="9062"/>
+            </w:tabs>
+            <w:rPr>
+              <w:rFonts w:eastAsiaTheme="minorEastAsia"/>
+              <w:noProof/>
+              <w:kern w:val="2"/>
+              <w:sz w:val="24"/>
+              <w:szCs w:val="24"/>
+              <w:lang w:eastAsia="pl-PL"/>
+              <w14:ligatures w14:val="standardContextual"/>
+            </w:rPr>
+          </w:pPr>
+          <w:hyperlink w:anchor="_Toc169954562" w:history="1">
+            <w:r>
+              <w:rPr>
+                <w:rStyle w:val="Hipercze"/>
+                <w:noProof/>
+              </w:rPr>
+              <w:t>Zależności między tabelami</w:t>
+            </w:r>
+            <w:r>
+              <w:rPr>
+                <w:noProof/>
+                <w:webHidden/>
+              </w:rPr>
+              <w:tab/>
+            </w:r>
+            <w:r>
+              <w:rPr>
+                <w:noProof/>
+                <w:webHidden/>
+              </w:rPr>
+              <w:fldChar w:fldCharType="begin"/>
+            </w:r>
+            <w:r>
+              <w:rPr>
+                <w:noProof/>
+                <w:webHidden/>
+              </w:rPr>
+              <w:instrText xml:space="preserve"> PAGEREF _Toc169954562 \h </w:instrText>
+            </w:r>
+            <w:r>
+              <w:rPr>
+                <w:noProof/>
+                <w:webHidden/>
+              </w:rPr>
+            </w:r>
+            <w:r>
+              <w:rPr>
+                <w:noProof/>
+                <w:webHidden/>
+              </w:rPr>
+              <w:fldChar w:fldCharType="separate"/>
+            </w:r>
+            <w:r>
+              <w:rPr>
+                <w:noProof/>
+                <w:webHidden/>
+              </w:rPr>
+              <w:t>2</w:t>
+            </w:r>
+            <w:r>
+              <w:rPr>
+                <w:noProof/>
+                <w:webHidden/>
+              </w:rPr>
+              <w:fldChar w:fldCharType="end"/>
+            </w:r>
+          </w:hyperlink>
+        </w:p>
+        <w:p>
+          <w:pPr>
+            <w:pStyle w:val="Spistreci1"/>
+            <w:tabs>
+              <w:tab w:val="right" w:leader="dot" w:pos="9062"/>
+            </w:tabs>
+            <w:rPr>
+              <w:rFonts w:eastAsiaTheme="minorEastAsia"/>
+              <w:noProof/>
+              <w:kern w:val="2"/>
+              <w:sz w:val="24"/>
+              <w:szCs w:val="24"/>
+              <w:lang w:eastAsia="pl-PL"/>
+              <w14:ligatures w14:val="standardContextual"/>
+            </w:rPr>
+          </w:pPr>
+          <w:hyperlink w:anchor="_Toc169954563" w:history="1">
+            <w:r>
+              <w:rPr>
+                <w:rStyle w:val="Hipercze"/>
+                <w:noProof/>
+              </w:rPr>
+              <w:t>Role</w:t>
+            </w:r>
+            <w:r>
+              <w:rPr>
+                <w:noProof/>
+                <w:webHidden/>
+              </w:rPr>
+              <w:tab/>
+            </w:r>
+            <w:r>
+              <w:rPr>
+                <w:noProof/>
+                <w:webHidden/>
+              </w:rPr>
+              <w:fldChar w:fldCharType="begin"/>
+            </w:r>
+            <w:r>
+              <w:rPr>
+                <w:noProof/>
+                <w:webHidden/>
+              </w:rPr>
+              <w:instrText xml:space="preserve"> PAGEREF _Toc169954563 \h </w:instrText>
+            </w:r>
+            <w:r>
+              <w:rPr>
+                <w:noProof/>
+                <w:webHidden/>
+              </w:rPr>
+            </w:r>
+            <w:r>
+              <w:rPr>
+                <w:noProof/>
+                <w:webHidden/>
+              </w:rPr>
+              <w:fldChar w:fldCharType="separate"/>
+            </w:r>
+            <w:r>
+              <w:rPr>
+                <w:noProof/>
+                <w:webHidden/>
+              </w:rPr>
+              <w:t>3</w:t>
+            </w:r>
+            <w:r>
+              <w:rPr>
+                <w:noProof/>
+                <w:webHidden/>
+              </w:rPr>
+              <w:fldChar w:fldCharType="end"/>
+            </w:r>
+          </w:hyperlink>
+        </w:p>
+        <w:p>
+          <w:pPr>
+            <w:pStyle w:val="Spistreci1"/>
+            <w:tabs>
+              <w:tab w:val="right" w:leader="dot" w:pos="9062"/>
+            </w:tabs>
+            <w:rPr>
+              <w:rFonts w:eastAsiaTheme="minorEastAsia"/>
+              <w:noProof/>
+              <w:kern w:val="2"/>
+              <w:sz w:val="24"/>
+              <w:szCs w:val="24"/>
+              <w:lang w:eastAsia="pl-PL"/>
+              <w14:ligatures w14:val="standardContextual"/>
+            </w:rPr>
+          </w:pPr>
+          <w:hyperlink w:anchor="_Toc169954564" w:history="1">
+            <w:r>
+              <w:rPr>
+                <w:rStyle w:val="Hipercze"/>
+                <w:noProof/>
+              </w:rPr>
+              <w:t>Podział źródeł danych</w:t>
+            </w:r>
+            <w:r>
+              <w:rPr>
+                <w:noProof/>
+                <w:webHidden/>
+              </w:rPr>
+              <w:tab/>
+            </w:r>
+            <w:r>
+              <w:rPr>
+                <w:noProof/>
+                <w:webHidden/>
+              </w:rPr>
+              <w:fldChar w:fldCharType="begin"/>
+            </w:r>
+            <w:r>
+              <w:rPr>
+                <w:noProof/>
+                <w:webHidden/>
+              </w:rPr>
+              <w:instrText xml:space="preserve"> PAGEREF _Toc169954564 \h </w:instrText>
+            </w:r>
+            <w:r>
+              <w:rPr>
+                <w:noProof/>
+                <w:webHidden/>
+              </w:rPr>
+            </w:r>
+            <w:r>
+              <w:rPr>
+                <w:noProof/>
+                <w:webHidden/>
+              </w:rPr>
+              <w:fldChar w:fldCharType="separate"/>
+            </w:r>
+            <w:r>
+              <w:rPr>
+                <w:noProof/>
+                <w:webHidden/>
+              </w:rPr>
+              <w:t>3</w:t>
+            </w:r>
+            <w:r>
+              <w:rPr>
+                <w:noProof/>
+                <w:webHidden/>
+              </w:rPr>
+              <w:fldChar w:fldCharType="end"/>
+            </w:r>
+          </w:hyperlink>
+        </w:p>
+        <w:p>
+          <w:pPr>
+            <w:pStyle w:val="Spistreci1"/>
+            <w:tabs>
+              <w:tab w:val="right" w:leader="dot" w:pos="9062"/>
+            </w:tabs>
+            <w:rPr>
+              <w:rFonts w:eastAsiaTheme="minorEastAsia"/>
+              <w:noProof/>
+              <w:kern w:val="2"/>
+              <w:sz w:val="24"/>
+              <w:szCs w:val="24"/>
+              <w:lang w:eastAsia="pl-PL"/>
+              <w14:ligatures w14:val="standardContextual"/>
+            </w:rPr>
+          </w:pPr>
+          <w:hyperlink w:anchor="_Toc169954565" w:history="1">
+            <w:r>
+              <w:rPr>
+                <w:rStyle w:val="Hipercze"/>
+                <w:noProof/>
+              </w:rPr>
+              <w:t>Procedury i funkcje</w:t>
+            </w:r>
+            <w:r>
+              <w:rPr>
+                <w:noProof/>
+                <w:webHidden/>
+              </w:rPr>
+              <w:tab/>
+            </w:r>
+            <w:r>
+              <w:rPr>
+                <w:noProof/>
+                <w:webHidden/>
+              </w:rPr>
+              <w:fldChar w:fldCharType="begin"/>
+            </w:r>
+            <w:r>
+              <w:rPr>
+                <w:noProof/>
+                <w:webHidden/>
+              </w:rPr>
+              <w:instrText xml:space="preserve"> PAGEREF _Toc169954565 \h </w:instrText>
+            </w:r>
+            <w:r>
+              <w:rPr>
+                <w:noProof/>
+                <w:webHidden/>
+              </w:rPr>
+            </w:r>
+            <w:r>
+              <w:rPr>
+                <w:noProof/>
+                <w:webHidden/>
+              </w:rPr>
+              <w:fldChar w:fldCharType="separate"/>
+            </w:r>
+            <w:r>
+              <w:rPr>
+                <w:noProof/>
+                <w:webHidden/>
+              </w:rPr>
+              <w:t>3</w:t>
+            </w:r>
+            <w:r>
+              <w:rPr>
+                <w:noProof/>
+                <w:webHidden/>
+              </w:rPr>
+              <w:fldChar w:fldCharType="end"/>
+            </w:r>
+          </w:hyperlink>
+        </w:p>
+        <w:p>
+          <w:pPr>
+            <w:pStyle w:val="Spistreci2"/>
+            <w:tabs>
+              <w:tab w:val="right" w:leader="dot" w:pos="9062"/>
+            </w:tabs>
+            <w:rPr>
+              <w:rFonts w:eastAsiaTheme="minorEastAsia"/>
+              <w:noProof/>
+              <w:kern w:val="2"/>
+              <w:sz w:val="24"/>
+              <w:szCs w:val="24"/>
+              <w:lang w:eastAsia="pl-PL"/>
+              <w14:ligatures w14:val="standardContextual"/>
+            </w:rPr>
+          </w:pPr>
+          <w:hyperlink w:anchor="_Toc169954566" w:history="1">
+            <w:r>
+              <w:rPr>
+                <w:rStyle w:val="Hipercze"/>
+                <w:noProof/>
+              </w:rPr>
+              <w:t>Menadżer</w:t>
+            </w:r>
+            <w:r>
+              <w:rPr>
+                <w:noProof/>
+                <w:webHidden/>
+              </w:rPr>
+              <w:tab/>
+            </w:r>
+            <w:r>
+              <w:rPr>
+                <w:noProof/>
+                <w:webHidden/>
+              </w:rPr>
+              <w:fldChar w:fldCharType="begin"/>
+            </w:r>
+            <w:r>
+              <w:rPr>
+                <w:noProof/>
+                <w:webHidden/>
+              </w:rPr>
+              <w:instrText xml:space="preserve"> PAGEREF _Toc169954566 \h </w:instrText>
+            </w:r>
+            <w:r>
+              <w:rPr>
+                <w:noProof/>
+                <w:webHidden/>
+              </w:rPr>
+            </w:r>
+            <w:r>
+              <w:rPr>
+                <w:noProof/>
+                <w:webHidden/>
+              </w:rPr>
+              <w:fldChar w:fldCharType="separate"/>
+            </w:r>
+            <w:r>
+              <w:rPr>
+                <w:noProof/>
+                <w:webHidden/>
+              </w:rPr>
+              <w:t>3</w:t>
+            </w:r>
+            <w:r>
+              <w:rPr>
+                <w:noProof/>
+                <w:webHidden/>
+              </w:rPr>
+              <w:fldChar w:fldCharType="end"/>
+            </w:r>
+          </w:hyperlink>
+        </w:p>
+        <w:p>
+          <w:pPr>
+            <w:pStyle w:val="Spistreci2"/>
+            <w:tabs>
+              <w:tab w:val="right" w:leader="dot" w:pos="9062"/>
+            </w:tabs>
+            <w:rPr>
+              <w:rFonts w:eastAsiaTheme="minorEastAsia"/>
+              <w:noProof/>
+              <w:kern w:val="2"/>
+              <w:sz w:val="24"/>
+              <w:szCs w:val="24"/>
+              <w:lang w:eastAsia="pl-PL"/>
+              <w14:ligatures w14:val="standardContextual"/>
+            </w:rPr>
+          </w:pPr>
+          <w:hyperlink w:anchor="_Toc169954567" w:history="1">
+            <w:r>
+              <w:rPr>
+                <w:rStyle w:val="Hipercze"/>
+                <w:noProof/>
+              </w:rPr>
+              <w:t>Pracownik</w:t>
+            </w:r>
+            <w:r>
+              <w:rPr>
+                <w:noProof/>
+                <w:webHidden/>
+              </w:rPr>
+              <w:tab/>
+            </w:r>
+            <w:r>
+              <w:rPr>
+                <w:noProof/>
+                <w:webHidden/>
+              </w:rPr>
+              <w:fldChar w:fldCharType="begin"/>
+            </w:r>
+            <w:r>
+              <w:rPr>
+                <w:noProof/>
+                <w:webHidden/>
+              </w:rPr>
+              <w:instrText xml:space="preserve"> PAGEREF _Toc169954567 \h </w:instrText>
+            </w:r>
+            <w:r>
+              <w:rPr>
+                <w:noProof/>
+                <w:webHidden/>
+              </w:rPr>
+            </w:r>
+            <w:r>
+              <w:rPr>
+                <w:noProof/>
+                <w:webHidden/>
+              </w:rPr>
+              <w:fldChar w:fldCharType="separate"/>
+            </w:r>
+            <w:r>
+              <w:rPr>
+                <w:noProof/>
+                <w:webHidden/>
+              </w:rPr>
+              <w:t>3</w:t>
+            </w:r>
+            <w:r>
+              <w:rPr>
+                <w:noProof/>
+                <w:webHidden/>
+              </w:rPr>
+              <w:fldChar w:fldCharType="end"/>
+            </w:r>
+          </w:hyperlink>
+        </w:p>
+        <w:p>
+          <w:pPr>
+            <w:pStyle w:val="Spistreci2"/>
+            <w:tabs>
+              <w:tab w:val="right" w:leader="dot" w:pos="9062"/>
+            </w:tabs>
+            <w:rPr>
+              <w:rFonts w:eastAsiaTheme="minorEastAsia"/>
+              <w:noProof/>
+              <w:kern w:val="2"/>
+              <w:sz w:val="24"/>
+              <w:szCs w:val="24"/>
+              <w:lang w:eastAsia="pl-PL"/>
+              <w14:ligatures w14:val="standardContextual"/>
+            </w:rPr>
+          </w:pPr>
+          <w:hyperlink w:anchor="_Toc169954568" w:history="1">
+            <w:r>
+              <w:rPr>
+                <w:rStyle w:val="Hipercze"/>
+                <w:noProof/>
+              </w:rPr>
+              <w:t>Klient</w:t>
+            </w:r>
+            <w:r>
+              <w:rPr>
+                <w:noProof/>
+                <w:webHidden/>
+              </w:rPr>
+              <w:tab/>
+            </w:r>
+            <w:r>
+              <w:rPr>
+                <w:noProof/>
+                <w:webHidden/>
+              </w:rPr>
+              <w:fldChar w:fldCharType="begin"/>
+            </w:r>
+            <w:r>
+              <w:rPr>
+                <w:noProof/>
+                <w:webHidden/>
+              </w:rPr>
+              <w:instrText xml:space="preserve"> PAGEREF _Toc169954568 \h </w:instrText>
+            </w:r>
+            <w:r>
+              <w:rPr>
+                <w:noProof/>
+                <w:webHidden/>
+              </w:rPr>
+            </w:r>
+            <w:r>
+              <w:rPr>
+                <w:noProof/>
+                <w:webHidden/>
+              </w:rPr>
+              <w:fldChar w:fldCharType="separate"/>
+            </w:r>
+            <w:r>
+              <w:rPr>
+                <w:noProof/>
+                <w:webHidden/>
+              </w:rPr>
+              <w:t>4</w:t>
+            </w:r>
+            <w:r>
+              <w:rPr>
+                <w:noProof/>
+                <w:webHidden/>
+              </w:rPr>
+              <w:fldChar w:fldCharType="end"/>
+            </w:r>
+          </w:hyperlink>
+        </w:p>
+        <w:p>
+          <w:pPr>
+            <w:pStyle w:val="Spistreci2"/>
+            <w:tabs>
+              <w:tab w:val="right" w:leader="dot" w:pos="9062"/>
+            </w:tabs>
+            <w:rPr>
+              <w:rFonts w:eastAsiaTheme="minorEastAsia"/>
+              <w:noProof/>
+              <w:kern w:val="2"/>
+              <w:sz w:val="24"/>
+              <w:szCs w:val="24"/>
+              <w:lang w:eastAsia="pl-PL"/>
+              <w14:ligatures w14:val="standardContextual"/>
+            </w:rPr>
+          </w:pPr>
+          <w:hyperlink w:anchor="_Toc169954569" w:history="1">
+            <w:r>
+              <w:rPr>
+                <w:rStyle w:val="Hipercze"/>
+                <w:noProof/>
+              </w:rPr>
+              <w:t>Techniczne</w:t>
+            </w:r>
+            <w:r>
+              <w:rPr>
+                <w:noProof/>
+                <w:webHidden/>
+              </w:rPr>
+              <w:tab/>
+            </w:r>
+            <w:r>
+              <w:rPr>
+                <w:noProof/>
+                <w:webHidden/>
+              </w:rPr>
+              <w:fldChar w:fldCharType="begin"/>
+            </w:r>
+            <w:r>
+              <w:rPr>
+                <w:noProof/>
+                <w:webHidden/>
+              </w:rPr>
+              <w:instrText xml:space="preserve"> PAGEREF _Toc169954569 \h </w:instrText>
+            </w:r>
+            <w:r>
+              <w:rPr>
+                <w:noProof/>
+                <w:webHidden/>
+              </w:rPr>
+            </w:r>
+            <w:r>
+              <w:rPr>
+                <w:noProof/>
+                <w:webHidden/>
+              </w:rPr>
+              <w:fldChar w:fldCharType="separate"/>
+            </w:r>
+            <w:r>
+              <w:rPr>
+                <w:noProof/>
+                <w:webHidden/>
+              </w:rPr>
+              <w:t>4</w:t>
+            </w:r>
+            <w:r>
+              <w:rPr>
+                <w:noProof/>
+                <w:webHidden/>
+              </w:rPr>
+              <w:fldChar w:fldCharType="end"/>
+            </w:r>
+          </w:hyperlink>
+        </w:p>
+        <w:p>
+          <w:pPr>
+            <w:pStyle w:val="Spistreci2"/>
+            <w:tabs>
+              <w:tab w:val="right" w:leader="dot" w:pos="9062"/>
+            </w:tabs>
+            <w:rPr>
+              <w:rFonts w:eastAsiaTheme="minorEastAsia"/>
+              <w:noProof/>
+              <w:kern w:val="2"/>
+              <w:sz w:val="24"/>
+              <w:szCs w:val="24"/>
+              <w:lang w:eastAsia="pl-PL"/>
+              <w14:ligatures w14:val="standardContextual"/>
+            </w:rPr>
+          </w:pPr>
+          <w:hyperlink w:anchor="_Toc169954570" w:history="1">
+            <w:r>
+              <w:rPr>
+                <w:rStyle w:val="Hipercze"/>
+                <w:noProof/>
+                <w:lang w:val="en-US"/>
+              </w:rPr>
+              <w:t>Zarząd</w:t>
+            </w:r>
+            <w:r>
+              <w:rPr>
+                <w:noProof/>
+                <w:webHidden/>
+              </w:rPr>
+              <w:tab/>
+            </w:r>
+            <w:r>
+              <w:rPr>
+                <w:noProof/>
+                <w:webHidden/>
+              </w:rPr>
+              <w:fldChar w:fldCharType="begin"/>
+            </w:r>
+            <w:r>
+              <w:rPr>
+                <w:noProof/>
+                <w:webHidden/>
+              </w:rPr>
+              <w:instrText xml:space="preserve"> PAGEREF _Toc169954570 \h </w:instrText>
+            </w:r>
+            <w:r>
+              <w:rPr>
+                <w:noProof/>
+                <w:webHidden/>
+              </w:rPr>
+            </w:r>
+            <w:r>
+              <w:rPr>
+                <w:noProof/>
+                <w:webHidden/>
+              </w:rPr>
+              <w:fldChar w:fldCharType="separate"/>
+            </w:r>
+            <w:r>
+              <w:rPr>
+                <w:noProof/>
+                <w:webHidden/>
+              </w:rPr>
+              <w:t>4</w:t>
+            </w:r>
+            <w:r>
+              <w:rPr>
+                <w:noProof/>
+                <w:webHidden/>
+              </w:rPr>
+              <w:fldChar w:fldCharType="end"/>
+            </w:r>
+          </w:hyperlink>
+        </w:p>
+        <w:p>
+          <w:pPr>
+            <w:pStyle w:val="Spistreci1"/>
+            <w:tabs>
+              <w:tab w:val="right" w:leader="dot" w:pos="9062"/>
+            </w:tabs>
+            <w:rPr>
+              <w:rFonts w:eastAsiaTheme="minorEastAsia"/>
+              <w:noProof/>
+              <w:kern w:val="2"/>
+              <w:sz w:val="24"/>
+              <w:szCs w:val="24"/>
+              <w:lang w:eastAsia="pl-PL"/>
+              <w14:ligatures w14:val="standardContextual"/>
+            </w:rPr>
+          </w:pPr>
+          <w:hyperlink w:anchor="_Toc169954571" w:history="1">
+            <w:r>
+              <w:rPr>
+                <w:rStyle w:val="Hipercze"/>
+                <w:noProof/>
+              </w:rPr>
+              <w:t>Triggery</w:t>
+            </w:r>
+            <w:r>
+              <w:rPr>
+                <w:noProof/>
+                <w:webHidden/>
+              </w:rPr>
+              <w:tab/>
+            </w:r>
+            <w:r>
+              <w:rPr>
+                <w:noProof/>
+                <w:webHidden/>
+              </w:rPr>
+              <w:fldChar w:fldCharType="begin"/>
+            </w:r>
+            <w:r>
+              <w:rPr>
+                <w:noProof/>
+                <w:webHidden/>
+              </w:rPr>
+              <w:instrText xml:space="preserve"> PAGEREF _Toc169954571 \h </w:instrText>
+            </w:r>
+            <w:r>
+              <w:rPr>
+                <w:noProof/>
+                <w:webHidden/>
+              </w:rPr>
+            </w:r>
+            <w:r>
+              <w:rPr>
+                <w:noProof/>
+                <w:webHidden/>
+              </w:rPr>
+              <w:fldChar w:fldCharType="separate"/>
+            </w:r>
+            <w:r>
+              <w:rPr>
+                <w:noProof/>
+                <w:webHidden/>
+              </w:rPr>
+              <w:t>5</w:t>
+            </w:r>
+            <w:r>
+              <w:rPr>
+                <w:noProof/>
+                <w:webHidden/>
+              </w:rPr>
+              <w:fldChar w:fldCharType="end"/>
+            </w:r>
+          </w:hyperlink>
+        </w:p>
+        <w:p>
+          <w:r>
+            <w:rPr>
+              <w:b/>
+              <w:bCs/>
+            </w:rPr>
+            <w:fldChar w:fldCharType="end"/>
+          </w:r>
+        </w:p>
+      </w:sdtContent>
+    </w:sdt>
+    <w:p>
+      <w:r>
+        <w:br w:type="page"/>
+      </w:r>
+    </w:p>
+    <w:p>
+      <w:pPr>
+        <w:pStyle w:val="Nagwek1"/>
+      </w:pPr>
+      <w:bookmarkStart w:id="0" w:name="_Toc169954558"/>
+      <w:r>
+        <w:lastRenderedPageBreak/>
+        <w:t>Opis projektu</w:t>
+      </w:r>
+      <w:bookmarkEnd w:id="0"/>
+    </w:p>
+    <w:p>
+      <w:r>
+        <w:t>Baza danych dla stacji paliw jest zaprojektowana w celu zarządzania wszystkimi aspektami działalności stacji paliw, w tym sprzedażą paliw, zarządzaniem zapasami, obsługą klientów, rejestrowaniem transakcji oraz generowaniem raportów.</w:t>
+      </w:r>
+    </w:p>
+    <w:p>
+      <w:pPr>
+        <w:pStyle w:val="Nagwek1"/>
+      </w:pPr>
+      <w:bookmarkStart w:id="1" w:name="_Toc169954559"/>
+      <w:r>
+        <w:t>Założenia:</w:t>
+      </w:r>
+      <w:bookmarkEnd w:id="1"/>
+    </w:p>
+    <w:p>
+      <w:pPr>
+        <w:pStyle w:val="Akapitzlist"/>
+        <w:numPr>
+          <w:ilvl w:val="0"/>
+          <w:numId w:val="1"/>
+        </w:numPr>
+      </w:pPr>
+      <w:r>
+        <w:t>Maks 3 lub 4 pracowników na zmianie</w:t>
+      </w:r>
+    </w:p>
+    <w:p>
+      <w:pPr>
+        <w:pStyle w:val="Akapitzlist"/>
+        <w:numPr>
+          <w:ilvl w:val="0"/>
+          <w:numId w:val="1"/>
+        </w:numPr>
+      </w:pPr>
+      <w:r>
+        <w:t>Ten sam pracownik nie może mieć 2 zmian jednego dnia</w:t>
+      </w:r>
+    </w:p>
+    <w:p>
+      <w:pPr>
+        <w:pStyle w:val="Akapitzlist"/>
+        <w:numPr>
+          <w:ilvl w:val="0"/>
+          <w:numId w:val="1"/>
+        </w:numPr>
+      </w:pPr>
+      <w:r>
+        <w:t>Maksymalnie 1 dostawa danego typu jednego dnia</w:t>
+      </w:r>
+    </w:p>
+    <w:p>
+      <w:pPr>
+        <w:pStyle w:val="Akapitzlist"/>
+        <w:numPr>
+          <w:ilvl w:val="0"/>
+          <w:numId w:val="1"/>
+        </w:numPr>
+      </w:pPr>
+      <w:r>
+        <w:t>Ilość paliwa nie może spać poniżej 5% (wywala błąd bazy, nie można zrealizować transakcji)</w:t>
+      </w:r>
+    </w:p>
+    <w:p>
+      <w:pPr>
+        <w:pStyle w:val="Akapitzlist"/>
+        <w:numPr>
+          <w:ilvl w:val="0"/>
+          <w:numId w:val="1"/>
+        </w:numPr>
+      </w:pPr>
+      <w:r>
+        <w:t>Transakcje mogą być rejestrowane dla klientów bez programu lojalnościowego (</w:t>
+      </w:r>
+      <w:proofErr w:type="spellStart"/>
+      <w:r>
+        <w:t>KlientID</w:t>
+      </w:r>
+      <w:proofErr w:type="spellEnd"/>
+      <w:r>
+        <w:t xml:space="preserve"> = </w:t>
+      </w:r>
+      <w:proofErr w:type="spellStart"/>
+      <w:r>
+        <w:t>Null</w:t>
+      </w:r>
+      <w:proofErr w:type="spellEnd"/>
+      <w:r>
+        <w:t>)</w:t>
+      </w:r>
+    </w:p>
+    <w:p>
+      <w:pPr>
+        <w:pStyle w:val="Akapitzlist"/>
+        <w:numPr>
+          <w:ilvl w:val="0"/>
+          <w:numId w:val="1"/>
+        </w:numPr>
+      </w:pPr>
+      <w:r>
+        <w:t>Mechanizm zliczania liczby punktów na podstawie transakcji (procedura)</w:t>
+      </w:r>
+    </w:p>
+    <w:p>
+      <w:pPr>
+        <w:pStyle w:val="Akapitzlist"/>
+        <w:numPr>
+          <w:ilvl w:val="0"/>
+          <w:numId w:val="1"/>
+        </w:numPr>
+      </w:pPr>
+      <w:r>
+        <w:t xml:space="preserve">Uzupełnianie stanu paliwa w momencie realizacji zamówienia (set </w:t>
+      </w:r>
+      <w:proofErr w:type="spellStart"/>
+      <w:r>
+        <w:t>fuel</w:t>
+      </w:r>
+      <w:proofErr w:type="spellEnd"/>
+      <w:r>
+        <w:t xml:space="preserve"> order status) i wykonania transakcji paliwowej</w:t>
+      </w:r>
+    </w:p>
+    <w:p>
+      <w:pPr>
+        <w:pStyle w:val="Akapitzlist"/>
+        <w:numPr>
+          <w:ilvl w:val="0"/>
+          <w:numId w:val="1"/>
+        </w:numPr>
+      </w:pPr>
+      <w:r>
+        <w:t>Redukcja produktów w momencie wykonania zamówienia spożywczego (błąd gdy brakuje produktów w magazynie)</w:t>
+      </w:r>
+    </w:p>
+    <w:p>
+      <w:pPr>
+        <w:pStyle w:val="Nagwek1"/>
+      </w:pPr>
+      <w:bookmarkStart w:id="2" w:name="_Toc169954560"/>
+      <w:r>
+        <w:t>Ograniczenia</w:t>
+      </w:r>
+      <w:bookmarkEnd w:id="2"/>
+    </w:p>
+    <w:p>
+      <w:pPr>
+        <w:pStyle w:val="Akapitzlist"/>
+        <w:numPr>
+          <w:ilvl w:val="0"/>
+          <w:numId w:val="2"/>
+        </w:numPr>
+      </w:pPr>
+      <w:r>
+        <w:t>Opodatkowanie produktów</w:t>
+      </w:r>
+    </w:p>
+    <w:p>
+      <w:pPr>
+        <w:pStyle w:val="Akapitzlist"/>
+        <w:numPr>
+          <w:ilvl w:val="0"/>
+          <w:numId w:val="2"/>
+        </w:numPr>
+      </w:pPr>
+      <w:r>
+        <w:t>Regulacje prawne związane z pensją pracowników</w:t>
+      </w:r>
+    </w:p>
+    <w:p>
+      <w:pPr>
+        <w:pStyle w:val="Akapitzlist"/>
+        <w:numPr>
+          <w:ilvl w:val="0"/>
+          <w:numId w:val="2"/>
+        </w:numPr>
+      </w:pPr>
+      <w:r>
+        <w:t>Zamówienia składane ręcznie (nie zakładamy automatycznego harmonogramu zamówień)</w:t>
+      </w:r>
+    </w:p>
+    <w:p>
+      <w:pPr>
+        <w:pStyle w:val="Akapitzlist"/>
+        <w:numPr>
+          <w:ilvl w:val="0"/>
+          <w:numId w:val="2"/>
+        </w:numPr>
+      </w:pPr>
+      <w:r>
+        <w:t>Brak rozbudowanej struktury systemu punktów lojalnościowych</w:t>
+      </w:r>
+    </w:p>
+    <w:p>
+      <w:pPr>
+        <w:pStyle w:val="Akapitzlist"/>
+        <w:numPr>
+          <w:ilvl w:val="0"/>
+          <w:numId w:val="2"/>
+        </w:numPr>
+      </w:pPr>
+      <w:r>
+        <w:t xml:space="preserve">Brak sklepu punktów lojalnościowych </w:t>
+      </w:r>
+    </w:p>
+    <w:p>
+      <w:pPr>
+        <w:pStyle w:val="Nagwek1"/>
+      </w:pPr>
+      <w:bookmarkStart w:id="3" w:name="_Toc169954561"/>
+      <w:r>
+        <w:t>Baza danych tabele</w:t>
+      </w:r>
+      <w:bookmarkEnd w:id="3"/>
     </w:p>
     <w:p>
       <w:pPr>
@@ -153,21 +1819,13 @@
     </w:p>
     <w:p>
       <w:pPr>
-        <w:pStyle w:val="Akapitzlist"/>
-      </w:pPr>
-    </w:p>
-    <w:p>
-      <w:pPr>
-        <w:rPr>
-          <w:b/>
-        </w:rPr>
-      </w:pPr>
-      <w:r>
-        <w:rPr>
-          <w:b/>
-        </w:rPr>
-        <w:t>Zależności między tabelami:</w:t>
-      </w:r>
+        <w:pStyle w:val="Nagwek1"/>
+      </w:pPr>
+      <w:bookmarkStart w:id="4" w:name="_Toc169954562"/>
+      <w:r>
+        <w:t>Zależności między tabelami</w:t>
+      </w:r>
+      <w:bookmarkEnd w:id="4"/>
     </w:p>
     <w:p>
       <w:pPr>
@@ -280,251 +1938,16 @@
         <w:t>Harmonogram zmian</w:t>
       </w:r>
     </w:p>
-    <w:p/>
-    <w:p>
-      <w:pPr>
-        <w:rPr>
-          <w:b/>
-        </w:rPr>
-      </w:pPr>
-      <w:r>
-        <w:rPr>
-          <w:b/>
-        </w:rPr>
-        <w:t>Założenia</w:t>
-      </w:r>
-      <w:r>
-        <w:rPr>
-          <w:b/>
-        </w:rPr>
-        <w:t>:</w:t>
-      </w:r>
-    </w:p>
-    <w:p>
-      <w:pPr>
-        <w:pStyle w:val="Akapitzlist"/>
-        <w:numPr>
-          <w:ilvl w:val="0"/>
-          <w:numId w:val="1"/>
-        </w:numPr>
-      </w:pPr>
-      <w:r>
-        <w:t>Maks 3 lub 4 pracowników na zmianie</w:t>
-      </w:r>
-    </w:p>
-    <w:p>
-      <w:pPr>
-        <w:pStyle w:val="Akapitzlist"/>
-        <w:numPr>
-          <w:ilvl w:val="0"/>
-          <w:numId w:val="1"/>
-        </w:numPr>
-      </w:pPr>
-      <w:r>
-        <w:t>Ten sam pracownik nie może mieć 2 zmian jednego dnia</w:t>
-      </w:r>
-    </w:p>
-    <w:p>
-      <w:pPr>
-        <w:pStyle w:val="Akapitzlist"/>
-        <w:numPr>
-          <w:ilvl w:val="0"/>
-          <w:numId w:val="1"/>
-        </w:numPr>
-      </w:pPr>
-      <w:r>
-        <w:t>Maksymalnie 1 dostawa danego typu jednego dnia</w:t>
-      </w:r>
-    </w:p>
-    <w:p>
-      <w:pPr>
-        <w:pStyle w:val="Akapitzlist"/>
-        <w:numPr>
-          <w:ilvl w:val="0"/>
-          <w:numId w:val="1"/>
-        </w:numPr>
-      </w:pPr>
-      <w:r>
-        <w:t xml:space="preserve">Ilość paliwa nie może spać poniżej </w:t>
-      </w:r>
-      <w:r>
-        <w:t>5</w:t>
-      </w:r>
-      <w:r>
-        <w:t>% (wywala błąd bazy, nie można zrealizować transakcji)</w:t>
-      </w:r>
-    </w:p>
-    <w:p>
-      <w:pPr>
-        <w:pStyle w:val="Akapitzlist"/>
-        <w:numPr>
-          <w:ilvl w:val="0"/>
-          <w:numId w:val="1"/>
-        </w:numPr>
-      </w:pPr>
-      <w:r>
-        <w:t>Transakcje mogą być rejestrowane dla klientów bez programu lojalnościowego (</w:t>
-      </w:r>
-      <w:proofErr w:type="spellStart"/>
-      <w:r>
-        <w:t>KlientID</w:t>
-      </w:r>
-      <w:proofErr w:type="spellEnd"/>
-      <w:r>
-        <w:t xml:space="preserve"> = </w:t>
-      </w:r>
-      <w:proofErr w:type="spellStart"/>
-      <w:r>
-        <w:t>Null</w:t>
-      </w:r>
-      <w:proofErr w:type="spellEnd"/>
-      <w:r>
-        <w:t>)</w:t>
-      </w:r>
-    </w:p>
-    <w:p>
-      <w:pPr>
-        <w:pStyle w:val="Akapitzlist"/>
-        <w:numPr>
-          <w:ilvl w:val="0"/>
-          <w:numId w:val="1"/>
-        </w:numPr>
-      </w:pPr>
-      <w:r>
-        <w:t>Mechanizm zliczania liczby punktów na podstawie transakcji (procedura)</w:t>
-      </w:r>
-    </w:p>
-    <w:p>
-      <w:pPr>
-        <w:pStyle w:val="Akapitzlist"/>
-        <w:numPr>
-          <w:ilvl w:val="0"/>
-          <w:numId w:val="1"/>
-        </w:numPr>
-      </w:pPr>
-      <w:r>
-        <w:t>Uzupełnianie stanu paliwa w momencie realizacji zamówienia</w:t>
-      </w:r>
-      <w:r>
-        <w:t xml:space="preserve"> (set </w:t>
-      </w:r>
-      <w:proofErr w:type="spellStart"/>
-      <w:r>
-        <w:t>fuel</w:t>
-      </w:r>
-      <w:proofErr w:type="spellEnd"/>
-      <w:r>
-        <w:t xml:space="preserve"> order status) i wykonania transakcji paliwowej</w:t>
-      </w:r>
-    </w:p>
-    <w:p>
-      <w:pPr>
-        <w:pStyle w:val="Akapitzlist"/>
-        <w:numPr>
-          <w:ilvl w:val="0"/>
-          <w:numId w:val="1"/>
-        </w:numPr>
-      </w:pPr>
-      <w:r>
-        <w:t>Redukcja produktów w momencie wykonania zamówienia spożywczego (błąd gdy brakuje produktów w magazynie)</w:t>
-      </w:r>
-    </w:p>
-    <w:p>
-      <w:pPr>
-        <w:rPr>
-          <w:b/>
-        </w:rPr>
-      </w:pPr>
-      <w:r>
-        <w:rPr>
-          <w:b/>
-        </w:rPr>
-        <w:t>Ograniczenia:</w:t>
-      </w:r>
-    </w:p>
-    <w:p>
-      <w:pPr>
-        <w:pStyle w:val="Akapitzlist"/>
-        <w:numPr>
-          <w:ilvl w:val="0"/>
-          <w:numId w:val="2"/>
-        </w:numPr>
-      </w:pPr>
-      <w:r>
-        <w:t>Opodatkowanie produktów</w:t>
-      </w:r>
-    </w:p>
-    <w:p>
-      <w:pPr>
-        <w:pStyle w:val="Akapitzlist"/>
-        <w:numPr>
-          <w:ilvl w:val="0"/>
-          <w:numId w:val="2"/>
-        </w:numPr>
-      </w:pPr>
-      <w:r>
-        <w:t>Regulacje prawne związane z pensją pracowników</w:t>
-      </w:r>
-    </w:p>
-    <w:p>
-      <w:pPr>
-        <w:pStyle w:val="Akapitzlist"/>
-        <w:numPr>
-          <w:ilvl w:val="0"/>
-          <w:numId w:val="2"/>
-        </w:numPr>
-      </w:pPr>
-      <w:r>
-        <w:t>Zamówienia składane ręcznie (nie zakładamy automatycznego harmonogramu zamówień)</w:t>
-      </w:r>
-    </w:p>
-    <w:p>
-      <w:pPr>
-        <w:pStyle w:val="Akapitzlist"/>
-        <w:numPr>
-          <w:ilvl w:val="0"/>
-          <w:numId w:val="2"/>
-        </w:numPr>
-      </w:pPr>
-      <w:r>
-        <w:t>Brak rozbudowanej struktury systemu punktów lojalnościowych</w:t>
-      </w:r>
-    </w:p>
-    <w:p>
-      <w:pPr>
-        <w:pStyle w:val="Akapitzlist"/>
-        <w:numPr>
-          <w:ilvl w:val="0"/>
-          <w:numId w:val="2"/>
-        </w:numPr>
-      </w:pPr>
-      <w:r>
-        <w:t>Brak sklepu punktów lojalnościowych</w:t>
-      </w:r>
-      <w:r>
-        <w:t xml:space="preserve"> </w:t>
-      </w:r>
-    </w:p>
-    <w:p/>
-    <w:p>
-      <w:pPr>
-        <w:rPr>
-          <w:b/>
-        </w:rPr>
-      </w:pPr>
-      <w:r>
-        <w:rPr>
-          <w:b/>
-        </w:rPr>
+    <w:p>
+      <w:pPr>
+        <w:pStyle w:val="Nagwek1"/>
+      </w:pPr>
+      <w:bookmarkStart w:id="5" w:name="_Toc169954563"/>
+      <w:r>
         <w:lastRenderedPageBreak/>
         <w:t>Role</w:t>
       </w:r>
-      <w:r>
-        <w:rPr>
-          <w:b/>
-        </w:rPr>
-        <w:t>:</w:t>
-      </w:r>
+      <w:bookmarkEnd w:id="5"/>
     </w:p>
     <w:p>
       <w:pPr>
@@ -562,19 +1985,27 @@
         <w:t>Klient (sprawdza liczbę punktów)</w:t>
       </w:r>
     </w:p>
-    <w:p/>
-    <w:p>
-      <w:pPr>
-        <w:rPr>
-          <w:b/>
-        </w:rPr>
-      </w:pPr>
-      <w:r>
-        <w:rPr>
-          <w:b/>
-        </w:rPr>
-        <w:t>Podział źródeł danych:</w:t>
-      </w:r>
+    <w:p>
+      <w:pPr>
+        <w:pStyle w:val="Akapitzlist"/>
+        <w:numPr>
+          <w:ilvl w:val="0"/>
+          <w:numId w:val="6"/>
+        </w:numPr>
+      </w:pPr>
+      <w:r>
+        <w:t>Zarząd (prowadzenie analizy, wgląd w statystyki)</w:t>
+      </w:r>
+    </w:p>
+    <w:p>
+      <w:pPr>
+        <w:pStyle w:val="Nagwek1"/>
+      </w:pPr>
+      <w:bookmarkStart w:id="6" w:name="_Toc169954564"/>
+      <w:r>
+        <w:t>Podział źródeł danych</w:t>
+      </w:r>
+      <w:bookmarkEnd w:id="6"/>
     </w:p>
     <w:p>
       <w:pPr>
@@ -775,32 +2206,25 @@
       </w:r>
     </w:p>
     <w:p>
-      <w:r>
-        <w:t>2 ostatnie zajęcia rozliczanie projektu</w:t>
-      </w:r>
-    </w:p>
-    <w:p>
-      <w:r>
-        <w:rPr>
-          <w:b/>
-        </w:rPr>
+      <w:pPr>
+        <w:pStyle w:val="Nagwek1"/>
+      </w:pPr>
+      <w:bookmarkStart w:id="7" w:name="_Toc169954565"/>
+      <w:r>
         <w:t>Procedury i funkcje</w:t>
       </w:r>
-      <w:r>
-        <w:t>:</w:t>
-      </w:r>
-    </w:p>
-    <w:p>
-      <w:pPr>
-        <w:pStyle w:val="Akapitzlist"/>
-        <w:numPr>
-          <w:ilvl w:val="0"/>
-          <w:numId w:val="8"/>
-        </w:numPr>
-      </w:pPr>
+      <w:bookmarkEnd w:id="7"/>
+    </w:p>
+    <w:p>
+      <w:pPr>
+        <w:pStyle w:val="Nagwek2"/>
+        <w:ind w:firstLine="708"/>
+      </w:pPr>
+      <w:bookmarkStart w:id="8" w:name="_Toc169954566"/>
       <w:r>
         <w:t>Menadżer</w:t>
       </w:r>
+      <w:bookmarkEnd w:id="8"/>
     </w:p>
     <w:p>
       <w:pPr>
@@ -1260,22 +2684,21 @@
     </w:p>
     <w:p>
       <w:pPr>
+        <w:pStyle w:val="Nagwek2"/>
+        <w:ind w:firstLine="708"/>
+      </w:pPr>
+      <w:bookmarkStart w:id="9" w:name="_Toc169954567"/>
+      <w:r>
+        <w:t>Pracownik</w:t>
+      </w:r>
+      <w:bookmarkEnd w:id="9"/>
+    </w:p>
+    <w:p>
+      <w:pPr>
         <w:pStyle w:val="Akapitzlist"/>
         <w:numPr>
           <w:ilvl w:val="0"/>
-          <w:numId w:val="8"/>
-        </w:numPr>
-      </w:pPr>
-      <w:r>
-        <w:t>Pracownik</w:t>
-      </w:r>
-    </w:p>
-    <w:p>
-      <w:pPr>
-        <w:pStyle w:val="Akapitzlist"/>
-        <w:numPr>
-          <w:ilvl w:val="1"/>
-          <w:numId w:val="8"/>
+          <w:numId w:val="10"/>
         </w:numPr>
       </w:pPr>
       <w:r>
@@ -1287,36 +2710,36 @@
         <w:pStyle w:val="Akapitzlist"/>
         <w:numPr>
           <w:ilvl w:val="2"/>
-          <w:numId w:val="8"/>
-        </w:numPr>
-        <w:rPr>
-          <w:color w:val="BF8F00" w:themeColor="accent4" w:themeShade="BF"/>
-        </w:rPr>
-      </w:pPr>
-      <w:proofErr w:type="spellStart"/>
-      <w:r>
-        <w:rPr>
-          <w:color w:val="BF8F00" w:themeColor="accent4" w:themeShade="BF"/>
+          <w:numId w:val="10"/>
+        </w:numPr>
+        <w:rPr>
+          <w:color w:val="538135" w:themeColor="accent6" w:themeShade="BF"/>
+        </w:rPr>
+      </w:pPr>
+      <w:proofErr w:type="spellStart"/>
+      <w:r>
+        <w:rPr>
+          <w:color w:val="538135" w:themeColor="accent6" w:themeShade="BF"/>
         </w:rPr>
         <w:lastRenderedPageBreak/>
         <w:t>Add_</w:t>
       </w:r>
       <w:r>
         <w:rPr>
-          <w:color w:val="BF8F00" w:themeColor="accent4" w:themeShade="BF"/>
+          <w:color w:val="538135" w:themeColor="accent6" w:themeShade="BF"/>
         </w:rPr>
         <w:t>product_</w:t>
       </w:r>
       <w:r>
         <w:rPr>
-          <w:color w:val="BF8F00" w:themeColor="accent4" w:themeShade="BF"/>
+          <w:color w:val="538135" w:themeColor="accent6" w:themeShade="BF"/>
         </w:rPr>
         <w:t>transaction</w:t>
       </w:r>
       <w:proofErr w:type="spellEnd"/>
       <w:r>
         <w:rPr>
-          <w:color w:val="BF8F00" w:themeColor="accent4" w:themeShade="BF"/>
+          <w:color w:val="538135" w:themeColor="accent6" w:themeShade="BF"/>
         </w:rPr>
         <w:t xml:space="preserve"> –jednocześnie usuwa podaną w zamówieniu ilość  produktu oraz sprawdza przed tą operacją czy mamy wystarczającą ilość produktów</w:t>
       </w:r>
@@ -1326,55 +2749,55 @@
         <w:pStyle w:val="Akapitzlist"/>
         <w:numPr>
           <w:ilvl w:val="2"/>
-          <w:numId w:val="8"/>
-        </w:numPr>
-        <w:rPr>
-          <w:color w:val="BF8F00" w:themeColor="accent4" w:themeShade="BF"/>
-        </w:rPr>
-      </w:pPr>
-      <w:proofErr w:type="spellStart"/>
-      <w:r>
-        <w:rPr>
-          <w:color w:val="BF8F00" w:themeColor="accent4" w:themeShade="BF"/>
+          <w:numId w:val="10"/>
+        </w:numPr>
+        <w:rPr>
+          <w:color w:val="538135" w:themeColor="accent6" w:themeShade="BF"/>
+        </w:rPr>
+      </w:pPr>
+      <w:proofErr w:type="spellStart"/>
+      <w:r>
+        <w:rPr>
+          <w:color w:val="538135" w:themeColor="accent6" w:themeShade="BF"/>
         </w:rPr>
         <w:t>Add_petrol_transacton</w:t>
       </w:r>
       <w:proofErr w:type="spellEnd"/>
       <w:r>
         <w:rPr>
-          <w:color w:val="BF8F00" w:themeColor="accent4" w:themeShade="BF"/>
+          <w:color w:val="538135" w:themeColor="accent6" w:themeShade="BF"/>
         </w:rPr>
         <w:t xml:space="preserve"> – sprawdza czy paliwa po operacji zostanie powyżej</w:t>
       </w:r>
       <w:r>
         <w:rPr>
-          <w:color w:val="BF8F00" w:themeColor="accent4" w:themeShade="BF"/>
+          <w:color w:val="538135" w:themeColor="accent6" w:themeShade="BF"/>
         </w:rPr>
         <w:t xml:space="preserve"> </w:t>
       </w:r>
       <w:r>
         <w:rPr>
-          <w:color w:val="BF8F00" w:themeColor="accent4" w:themeShade="BF"/>
+          <w:color w:val="538135" w:themeColor="accent6" w:themeShade="BF"/>
         </w:rPr>
         <w:t xml:space="preserve">określonego pułapu na podstawie wartości maksimum (5% z </w:t>
       </w:r>
       <w:proofErr w:type="spellStart"/>
       <w:r>
         <w:rPr>
-          <w:color w:val="BF8F00" w:themeColor="accent4" w:themeShade="BF"/>
+          <w:color w:val="538135" w:themeColor="accent6" w:themeShade="BF"/>
         </w:rPr>
         <w:t>maksa</w:t>
       </w:r>
       <w:proofErr w:type="spellEnd"/>
       <w:r>
         <w:rPr>
-          <w:color w:val="BF8F00" w:themeColor="accent4" w:themeShade="BF"/>
+          <w:color w:val="538135" w:themeColor="accent6" w:themeShade="BF"/>
         </w:rPr>
         <w:t xml:space="preserve"> co najmniej musi zostać</w:t>
       </w:r>
       <w:r>
         <w:rPr>
-          <w:color w:val="BF8F00" w:themeColor="accent4" w:themeShade="BF"/>
+          <w:color w:val="538135" w:themeColor="accent6" w:themeShade="BF"/>
         </w:rPr>
         <w:t>)</w:t>
       </w:r>
@@ -1384,7 +2807,7 @@
         <w:pStyle w:val="Akapitzlist"/>
         <w:numPr>
           <w:ilvl w:val="2"/>
-          <w:numId w:val="8"/>
+          <w:numId w:val="10"/>
         </w:numPr>
         <w:rPr>
           <w:color w:val="538135" w:themeColor="accent6" w:themeShade="BF"/>
@@ -1422,7 +2845,7 @@
         <w:pStyle w:val="Akapitzlist"/>
         <w:numPr>
           <w:ilvl w:val="2"/>
-          <w:numId w:val="8"/>
+          <w:numId w:val="10"/>
         </w:numPr>
         <w:rPr>
           <w:color w:val="538135" w:themeColor="accent6" w:themeShade="BF"/>
@@ -1504,7 +2927,7 @@
         <w:pStyle w:val="Akapitzlist"/>
         <w:numPr>
           <w:ilvl w:val="2"/>
-          <w:numId w:val="8"/>
+          <w:numId w:val="10"/>
         </w:numPr>
         <w:rPr>
           <w:color w:val="538135" w:themeColor="accent6" w:themeShade="BF"/>
@@ -1529,8 +2952,8 @@
       <w:pPr>
         <w:pStyle w:val="Akapitzlist"/>
         <w:numPr>
-          <w:ilvl w:val="1"/>
-          <w:numId w:val="8"/>
+          <w:ilvl w:val="0"/>
+          <w:numId w:val="10"/>
         </w:numPr>
         <w:rPr>
           <w:lang w:val="en-US"/>
@@ -1550,7 +2973,7 @@
         <w:pStyle w:val="Akapitzlist"/>
         <w:numPr>
           <w:ilvl w:val="2"/>
-          <w:numId w:val="8"/>
+          <w:numId w:val="10"/>
         </w:numPr>
         <w:rPr>
           <w:lang w:val="en-US"/>
@@ -1637,8 +3060,8 @@
       <w:pPr>
         <w:pStyle w:val="Akapitzlist"/>
         <w:numPr>
-          <w:ilvl w:val="1"/>
-          <w:numId w:val="8"/>
+          <w:ilvl w:val="0"/>
+          <w:numId w:val="10"/>
         </w:numPr>
         <w:rPr>
           <w:lang w:val="en-US"/>
@@ -1658,7 +3081,7 @@
         <w:pStyle w:val="Akapitzlist"/>
         <w:numPr>
           <w:ilvl w:val="2"/>
-          <w:numId w:val="8"/>
+          <w:numId w:val="10"/>
         </w:numPr>
         <w:rPr>
           <w:color w:val="538135" w:themeColor="accent6" w:themeShade="BF"/>
@@ -1690,7 +3113,7 @@
         <w:pStyle w:val="Akapitzlist"/>
         <w:numPr>
           <w:ilvl w:val="2"/>
-          <w:numId w:val="8"/>
+          <w:numId w:val="10"/>
         </w:numPr>
         <w:rPr>
           <w:color w:val="538135" w:themeColor="accent6" w:themeShade="BF"/>
@@ -1726,7 +3149,7 @@
         <w:pStyle w:val="Akapitzlist"/>
         <w:numPr>
           <w:ilvl w:val="2"/>
-          <w:numId w:val="8"/>
+          <w:numId w:val="10"/>
         </w:numPr>
         <w:rPr>
           <w:color w:val="538135" w:themeColor="accent6" w:themeShade="BF"/>
@@ -1755,7 +3178,7 @@
         <w:pStyle w:val="Akapitzlist"/>
         <w:numPr>
           <w:ilvl w:val="2"/>
-          <w:numId w:val="8"/>
+          <w:numId w:val="10"/>
         </w:numPr>
         <w:rPr>
           <w:color w:val="538135" w:themeColor="accent6" w:themeShade="BF"/>
@@ -1781,22 +3204,21 @@
     </w:p>
     <w:p>
       <w:pPr>
+        <w:pStyle w:val="Nagwek2"/>
+        <w:ind w:firstLine="708"/>
+      </w:pPr>
+      <w:bookmarkStart w:id="10" w:name="_Toc169954568"/>
+      <w:r>
+        <w:t>Klient</w:t>
+      </w:r>
+      <w:bookmarkEnd w:id="10"/>
+    </w:p>
+    <w:p>
+      <w:pPr>
         <w:pStyle w:val="Akapitzlist"/>
         <w:numPr>
           <w:ilvl w:val="0"/>
-          <w:numId w:val="8"/>
-        </w:numPr>
-      </w:pPr>
-      <w:r>
-        <w:t>Klient</w:t>
-      </w:r>
-    </w:p>
-    <w:p>
-      <w:pPr>
-        <w:pStyle w:val="Akapitzlist"/>
-        <w:numPr>
-          <w:ilvl w:val="1"/>
-          <w:numId w:val="8"/>
+          <w:numId w:val="12"/>
         </w:numPr>
       </w:pPr>
       <w:r>
@@ -1808,7 +3230,7 @@
         <w:pStyle w:val="Akapitzlist"/>
         <w:numPr>
           <w:ilvl w:val="2"/>
-          <w:numId w:val="8"/>
+          <w:numId w:val="10"/>
         </w:numPr>
         <w:rPr>
           <w:color w:val="538135" w:themeColor="accent6" w:themeShade="BF"/>
@@ -1874,7 +3296,7 @@
         <w:pStyle w:val="Akapitzlist"/>
         <w:numPr>
           <w:ilvl w:val="2"/>
-          <w:numId w:val="8"/>
+          <w:numId w:val="10"/>
         </w:numPr>
         <w:rPr>
           <w:color w:val="538135" w:themeColor="accent6" w:themeShade="BF"/>
@@ -1925,9 +3347,12 @@
       <w:pPr>
         <w:pStyle w:val="Akapitzlist"/>
         <w:numPr>
-          <w:ilvl w:val="1"/>
-          <w:numId w:val="8"/>
-        </w:numPr>
+          <w:ilvl w:val="0"/>
+          <w:numId w:val="12"/>
+        </w:numPr>
+        <w:rPr>
+          <w:color w:val="538135" w:themeColor="accent6" w:themeShade="BF"/>
+        </w:rPr>
       </w:pPr>
       <w:r>
         <w:t>Funkcje</w:t>
@@ -1935,22 +3360,21 @@
     </w:p>
     <w:p>
       <w:pPr>
+        <w:pStyle w:val="Nagwek2"/>
+        <w:ind w:firstLine="708"/>
+      </w:pPr>
+      <w:bookmarkStart w:id="11" w:name="_Toc169954569"/>
+      <w:r>
+        <w:t>Techniczne</w:t>
+      </w:r>
+      <w:bookmarkEnd w:id="11"/>
+    </w:p>
+    <w:p>
+      <w:pPr>
         <w:pStyle w:val="Akapitzlist"/>
         <w:numPr>
           <w:ilvl w:val="0"/>
-          <w:numId w:val="8"/>
-        </w:numPr>
-      </w:pPr>
-      <w:r>
-        <w:t>Techniczne</w:t>
-      </w:r>
-    </w:p>
-    <w:p>
-      <w:pPr>
-        <w:pStyle w:val="Akapitzlist"/>
-        <w:numPr>
-          <w:ilvl w:val="1"/>
-          <w:numId w:val="8"/>
+          <w:numId w:val="13"/>
         </w:numPr>
       </w:pPr>
       <w:r>
@@ -1962,7 +3386,7 @@
         <w:pStyle w:val="Akapitzlist"/>
         <w:numPr>
           <w:ilvl w:val="2"/>
-          <w:numId w:val="8"/>
+          <w:numId w:val="13"/>
         </w:numPr>
       </w:pPr>
       <w:proofErr w:type="spellStart"/>
@@ -1982,35 +3406,105 @@
         <w:pStyle w:val="Akapitzlist"/>
         <w:numPr>
           <w:ilvl w:val="2"/>
-          <w:numId w:val="8"/>
-        </w:numPr>
-      </w:pPr>
-      <w:proofErr w:type="spellStart"/>
-      <w:r>
+          <w:numId w:val="13"/>
+        </w:numPr>
+        <w:rPr>
+          <w:color w:val="FF0000"/>
+        </w:rPr>
+      </w:pPr>
+      <w:proofErr w:type="spellStart"/>
+      <w:r>
+        <w:rPr>
+          <w:color w:val="FF0000"/>
+        </w:rPr>
         <w:t>On_price</w:t>
       </w:r>
       <w:proofErr w:type="spellEnd"/>
       <w:r>
+        <w:rPr>
+          <w:color w:val="FF0000"/>
+        </w:rPr>
         <w:t xml:space="preserve"> </w:t>
       </w:r>
       <w:proofErr w:type="spellStart"/>
       <w:r>
+        <w:rPr>
+          <w:color w:val="FF0000"/>
+        </w:rPr>
         <w:t>change</w:t>
       </w:r>
       <w:proofErr w:type="spellEnd"/>
       <w:r>
-        <w:t xml:space="preserve"> – sprawdza czy</w:t>
-      </w:r>
-      <w:r>
-        <w:t xml:space="preserve"> cena w widełkach</w:t>
-      </w:r>
-    </w:p>
-    <w:p>
-      <w:pPr>
-        <w:pStyle w:val="Akapitzlist"/>
-        <w:numPr>
-          <w:ilvl w:val="1"/>
-          <w:numId w:val="8"/>
+        <w:rPr>
+          <w:color w:val="FF0000"/>
+        </w:rPr>
+        <w:t xml:space="preserve"> – sprawdza czy cena w widełkach</w:t>
+      </w:r>
+      <w:r>
+        <w:rPr>
+          <w:color w:val="FF0000"/>
+        </w:rPr>
+        <w:t xml:space="preserve"> – sprawdzanie w dedykowanej procedurze</w:t>
+      </w:r>
+    </w:p>
+    <w:p>
+      <w:pPr>
+        <w:pStyle w:val="Akapitzlist"/>
+        <w:numPr>
+          <w:ilvl w:val="2"/>
+          <w:numId w:val="13"/>
+        </w:numPr>
+        <w:rPr>
+          <w:lang w:val="en-US"/>
+        </w:rPr>
+      </w:pPr>
+      <w:proofErr w:type="spellStart"/>
+      <w:r>
+        <w:rPr>
+          <w:lang w:val="en-US"/>
+        </w:rPr>
+        <w:t>is_shift_valid</w:t>
+      </w:r>
+      <w:proofErr w:type="spellEnd"/>
+      <w:r>
+        <w:rPr>
+          <w:lang w:val="en-US"/>
+        </w:rPr>
+        <w:t>(@id_emp INT = 0,@shift_date DATETIME)</w:t>
+      </w:r>
+    </w:p>
+    <w:p>
+      <w:pPr>
+        <w:pStyle w:val="Akapitzlist"/>
+        <w:numPr>
+          <w:ilvl w:val="2"/>
+          <w:numId w:val="13"/>
+        </w:numPr>
+        <w:rPr>
+          <w:lang w:val="en-US"/>
+        </w:rPr>
+      </w:pPr>
+      <w:proofErr w:type="spellStart"/>
+      <w:r>
+        <w:rPr>
+          <w:lang w:val="en-US"/>
+        </w:rPr>
+        <w:t>check_employee_on_shift</w:t>
+      </w:r>
+      <w:proofErr w:type="spellEnd"/>
+      <w:r>
+        <w:rPr>
+          <w:lang w:val="en-US"/>
+        </w:rPr>
+        <w:t>(@shift_time DATETIME)</w:t>
+      </w:r>
+    </w:p>
+    <w:p>
+      <w:pPr>
+        <w:pStyle w:val="Akapitzlist"/>
+        <w:numPr>
+          <w:ilvl w:val="0"/>
+          <w:numId w:val="13"/>
         </w:numPr>
       </w:pPr>
       <w:r>
@@ -2022,7 +3516,7 @@
         <w:pStyle w:val="Akapitzlist"/>
         <w:numPr>
           <w:ilvl w:val="2"/>
-          <w:numId w:val="8"/>
+          <w:numId w:val="13"/>
         </w:numPr>
         <w:rPr>
           <w:color w:val="538135" w:themeColor="accent6" w:themeShade="BF"/>
@@ -2073,28 +3567,130 @@
       <w:pPr>
         <w:pStyle w:val="Akapitzlist"/>
         <w:numPr>
+          <w:ilvl w:val="2"/>
+          <w:numId w:val="13"/>
+        </w:numPr>
+        <w:rPr>
+          <w:color w:val="538135" w:themeColor="accent6" w:themeShade="BF"/>
+          <w:lang w:val="en-US"/>
+        </w:rPr>
+      </w:pPr>
+      <w:proofErr w:type="spellStart"/>
+      <w:r>
+        <w:rPr>
+          <w:color w:val="538135" w:themeColor="accent6" w:themeShade="BF"/>
+          <w:lang w:val="en-US"/>
+        </w:rPr>
+        <w:t>add_shift_employee</w:t>
+      </w:r>
+      <w:proofErr w:type="spellEnd"/>
+      <w:r>
+        <w:rPr>
+          <w:color w:val="538135" w:themeColor="accent6" w:themeShade="BF"/>
+          <w:lang w:val="en-US"/>
+        </w:rPr>
+        <w:t>(@id_emp INT,@</w:t>
+      </w:r>
+      <w:proofErr w:type="spellStart"/>
+      <w:r>
+        <w:rPr>
+          <w:color w:val="538135" w:themeColor="accent6" w:themeShade="BF"/>
+          <w:lang w:val="en-US"/>
+        </w:rPr>
+        <w:t>shift_date</w:t>
+      </w:r>
+      <w:proofErr w:type="spellEnd"/>
+      <w:r>
+        <w:rPr>
+          <w:color w:val="538135" w:themeColor="accent6" w:themeShade="BF"/>
+          <w:lang w:val="en-US"/>
+        </w:rPr>
+        <w:t xml:space="preserve"> DATETIME)</w:t>
+      </w:r>
+    </w:p>
+    <w:p>
+      <w:pPr>
+        <w:pStyle w:val="Akapitzlist"/>
+        <w:numPr>
+          <w:ilvl w:val="2"/>
+          <w:numId w:val="13"/>
+        </w:numPr>
+        <w:rPr>
+          <w:color w:val="538135" w:themeColor="accent6" w:themeShade="BF"/>
+          <w:lang w:val="en-US"/>
+        </w:rPr>
+      </w:pPr>
+      <w:proofErr w:type="spellStart"/>
+      <w:r>
+        <w:rPr>
+          <w:color w:val="538135" w:themeColor="accent6" w:themeShade="BF"/>
+          <w:lang w:val="en-US"/>
+        </w:rPr>
+        <w:t>delete_employee_shift</w:t>
+      </w:r>
+      <w:proofErr w:type="spellEnd"/>
+      <w:r>
+        <w:rPr>
+          <w:color w:val="538135" w:themeColor="accent6" w:themeShade="BF"/>
+          <w:lang w:val="en-US"/>
+        </w:rPr>
+        <w:t>(@shift_id INT)</w:t>
+      </w:r>
+    </w:p>
+    <w:p>
+      <w:pPr>
+        <w:pStyle w:val="Akapitzlist"/>
+        <w:numPr>
+          <w:ilvl w:val="2"/>
+          <w:numId w:val="13"/>
+        </w:numPr>
+        <w:rPr>
+          <w:color w:val="538135" w:themeColor="accent6" w:themeShade="BF"/>
+          <w:lang w:val="en-US"/>
+        </w:rPr>
+      </w:pPr>
+      <w:proofErr w:type="spellStart"/>
+      <w:r>
+        <w:rPr>
+          <w:color w:val="538135" w:themeColor="accent6" w:themeShade="BF"/>
+          <w:lang w:val="en-US"/>
+        </w:rPr>
+        <w:t>show_employee_schedule</w:t>
+      </w:r>
+      <w:proofErr w:type="spellEnd"/>
+      <w:r>
+        <w:rPr>
+          <w:color w:val="538135" w:themeColor="accent6" w:themeShade="BF"/>
+          <w:lang w:val="en-US"/>
+        </w:rPr>
+        <w:t>(@emp_id INT)</w:t>
+      </w:r>
+    </w:p>
+    <w:p>
+      <w:pPr>
+        <w:pStyle w:val="Nagwek2"/>
+        <w:ind w:firstLine="708"/>
+        <w:rPr>
+          <w:lang w:val="en-US"/>
+        </w:rPr>
+      </w:pPr>
+      <w:bookmarkStart w:id="12" w:name="_Toc169954570"/>
+      <w:proofErr w:type="spellStart"/>
+      <w:r>
+        <w:rPr>
+          <w:lang w:val="en-US"/>
+        </w:rPr>
+        <w:t>Zarząd</w:t>
+      </w:r>
+      <w:bookmarkEnd w:id="12"/>
+      <w:proofErr w:type="spellEnd"/>
+    </w:p>
+    <w:p>
+      <w:pPr>
+        <w:pStyle w:val="Akapitzlist"/>
+        <w:numPr>
           <w:ilvl w:val="0"/>
-          <w:numId w:val="8"/>
-        </w:numPr>
-        <w:rPr>
-          <w:lang w:val="en-US"/>
-        </w:rPr>
-      </w:pPr>
-      <w:proofErr w:type="spellStart"/>
-      <w:r>
-        <w:rPr>
-          <w:lang w:val="en-US"/>
-        </w:rPr>
-        <w:t>Zarząd</w:t>
-      </w:r>
-      <w:proofErr w:type="spellEnd"/>
-    </w:p>
-    <w:p>
-      <w:pPr>
-        <w:pStyle w:val="Akapitzlist"/>
-        <w:numPr>
-          <w:ilvl w:val="1"/>
-          <w:numId w:val="8"/>
+          <w:numId w:val="14"/>
         </w:numPr>
         <w:rPr>
           <w:lang w:val="en-US"/>
@@ -2114,25 +3710,25 @@
         <w:pStyle w:val="Akapitzlist"/>
         <w:numPr>
           <w:ilvl w:val="2"/>
-          <w:numId w:val="8"/>
-        </w:numPr>
-        <w:rPr>
-          <w:lang w:val="en-US"/>
-        </w:rPr>
-      </w:pPr>
-      <w:r>
-        <w:rPr>
-          <w:lang w:val="en-US"/>
-        </w:rPr>
-        <w:t>?</w:t>
-      </w:r>
-    </w:p>
-    <w:p>
-      <w:pPr>
-        <w:pStyle w:val="Akapitzlist"/>
-        <w:numPr>
-          <w:ilvl w:val="1"/>
-          <w:numId w:val="8"/>
+          <w:numId w:val="14"/>
+        </w:numPr>
+        <w:rPr>
+          <w:lang w:val="en-US"/>
+        </w:rPr>
+      </w:pPr>
+      <w:r>
+        <w:rPr>
+          <w:lang w:val="en-US"/>
+        </w:rPr>
+        <w:t>-</w:t>
+      </w:r>
+    </w:p>
+    <w:p>
+      <w:pPr>
+        <w:pStyle w:val="Akapitzlist"/>
+        <w:numPr>
+          <w:ilvl w:val="0"/>
+          <w:numId w:val="14"/>
         </w:numPr>
         <w:rPr>
           <w:lang w:val="en-US"/>
@@ -2152,94 +3748,423 @@
         <w:pStyle w:val="Akapitzlist"/>
         <w:numPr>
           <w:ilvl w:val="2"/>
-          <w:numId w:val="8"/>
-        </w:numPr>
-        <w:rPr>
-          <w:lang w:val="en-US"/>
-        </w:rPr>
-      </w:pPr>
-      <w:r>
-        <w:rPr>
-          <w:lang w:val="en-US"/>
-        </w:rPr>
-        <w:t>?</w:t>
-      </w:r>
-    </w:p>
-    <w:p>
-      <w:pPr>
-        <w:rPr>
-          <w:b/>
-        </w:rPr>
-      </w:pPr>
-      <w:proofErr w:type="spellStart"/>
-      <w:r>
-        <w:rPr>
-          <w:b/>
-        </w:rPr>
+          <w:numId w:val="14"/>
+        </w:numPr>
+        <w:rPr>
+          <w:lang w:val="en-US"/>
+        </w:rPr>
+      </w:pPr>
+      <w:proofErr w:type="spellStart"/>
+      <w:r>
+        <w:rPr>
+          <w:lang w:val="en-US"/>
+        </w:rPr>
+        <w:t>show_transaction_analize_daily_fuel</w:t>
+      </w:r>
+      <w:proofErr w:type="spellEnd"/>
+      <w:r>
+        <w:rPr>
+          <w:lang w:val="en-US"/>
+        </w:rPr>
+        <w:t>(@fuel_id INT)</w:t>
+      </w:r>
+    </w:p>
+    <w:p>
+      <w:pPr>
+        <w:pStyle w:val="Akapitzlist"/>
+        <w:numPr>
+          <w:ilvl w:val="2"/>
+          <w:numId w:val="14"/>
+        </w:numPr>
+        <w:rPr>
+          <w:lang w:val="en-US"/>
+        </w:rPr>
+      </w:pPr>
+      <w:proofErr w:type="spellStart"/>
+      <w:r>
+        <w:rPr>
+          <w:lang w:val="en-US"/>
+        </w:rPr>
+        <w:t>show_transaction_analize_products_daily</w:t>
+      </w:r>
+      <w:proofErr w:type="spellEnd"/>
+      <w:r>
+        <w:rPr>
+          <w:lang w:val="en-US"/>
+        </w:rPr>
+        <w:t>(@product_id INT)</w:t>
+      </w:r>
+    </w:p>
+    <w:p>
+      <w:pPr>
+        <w:pStyle w:val="Akapitzlist"/>
+        <w:numPr>
+          <w:ilvl w:val="2"/>
+          <w:numId w:val="14"/>
+        </w:numPr>
+        <w:rPr>
+          <w:lang w:val="en-US"/>
+        </w:rPr>
+      </w:pPr>
+      <w:proofErr w:type="spellStart"/>
+      <w:r>
+        <w:rPr>
+          <w:lang w:val="en-US"/>
+        </w:rPr>
+        <w:lastRenderedPageBreak/>
+        <w:t>show_history_of_fuel_price</w:t>
+      </w:r>
+      <w:proofErr w:type="spellEnd"/>
+      <w:r>
+        <w:rPr>
+          <w:lang w:val="en-US"/>
+        </w:rPr>
+        <w:t>(@fuel_id INT)</w:t>
+      </w:r>
+    </w:p>
+    <w:p>
+      <w:pPr>
+        <w:pStyle w:val="Akapitzlist"/>
+        <w:numPr>
+          <w:ilvl w:val="2"/>
+          <w:numId w:val="14"/>
+        </w:numPr>
+        <w:rPr>
+          <w:lang w:val="en-US"/>
+        </w:rPr>
+      </w:pPr>
+      <w:proofErr w:type="spellStart"/>
+      <w:r>
+        <w:rPr>
+          <w:lang w:val="en-US"/>
+        </w:rPr>
+        <w:t>show_orders_of_fuel</w:t>
+      </w:r>
+      <w:proofErr w:type="spellEnd"/>
+      <w:r>
+        <w:rPr>
+          <w:lang w:val="en-US"/>
+        </w:rPr>
+        <w:t>(@fuel_id INT)</w:t>
+      </w:r>
+    </w:p>
+    <w:p>
+      <w:pPr>
+        <w:pStyle w:val="Akapitzlist"/>
+        <w:numPr>
+          <w:ilvl w:val="2"/>
+          <w:numId w:val="14"/>
+        </w:numPr>
+        <w:rPr>
+          <w:lang w:val="en-US"/>
+        </w:rPr>
+      </w:pPr>
+      <w:proofErr w:type="spellStart"/>
+      <w:r>
+        <w:rPr>
+          <w:lang w:val="en-US"/>
+        </w:rPr>
+        <w:t>show_number_of_new_customer</w:t>
+      </w:r>
+      <w:proofErr w:type="spellEnd"/>
+    </w:p>
+    <w:p>
+      <w:pPr>
+        <w:pStyle w:val="Akapitzlist"/>
+        <w:numPr>
+          <w:ilvl w:val="2"/>
+          <w:numId w:val="14"/>
+        </w:numPr>
+        <w:rPr>
+          <w:lang w:val="en-US"/>
+        </w:rPr>
+      </w:pPr>
+      <w:proofErr w:type="spellStart"/>
+      <w:r>
+        <w:rPr>
+          <w:lang w:val="en-US"/>
+        </w:rPr>
+        <w:t>update_price_of_fuel</w:t>
+      </w:r>
+      <w:proofErr w:type="spellEnd"/>
+      <w:r>
+        <w:rPr>
+          <w:lang w:val="en-US"/>
+        </w:rPr>
+        <w:t>(@fuel_name VARCHAR(MAX),@</w:t>
+      </w:r>
+      <w:proofErr w:type="spellStart"/>
+      <w:r>
+        <w:rPr>
+          <w:lang w:val="en-US"/>
+        </w:rPr>
+        <w:t>new_price</w:t>
+      </w:r>
+      <w:proofErr w:type="spellEnd"/>
+      <w:r>
+        <w:rPr>
+          <w:lang w:val="en-US"/>
+        </w:rPr>
+        <w:t xml:space="preserve"> NUMERIC(3,2))</w:t>
+      </w:r>
+    </w:p>
+    <w:p>
+      <w:pPr>
+        <w:pStyle w:val="Akapitzlist"/>
+        <w:numPr>
+          <w:ilvl w:val="2"/>
+          <w:numId w:val="14"/>
+        </w:numPr>
+        <w:rPr>
+          <w:lang w:val="en-US"/>
+        </w:rPr>
+      </w:pPr>
+      <w:proofErr w:type="spellStart"/>
+      <w:r>
+        <w:rPr>
+          <w:lang w:val="en-US"/>
+        </w:rPr>
+        <w:t>update_points_of_fuel</w:t>
+      </w:r>
+      <w:proofErr w:type="spellEnd"/>
+      <w:r>
+        <w:rPr>
+          <w:lang w:val="en-US"/>
+        </w:rPr>
+        <w:t>(@fuel_name VARCHAR(MAX),@</w:t>
+      </w:r>
+      <w:proofErr w:type="spellStart"/>
+      <w:r>
+        <w:rPr>
+          <w:lang w:val="en-US"/>
+        </w:rPr>
+        <w:t>new_points</w:t>
+      </w:r>
+      <w:proofErr w:type="spellEnd"/>
+      <w:r>
+        <w:rPr>
+          <w:lang w:val="en-US"/>
+        </w:rPr>
+        <w:t xml:space="preserve"> INT)</w:t>
+      </w:r>
+    </w:p>
+    <w:p>
+      <w:pPr>
+        <w:pStyle w:val="Akapitzlist"/>
+        <w:numPr>
+          <w:ilvl w:val="2"/>
+          <w:numId w:val="14"/>
+        </w:numPr>
+        <w:rPr>
+          <w:color w:val="00B0F0"/>
+          <w:lang w:val="en-US"/>
+        </w:rPr>
+      </w:pPr>
+      <w:proofErr w:type="spellStart"/>
+      <w:r>
+        <w:rPr>
+          <w:color w:val="00B0F0"/>
+          <w:lang w:val="en-US"/>
+        </w:rPr>
+        <w:t>show_statistic_car_wash</w:t>
+      </w:r>
+      <w:proofErr w:type="spellEnd"/>
+    </w:p>
+    <w:p>
+      <w:pPr>
+        <w:pStyle w:val="Akapitzlist"/>
+        <w:numPr>
+          <w:ilvl w:val="2"/>
+          <w:numId w:val="14"/>
+        </w:numPr>
+        <w:rPr>
+          <w:lang w:val="en-US"/>
+        </w:rPr>
+      </w:pPr>
+      <w:proofErr w:type="spellStart"/>
+      <w:r>
+        <w:rPr>
+          <w:lang w:val="en-US"/>
+        </w:rPr>
+        <w:t>show_employee_hours</w:t>
+      </w:r>
+      <w:proofErr w:type="spellEnd"/>
+      <w:r>
+        <w:rPr>
+          <w:lang w:val="en-US"/>
+        </w:rPr>
+        <w:t>(@emp_id INT = 1)</w:t>
+      </w:r>
+    </w:p>
+    <w:p>
+      <w:pPr>
+        <w:pStyle w:val="Akapitzlist"/>
+        <w:numPr>
+          <w:ilvl w:val="2"/>
+          <w:numId w:val="14"/>
+        </w:numPr>
+        <w:rPr>
+          <w:lang w:val="en-US"/>
+        </w:rPr>
+      </w:pPr>
+      <w:proofErr w:type="spellStart"/>
+      <w:r>
+        <w:rPr>
+          <w:lang w:val="en-US"/>
+        </w:rPr>
+        <w:t>show_employee_works_all</w:t>
+      </w:r>
+      <w:proofErr w:type="spellEnd"/>
+    </w:p>
+    <w:p>
+      <w:pPr>
+        <w:pStyle w:val="Nagwek1"/>
+      </w:pPr>
+      <w:bookmarkStart w:id="13" w:name="_Toc169954571"/>
+      <w:proofErr w:type="spellStart"/>
+      <w:r>
         <w:t>Triggery</w:t>
       </w:r>
-      <w:proofErr w:type="spellEnd"/>
-      <w:r>
-        <w:rPr>
-          <w:b/>
-        </w:rPr>
-        <w:t>:</w:t>
-      </w:r>
-    </w:p>
-    <w:p>
-      <w:r>
+      <w:bookmarkEnd w:id="13"/>
+      <w:proofErr w:type="spellEnd"/>
+    </w:p>
+    <w:p>
+      <w:pPr>
+        <w:rPr>
+          <w:color w:val="FF0000"/>
+        </w:rPr>
+      </w:pPr>
+      <w:r>
+        <w:rPr>
+          <w:color w:val="FF0000"/>
+        </w:rPr>
         <w:t xml:space="preserve">- </w:t>
       </w:r>
       <w:proofErr w:type="spellStart"/>
       <w:r>
+        <w:rPr>
+          <w:color w:val="FF0000"/>
+        </w:rPr>
         <w:t>on_petrol_transaction</w:t>
       </w:r>
       <w:proofErr w:type="spellEnd"/>
       <w:r>
+        <w:rPr>
+          <w:color w:val="FF0000"/>
+        </w:rPr>
         <w:t xml:space="preserve"> </w:t>
       </w:r>
       <w:r>
+        <w:rPr>
+          <w:color w:val="FF0000"/>
+        </w:rPr>
         <w:t xml:space="preserve">- </w:t>
       </w:r>
       <w:r>
+        <w:rPr>
+          <w:color w:val="FF0000"/>
+        </w:rPr>
         <w:t>aktualizacja stanu paliwa po wykonanej transakcji, error gdy poniżej progu</w:t>
       </w:r>
       <w:r>
+        <w:rPr>
+          <w:color w:val="FF0000"/>
+        </w:rPr>
         <w:t>, nabicie klientowi punktów za tankowanie</w:t>
       </w:r>
       <w:r>
+        <w:rPr>
+          <w:color w:val="FF0000"/>
+        </w:rPr>
         <w:t xml:space="preserve"> (progi punktowe do ustalenia w </w:t>
       </w:r>
       <w:proofErr w:type="spellStart"/>
       <w:r>
+        <w:rPr>
+          <w:color w:val="FF0000"/>
+        </w:rPr>
         <w:t>triggerze</w:t>
       </w:r>
       <w:proofErr w:type="spellEnd"/>
       <w:r>
+        <w:rPr>
+          <w:color w:val="FF0000"/>
+        </w:rPr>
         <w:t>)</w:t>
       </w:r>
-    </w:p>
-    <w:p>
-      <w:r>
+      <w:r>
+        <w:rPr>
+          <w:color w:val="FF0000"/>
+        </w:rPr>
+        <w:t xml:space="preserve"> –ustalone w procedurze</w:t>
+      </w:r>
+      <w:r>
+        <w:rPr>
+          <w:color w:val="FF0000"/>
+        </w:rPr>
+        <w:t xml:space="preserve"> </w:t>
+      </w:r>
+      <w:proofErr w:type="spellStart"/>
+      <w:r>
+        <w:rPr>
+          <w:color w:val="FF0000"/>
+        </w:rPr>
+        <w:t>add_petrol_transaction</w:t>
+      </w:r>
+      <w:proofErr w:type="spellEnd"/>
+    </w:p>
+    <w:p>
+      <w:pPr>
+        <w:rPr>
+          <w:color w:val="FF0000"/>
+        </w:rPr>
+      </w:pPr>
+      <w:r>
+        <w:rPr>
+          <w:color w:val="FF0000"/>
+        </w:rPr>
         <w:t xml:space="preserve">- </w:t>
       </w:r>
       <w:proofErr w:type="spellStart"/>
       <w:r>
+        <w:rPr>
+          <w:color w:val="FF0000"/>
+        </w:rPr>
         <w:t>on_product_transaction</w:t>
       </w:r>
       <w:proofErr w:type="spellEnd"/>
       <w:r>
+        <w:rPr>
+          <w:color w:val="FF0000"/>
+        </w:rPr>
         <w:t xml:space="preserve">  - </w:t>
       </w:r>
       <w:r>
-        <w:t>sprawdza stan p</w:t>
-      </w:r>
-      <w:r>
-        <w:t>roduktu spożywczego (błąd jeżeli wynik &lt;0)</w:t>
-      </w:r>
-      <w:r>
+        <w:rPr>
+          <w:color w:val="FF0000"/>
+        </w:rPr>
+        <w:t>sprawdza stan produktu spożywczego (błąd jeżeli wynik &lt;0)</w:t>
+      </w:r>
+      <w:r>
+        <w:rPr>
+          <w:color w:val="FF0000"/>
+        </w:rPr>
         <w:t xml:space="preserve"> oraz aktualizacja punktów klienta, jeżeli ten znajduje się w bazie</w:t>
       </w:r>
+      <w:r>
+        <w:rPr>
+          <w:color w:val="FF0000"/>
+        </w:rPr>
+        <w:t xml:space="preserve"> – ustalone w procedurze </w:t>
+      </w:r>
+      <w:proofErr w:type="spellStart"/>
+      <w:r>
+        <w:rPr>
+          <w:color w:val="FF0000"/>
+        </w:rPr>
+        <w:t>add_product_transaction</w:t>
+      </w:r>
+      <w:proofErr w:type="spellEnd"/>
     </w:p>
     <w:p>
       <w:r>
@@ -2284,7 +4209,6 @@
     </w:p>
     <w:p>
       <w:r>
-        <w:lastRenderedPageBreak/>
         <w:t xml:space="preserve">- </w:t>
       </w:r>
       <w:proofErr w:type="spellStart"/>
@@ -2382,27 +4306,15 @@
         <w:t>racowników w Excelu)</w:t>
       </w:r>
     </w:p>
-    <w:p>
-      <w:pPr>
-        <w:rPr>
-          <w:b/>
-        </w:rPr>
-      </w:pPr>
-      <w:r>
-        <w:rPr>
-          <w:b/>
-        </w:rPr>
-        <w:t>Dodatkowe Informacje:</w:t>
-      </w:r>
-    </w:p>
-    <w:p/>
     <w:p/>
     <w:p/>
     <w:p/>
     <w:sectPr>
       <w:pgSz w:w="11906" w:h="16838"/>
       <w:pgMar w:top="1417" w:right="1417" w:bottom="1417" w:left="1417" w:header="708" w:footer="708" w:gutter="0"/>
+      <w:pgNumType w:start="0"/>
       <w:cols w:space="708"/>
+      <w:titlePg/>
       <w:docGrid w:linePitch="360"/>
     </w:sectPr>
   </w:body>
@@ -2412,6 +4324,371 @@
 <file path=word/numbering.xml><?xml version="1.0" encoding="utf-8"?>
 <w:numbering xmlns:wpc="http://schemas.microsoft.com/office/word/2010/wordprocessingCanvas" xmlns:cx="http://schemas.microsoft.com/office/drawing/2014/chartex" xmlns:cx1="http://schemas.microsoft.com/office/drawing/2015/9/8/chartex" xmlns:cx2="http://schemas.microsoft.com/office/drawing/2015/10/21/chartex" xmlns:cx3="http://schemas.microsoft.com/office/drawing/2016/5/9/chartex" xmlns:cx4="http://schemas.microsoft.com/office/drawing/2016/5/10/chartex" xmlns:cx5="http://schemas.microsoft.com/office/drawing/2016/5/11/chartex" xmlns:cx6="http://schemas.microsoft.com/office/drawing/2016/5/12/chartex" xmlns:cx7="http://schemas.microsoft.com/office/drawing/2016/5/13/chartex" xmlns:cx8="http://schemas.microsoft.com/office/drawing/2016/5/14/chartex" xmlns:mc="http://schemas.openxmlformats.org/markup-compatibility/2006" xmlns:aink="http://schemas.microsoft.com/office/drawing/2016/ink" xmlns:am3d="http://schemas.microsoft.com/office/drawing/2017/model3d" xmlns:o="urn:schemas-microsoft-com:office:office" xmlns:oel="http://schemas.microsoft.com/office/2019/extlst" xmlns:r="http://schemas.openxmlformats.org/officeDocument/2006/relationships" xmlns:m="http://schemas.openxmlformats.org/officeDocument/2006/math" xmlns:v="urn:schemas-microsoft-com:vml" xmlns:wp14="http://schemas.microsoft.com/office/word/2010/wordprocessingDrawing" xmlns:wp="http://schemas.openxmlformats.org/drawingml/2006/wordprocessingDrawing" xmlns:w10="urn:schemas-microsoft-com:office:word" xmlns:w="http://schemas.openxmlformats.org/wordprocessingml/2006/main" xmlns:w14="http://schemas.microsoft.com/office/word/2010/wordml" xmlns:w15="http://schemas.microsoft.com/office/word/2012/wordml" xmlns:w16cex="http://schemas.microsoft.com/office/word/2018/wordml/cex" xmlns:w16cid="http://schemas.microsoft.com/office/word/2016/wordml/cid" xmlns:w16="http://schemas.microsoft.com/office/word/2018/wordml" xmlns:w16du="http://schemas.microsoft.com/office/word/2023/wordml/word16du" xmlns:w16sdtdh="http://schemas.microsoft.com/office/word/2020/wordml/sdtdatahash" xmlns:w16se="http://schemas.microsoft.com/office/word/2015/wordml/symex" xmlns:wpg="http://schemas.microsoft.com/office/word/2010/wordprocessingGroup" xmlns:wpi="http://schemas.microsoft.com/office/word/2010/wordprocessingInk" xmlns:wne="http://schemas.microsoft.com/office/word/2006/wordml" xmlns:wps="http://schemas.microsoft.com/office/word/2010/wordprocessingShape" mc:Ignorable="w14 w15 w16se w16cid w16 w16cex w16sdtdh w16du wp14">
   <w:abstractNum w:abstractNumId="0" w15:restartNumberingAfterBreak="0">
+    <w:nsid w:val="02AE0584"/>
+    <w:multiLevelType w:val="hybridMultilevel"/>
+    <w:tmpl w:val="A12CA474"/>
+    <w:lvl w:ilvl="0" w:tplc="FFFFFFFF">
+      <w:start w:val="1"/>
+      <w:numFmt w:val="lowerLetter"/>
+      <w:lvlText w:val="%1."/>
+      <w:lvlJc w:val="left"/>
+      <w:pPr>
+        <w:ind w:left="1440" w:hanging="360"/>
+      </w:pPr>
+      <w:rPr>
+        <w:rFonts w:asciiTheme="minorHAnsi" w:eastAsiaTheme="minorHAnsi" w:hAnsiTheme="minorHAnsi" w:cstheme="minorBidi"/>
+      </w:rPr>
+    </w:lvl>
+    <w:lvl w:ilvl="1" w:tplc="FFFFFFFF">
+      <w:start w:val="1"/>
+      <w:numFmt w:val="lowerLetter"/>
+      <w:lvlText w:val="%2."/>
+      <w:lvlJc w:val="left"/>
+      <w:pPr>
+        <w:ind w:left="2160" w:hanging="360"/>
+      </w:pPr>
+      <w:rPr>
+        <w:rFonts w:asciiTheme="minorHAnsi" w:eastAsiaTheme="minorHAnsi" w:hAnsiTheme="minorHAnsi" w:cstheme="minorBidi"/>
+      </w:rPr>
+    </w:lvl>
+    <w:lvl w:ilvl="2" w:tplc="FFFFFFFF">
+      <w:start w:val="1"/>
+      <w:numFmt w:val="lowerRoman"/>
+      <w:lvlText w:val="%3."/>
+      <w:lvlJc w:val="right"/>
+      <w:pPr>
+        <w:ind w:left="2880" w:hanging="180"/>
+      </w:pPr>
+    </w:lvl>
+    <w:lvl w:ilvl="3" w:tplc="FFFFFFFF" w:tentative="1">
+      <w:start w:val="1"/>
+      <w:numFmt w:val="decimal"/>
+      <w:lvlText w:val="%4."/>
+      <w:lvlJc w:val="left"/>
+      <w:pPr>
+        <w:ind w:left="3600" w:hanging="360"/>
+      </w:pPr>
+    </w:lvl>
+    <w:lvl w:ilvl="4" w:tplc="FFFFFFFF" w:tentative="1">
+      <w:start w:val="1"/>
+      <w:numFmt w:val="lowerLetter"/>
+      <w:lvlText w:val="%5."/>
+      <w:lvlJc w:val="left"/>
+      <w:pPr>
+        <w:ind w:left="4320" w:hanging="360"/>
+      </w:pPr>
+    </w:lvl>
+    <w:lvl w:ilvl="5" w:tplc="FFFFFFFF" w:tentative="1">
+      <w:start w:val="1"/>
+      <w:numFmt w:val="lowerRoman"/>
+      <w:lvlText w:val="%6."/>
+      <w:lvlJc w:val="right"/>
+      <w:pPr>
+        <w:ind w:left="5040" w:hanging="180"/>
+      </w:pPr>
+    </w:lvl>
+    <w:lvl w:ilvl="6" w:tplc="FFFFFFFF" w:tentative="1">
+      <w:start w:val="1"/>
+      <w:numFmt w:val="decimal"/>
+      <w:lvlText w:val="%7."/>
+      <w:lvlJc w:val="left"/>
+      <w:pPr>
+        <w:ind w:left="5760" w:hanging="360"/>
+      </w:pPr>
+    </w:lvl>
+    <w:lvl w:ilvl="7" w:tplc="FFFFFFFF" w:tentative="1">
+      <w:start w:val="1"/>
+      <w:numFmt w:val="lowerLetter"/>
+      <w:lvlText w:val="%8."/>
+      <w:lvlJc w:val="left"/>
+      <w:pPr>
+        <w:ind w:left="6480" w:hanging="360"/>
+      </w:pPr>
+    </w:lvl>
+    <w:lvl w:ilvl="8" w:tplc="FFFFFFFF" w:tentative="1">
+      <w:start w:val="1"/>
+      <w:numFmt w:val="lowerRoman"/>
+      <w:lvlText w:val="%9."/>
+      <w:lvlJc w:val="right"/>
+      <w:pPr>
+        <w:ind w:left="7200" w:hanging="180"/>
+      </w:pPr>
+    </w:lvl>
+  </w:abstractNum>
+  <w:abstractNum w:abstractNumId="1" w15:restartNumberingAfterBreak="0">
+    <w:nsid w:val="079B7B5E"/>
+    <w:multiLevelType w:val="hybridMultilevel"/>
+    <w:tmpl w:val="A12CA474"/>
+    <w:lvl w:ilvl="0" w:tplc="FFFFFFFF">
+      <w:start w:val="1"/>
+      <w:numFmt w:val="lowerLetter"/>
+      <w:lvlText w:val="%1."/>
+      <w:lvlJc w:val="left"/>
+      <w:pPr>
+        <w:ind w:left="1440" w:hanging="360"/>
+      </w:pPr>
+      <w:rPr>
+        <w:rFonts w:asciiTheme="minorHAnsi" w:eastAsiaTheme="minorHAnsi" w:hAnsiTheme="minorHAnsi" w:cstheme="minorBidi"/>
+      </w:rPr>
+    </w:lvl>
+    <w:lvl w:ilvl="1" w:tplc="FFFFFFFF">
+      <w:start w:val="1"/>
+      <w:numFmt w:val="lowerLetter"/>
+      <w:lvlText w:val="%2."/>
+      <w:lvlJc w:val="left"/>
+      <w:pPr>
+        <w:ind w:left="2160" w:hanging="360"/>
+      </w:pPr>
+      <w:rPr>
+        <w:rFonts w:asciiTheme="minorHAnsi" w:eastAsiaTheme="minorHAnsi" w:hAnsiTheme="minorHAnsi" w:cstheme="minorBidi"/>
+      </w:rPr>
+    </w:lvl>
+    <w:lvl w:ilvl="2" w:tplc="FFFFFFFF">
+      <w:start w:val="1"/>
+      <w:numFmt w:val="lowerRoman"/>
+      <w:lvlText w:val="%3."/>
+      <w:lvlJc w:val="right"/>
+      <w:pPr>
+        <w:ind w:left="2880" w:hanging="180"/>
+      </w:pPr>
+    </w:lvl>
+    <w:lvl w:ilvl="3" w:tplc="FFFFFFFF" w:tentative="1">
+      <w:start w:val="1"/>
+      <w:numFmt w:val="decimal"/>
+      <w:lvlText w:val="%4."/>
+      <w:lvlJc w:val="left"/>
+      <w:pPr>
+        <w:ind w:left="3600" w:hanging="360"/>
+      </w:pPr>
+    </w:lvl>
+    <w:lvl w:ilvl="4" w:tplc="FFFFFFFF" w:tentative="1">
+      <w:start w:val="1"/>
+      <w:numFmt w:val="lowerLetter"/>
+      <w:lvlText w:val="%5."/>
+      <w:lvlJc w:val="left"/>
+      <w:pPr>
+        <w:ind w:left="4320" w:hanging="360"/>
+      </w:pPr>
+    </w:lvl>
+    <w:lvl w:ilvl="5" w:tplc="FFFFFFFF" w:tentative="1">
+      <w:start w:val="1"/>
+      <w:numFmt w:val="lowerRoman"/>
+      <w:lvlText w:val="%6."/>
+      <w:lvlJc w:val="right"/>
+      <w:pPr>
+        <w:ind w:left="5040" w:hanging="180"/>
+      </w:pPr>
+    </w:lvl>
+    <w:lvl w:ilvl="6" w:tplc="FFFFFFFF" w:tentative="1">
+      <w:start w:val="1"/>
+      <w:numFmt w:val="decimal"/>
+      <w:lvlText w:val="%7."/>
+      <w:lvlJc w:val="left"/>
+      <w:pPr>
+        <w:ind w:left="5760" w:hanging="360"/>
+      </w:pPr>
+    </w:lvl>
+    <w:lvl w:ilvl="7" w:tplc="FFFFFFFF" w:tentative="1">
+      <w:start w:val="1"/>
+      <w:numFmt w:val="lowerLetter"/>
+      <w:lvlText w:val="%8."/>
+      <w:lvlJc w:val="left"/>
+      <w:pPr>
+        <w:ind w:left="6480" w:hanging="360"/>
+      </w:pPr>
+    </w:lvl>
+    <w:lvl w:ilvl="8" w:tplc="FFFFFFFF" w:tentative="1">
+      <w:start w:val="1"/>
+      <w:numFmt w:val="lowerRoman"/>
+      <w:lvlText w:val="%9."/>
+      <w:lvlJc w:val="right"/>
+      <w:pPr>
+        <w:ind w:left="7200" w:hanging="180"/>
+      </w:pPr>
+    </w:lvl>
+  </w:abstractNum>
+  <w:abstractNum w:abstractNumId="2" w15:restartNumberingAfterBreak="0">
+    <w:nsid w:val="12272873"/>
+    <w:multiLevelType w:val="hybridMultilevel"/>
+    <w:tmpl w:val="52807670"/>
+    <w:lvl w:ilvl="0" w:tplc="FFFFFFFF">
+      <w:start w:val="1"/>
+      <w:numFmt w:val="lowerLetter"/>
+      <w:lvlText w:val="%1."/>
+      <w:lvlJc w:val="left"/>
+      <w:pPr>
+        <w:ind w:left="1440" w:hanging="360"/>
+      </w:pPr>
+      <w:rPr>
+        <w:rFonts w:asciiTheme="minorHAnsi" w:eastAsiaTheme="minorHAnsi" w:hAnsiTheme="minorHAnsi" w:cstheme="minorBidi"/>
+      </w:rPr>
+    </w:lvl>
+    <w:lvl w:ilvl="1" w:tplc="FFFFFFFF">
+      <w:start w:val="1"/>
+      <w:numFmt w:val="lowerLetter"/>
+      <w:lvlText w:val="%2."/>
+      <w:lvlJc w:val="left"/>
+      <w:pPr>
+        <w:ind w:left="2160" w:hanging="360"/>
+      </w:pPr>
+      <w:rPr>
+        <w:rFonts w:asciiTheme="minorHAnsi" w:eastAsiaTheme="minorHAnsi" w:hAnsiTheme="minorHAnsi" w:cstheme="minorBidi"/>
+      </w:rPr>
+    </w:lvl>
+    <w:lvl w:ilvl="2" w:tplc="FFFFFFFF">
+      <w:start w:val="1"/>
+      <w:numFmt w:val="lowerRoman"/>
+      <w:lvlText w:val="%3."/>
+      <w:lvlJc w:val="right"/>
+      <w:pPr>
+        <w:ind w:left="2880" w:hanging="180"/>
+      </w:pPr>
+    </w:lvl>
+    <w:lvl w:ilvl="3" w:tplc="FFFFFFFF" w:tentative="1">
+      <w:start w:val="1"/>
+      <w:numFmt w:val="decimal"/>
+      <w:lvlText w:val="%4."/>
+      <w:lvlJc w:val="left"/>
+      <w:pPr>
+        <w:ind w:left="3600" w:hanging="360"/>
+      </w:pPr>
+    </w:lvl>
+    <w:lvl w:ilvl="4" w:tplc="FFFFFFFF" w:tentative="1">
+      <w:start w:val="1"/>
+      <w:numFmt w:val="lowerLetter"/>
+      <w:lvlText w:val="%5."/>
+      <w:lvlJc w:val="left"/>
+      <w:pPr>
+        <w:ind w:left="4320" w:hanging="360"/>
+      </w:pPr>
+    </w:lvl>
+    <w:lvl w:ilvl="5" w:tplc="FFFFFFFF" w:tentative="1">
+      <w:start w:val="1"/>
+      <w:numFmt w:val="lowerRoman"/>
+      <w:lvlText w:val="%6."/>
+      <w:lvlJc w:val="right"/>
+      <w:pPr>
+        <w:ind w:left="5040" w:hanging="180"/>
+      </w:pPr>
+    </w:lvl>
+    <w:lvl w:ilvl="6" w:tplc="FFFFFFFF" w:tentative="1">
+      <w:start w:val="1"/>
+      <w:numFmt w:val="decimal"/>
+      <w:lvlText w:val="%7."/>
+      <w:lvlJc w:val="left"/>
+      <w:pPr>
+        <w:ind w:left="5760" w:hanging="360"/>
+      </w:pPr>
+    </w:lvl>
+    <w:lvl w:ilvl="7" w:tplc="FFFFFFFF" w:tentative="1">
+      <w:start w:val="1"/>
+      <w:numFmt w:val="lowerLetter"/>
+      <w:lvlText w:val="%8."/>
+      <w:lvlJc w:val="left"/>
+      <w:pPr>
+        <w:ind w:left="6480" w:hanging="360"/>
+      </w:pPr>
+    </w:lvl>
+    <w:lvl w:ilvl="8" w:tplc="FFFFFFFF" w:tentative="1">
+      <w:start w:val="1"/>
+      <w:numFmt w:val="lowerRoman"/>
+      <w:lvlText w:val="%9."/>
+      <w:lvlJc w:val="right"/>
+      <w:pPr>
+        <w:ind w:left="7200" w:hanging="180"/>
+      </w:pPr>
+    </w:lvl>
+  </w:abstractNum>
+  <w:abstractNum w:abstractNumId="3" w15:restartNumberingAfterBreak="0">
+    <w:nsid w:val="163E0F7D"/>
+    <w:multiLevelType w:val="hybridMultilevel"/>
+    <w:tmpl w:val="BC429F30"/>
+    <w:lvl w:ilvl="0" w:tplc="0415000F">
+      <w:start w:val="1"/>
+      <w:numFmt w:val="decimal"/>
+      <w:lvlText w:val="%1."/>
+      <w:lvlJc w:val="left"/>
+      <w:pPr>
+        <w:ind w:left="720" w:hanging="360"/>
+      </w:pPr>
+      <w:rPr>
+        <w:rFonts w:hint="default"/>
+      </w:rPr>
+    </w:lvl>
+    <w:lvl w:ilvl="1" w:tplc="04150019" w:tentative="1">
+      <w:start w:val="1"/>
+      <w:numFmt w:val="lowerLetter"/>
+      <w:lvlText w:val="%2."/>
+      <w:lvlJc w:val="left"/>
+      <w:pPr>
+        <w:ind w:left="1440" w:hanging="360"/>
+      </w:pPr>
+    </w:lvl>
+    <w:lvl w:ilvl="2" w:tplc="0415001B" w:tentative="1">
+      <w:start w:val="1"/>
+      <w:numFmt w:val="lowerRoman"/>
+      <w:lvlText w:val="%3."/>
+      <w:lvlJc w:val="right"/>
+      <w:pPr>
+        <w:ind w:left="2160" w:hanging="180"/>
+      </w:pPr>
+    </w:lvl>
+    <w:lvl w:ilvl="3" w:tplc="0415000F" w:tentative="1">
+      <w:start w:val="1"/>
+      <w:numFmt w:val="decimal"/>
+      <w:lvlText w:val="%4."/>
+      <w:lvlJc w:val="left"/>
+      <w:pPr>
+        <w:ind w:left="2880" w:hanging="360"/>
+      </w:pPr>
+    </w:lvl>
+    <w:lvl w:ilvl="4" w:tplc="04150019" w:tentative="1">
+      <w:start w:val="1"/>
+      <w:numFmt w:val="lowerLetter"/>
+      <w:lvlText w:val="%5."/>
+      <w:lvlJc w:val="left"/>
+      <w:pPr>
+        <w:ind w:left="3600" w:hanging="360"/>
+      </w:pPr>
+    </w:lvl>
+    <w:lvl w:ilvl="5" w:tplc="0415001B" w:tentative="1">
+      <w:start w:val="1"/>
+      <w:numFmt w:val="lowerRoman"/>
+      <w:lvlText w:val="%6."/>
+      <w:lvlJc w:val="right"/>
+      <w:pPr>
+        <w:ind w:left="4320" w:hanging="180"/>
+      </w:pPr>
+    </w:lvl>
+    <w:lvl w:ilvl="6" w:tplc="0415000F" w:tentative="1">
+      <w:start w:val="1"/>
+      <w:numFmt w:val="decimal"/>
+      <w:lvlText w:val="%7."/>
+      <w:lvlJc w:val="left"/>
+      <w:pPr>
+        <w:ind w:left="5040" w:hanging="360"/>
+      </w:pPr>
+    </w:lvl>
+    <w:lvl w:ilvl="7" w:tplc="04150019" w:tentative="1">
+      <w:start w:val="1"/>
+      <w:numFmt w:val="lowerLetter"/>
+      <w:lvlText w:val="%8."/>
+      <w:lvlJc w:val="left"/>
+      <w:pPr>
+        <w:ind w:left="5760" w:hanging="360"/>
+      </w:pPr>
+    </w:lvl>
+    <w:lvl w:ilvl="8" w:tplc="0415001B" w:tentative="1">
+      <w:start w:val="1"/>
+      <w:numFmt w:val="lowerRoman"/>
+      <w:lvlText w:val="%9."/>
+      <w:lvlJc w:val="right"/>
+      <w:pPr>
+        <w:ind w:left="6480" w:hanging="180"/>
+      </w:pPr>
+    </w:lvl>
+  </w:abstractNum>
+  <w:abstractNum w:abstractNumId="4" w15:restartNumberingAfterBreak="0">
     <w:nsid w:val="17DD3CBB"/>
     <w:multiLevelType w:val="hybridMultilevel"/>
     <w:tmpl w:val="3CC24958"/>
@@ -2500,20 +4777,20 @@
       </w:pPr>
     </w:lvl>
   </w:abstractNum>
-  <w:abstractNum w:abstractNumId="1" w15:restartNumberingAfterBreak="0">
+  <w:abstractNum w:abstractNumId="5" w15:restartNumberingAfterBreak="0">
     <w:nsid w:val="289A6344"/>
     <w:multiLevelType w:val="hybridMultilevel"/>
-    <w:tmpl w:val="71540382"/>
-    <w:lvl w:ilvl="0" w:tplc="04150011">
+    <w:tmpl w:val="DB943E56"/>
+    <w:lvl w:ilvl="0" w:tplc="C1A8D49A">
       <w:start w:val="1"/>
       <w:numFmt w:val="decimal"/>
-      <w:lvlText w:val="%1)"/>
+      <w:lvlText w:val="%1."/>
       <w:lvlJc w:val="left"/>
       <w:pPr>
         <w:ind w:left="720" w:hanging="360"/>
       </w:pPr>
       <w:rPr>
-        <w:rFonts w:hint="default"/>
+        <w:rFonts w:asciiTheme="minorHAnsi" w:eastAsiaTheme="minorHAnsi" w:hAnsiTheme="minorHAnsi" w:cstheme="minorBidi"/>
       </w:rPr>
     </w:lvl>
     <w:lvl w:ilvl="1" w:tplc="04150019" w:tentative="1">
@@ -2589,20 +4866,23 @@
       </w:pPr>
     </w:lvl>
   </w:abstractNum>
-  <w:abstractNum w:abstractNumId="2" w15:restartNumberingAfterBreak="0">
+  <w:abstractNum w:abstractNumId="6" w15:restartNumberingAfterBreak="0">
     <w:nsid w:val="2FFA53D5"/>
     <w:multiLevelType w:val="hybridMultilevel"/>
-    <w:tmpl w:val="348411EA"/>
-    <w:lvl w:ilvl="0" w:tplc="0415000F">
-      <w:start w:val="1"/>
-      <w:numFmt w:val="decimal"/>
-      <w:lvlText w:val="%1."/>
+    <w:tmpl w:val="CB5C43E4"/>
+    <w:lvl w:ilvl="0" w:tplc="04150001">
+      <w:start w:val="1"/>
+      <w:numFmt w:val="bullet"/>
+      <w:lvlText w:val=""/>
       <w:lvlJc w:val="left"/>
       <w:pPr>
         <w:ind w:left="720" w:hanging="360"/>
       </w:pPr>
-    </w:lvl>
-    <w:lvl w:ilvl="1" w:tplc="A0E639AA">
+      <w:rPr>
+        <w:rFonts w:ascii="Symbol" w:hAnsi="Symbol" w:hint="default"/>
+      </w:rPr>
+    </w:lvl>
+    <w:lvl w:ilvl="1" w:tplc="1770899A">
       <w:start w:val="1"/>
       <w:numFmt w:val="lowerLetter"/>
       <w:lvlText w:val="%2."/>
@@ -2611,6 +4891,7 @@
         <w:ind w:left="1440" w:hanging="360"/>
       </w:pPr>
       <w:rPr>
+        <w:rFonts w:asciiTheme="minorHAnsi" w:eastAsiaTheme="minorHAnsi" w:hAnsiTheme="minorHAnsi" w:cstheme="minorBidi"/>
         <w:lang w:val="en-US"/>
       </w:rPr>
     </w:lvl>
@@ -2678,7 +4959,96 @@
       </w:pPr>
     </w:lvl>
   </w:abstractNum>
-  <w:abstractNum w:abstractNumId="3" w15:restartNumberingAfterBreak="0">
+  <w:abstractNum w:abstractNumId="7" w15:restartNumberingAfterBreak="0">
+    <w:nsid w:val="47097685"/>
+    <w:multiLevelType w:val="hybridMultilevel"/>
+    <w:tmpl w:val="FE5CCD26"/>
+    <w:lvl w:ilvl="0" w:tplc="87485A3A">
+      <w:start w:val="1"/>
+      <w:numFmt w:val="lowerLetter"/>
+      <w:lvlText w:val="%1."/>
+      <w:lvlJc w:val="left"/>
+      <w:pPr>
+        <w:ind w:left="1440" w:hanging="360"/>
+      </w:pPr>
+      <w:rPr>
+        <w:rFonts w:asciiTheme="minorHAnsi" w:eastAsiaTheme="minorHAnsi" w:hAnsiTheme="minorHAnsi" w:cstheme="minorBidi"/>
+      </w:rPr>
+    </w:lvl>
+    <w:lvl w:ilvl="1" w:tplc="04150019" w:tentative="1">
+      <w:start w:val="1"/>
+      <w:numFmt w:val="lowerLetter"/>
+      <w:lvlText w:val="%2."/>
+      <w:lvlJc w:val="left"/>
+      <w:pPr>
+        <w:ind w:left="720" w:hanging="360"/>
+      </w:pPr>
+    </w:lvl>
+    <w:lvl w:ilvl="2" w:tplc="0415001B" w:tentative="1">
+      <w:start w:val="1"/>
+      <w:numFmt w:val="lowerRoman"/>
+      <w:lvlText w:val="%3."/>
+      <w:lvlJc w:val="right"/>
+      <w:pPr>
+        <w:ind w:left="1440" w:hanging="180"/>
+      </w:pPr>
+    </w:lvl>
+    <w:lvl w:ilvl="3" w:tplc="0415000F" w:tentative="1">
+      <w:start w:val="1"/>
+      <w:numFmt w:val="decimal"/>
+      <w:lvlText w:val="%4."/>
+      <w:lvlJc w:val="left"/>
+      <w:pPr>
+        <w:ind w:left="2160" w:hanging="360"/>
+      </w:pPr>
+    </w:lvl>
+    <w:lvl w:ilvl="4" w:tplc="04150019" w:tentative="1">
+      <w:start w:val="1"/>
+      <w:numFmt w:val="lowerLetter"/>
+      <w:lvlText w:val="%5."/>
+      <w:lvlJc w:val="left"/>
+      <w:pPr>
+        <w:ind w:left="2880" w:hanging="360"/>
+      </w:pPr>
+    </w:lvl>
+    <w:lvl w:ilvl="5" w:tplc="0415001B" w:tentative="1">
+      <w:start w:val="1"/>
+      <w:numFmt w:val="lowerRoman"/>
+      <w:lvlText w:val="%6."/>
+      <w:lvlJc w:val="right"/>
+      <w:pPr>
+        <w:ind w:left="3600" w:hanging="180"/>
+      </w:pPr>
+    </w:lvl>
+    <w:lvl w:ilvl="6" w:tplc="0415000F" w:tentative="1">
+      <w:start w:val="1"/>
+      <w:numFmt w:val="decimal"/>
+      <w:lvlText w:val="%7."/>
+      <w:lvlJc w:val="left"/>
+      <w:pPr>
+        <w:ind w:left="4320" w:hanging="360"/>
+      </w:pPr>
+    </w:lvl>
+    <w:lvl w:ilvl="7" w:tplc="04150019" w:tentative="1">
+      <w:start w:val="1"/>
+      <w:numFmt w:val="lowerLetter"/>
+      <w:lvlText w:val="%8."/>
+      <w:lvlJc w:val="left"/>
+      <w:pPr>
+        <w:ind w:left="5040" w:hanging="360"/>
+      </w:pPr>
+    </w:lvl>
+    <w:lvl w:ilvl="8" w:tplc="0415001B" w:tentative="1">
+      <w:start w:val="1"/>
+      <w:numFmt w:val="lowerRoman"/>
+      <w:lvlText w:val="%9."/>
+      <w:lvlJc w:val="right"/>
+      <w:pPr>
+        <w:ind w:left="5760" w:hanging="180"/>
+      </w:pPr>
+    </w:lvl>
+  </w:abstractNum>
+  <w:abstractNum w:abstractNumId="8" w15:restartNumberingAfterBreak="0">
     <w:nsid w:val="53AC243C"/>
     <w:multiLevelType w:val="hybridMultilevel"/>
     <w:tmpl w:val="CE10B0CC"/>
@@ -2767,7 +5137,7 @@
       </w:pPr>
     </w:lvl>
   </w:abstractNum>
-  <w:abstractNum w:abstractNumId="4" w15:restartNumberingAfterBreak="0">
+  <w:abstractNum w:abstractNumId="9" w15:restartNumberingAfterBreak="0">
     <w:nsid w:val="555B3C35"/>
     <w:multiLevelType w:val="hybridMultilevel"/>
     <w:tmpl w:val="D9BC8D96"/>
@@ -2853,7 +5223,99 @@
       </w:pPr>
     </w:lvl>
   </w:abstractNum>
-  <w:abstractNum w:abstractNumId="5" w15:restartNumberingAfterBreak="0">
+  <w:abstractNum w:abstractNumId="10" w15:restartNumberingAfterBreak="0">
+    <w:nsid w:val="59177DFB"/>
+    <w:multiLevelType w:val="hybridMultilevel"/>
+    <w:tmpl w:val="A12CA474"/>
+    <w:lvl w:ilvl="0" w:tplc="D422A2D4">
+      <w:start w:val="1"/>
+      <w:numFmt w:val="lowerLetter"/>
+      <w:lvlText w:val="%1."/>
+      <w:lvlJc w:val="left"/>
+      <w:pPr>
+        <w:ind w:left="1440" w:hanging="360"/>
+      </w:pPr>
+      <w:rPr>
+        <w:rFonts w:asciiTheme="minorHAnsi" w:eastAsiaTheme="minorHAnsi" w:hAnsiTheme="minorHAnsi" w:cstheme="minorBidi"/>
+      </w:rPr>
+    </w:lvl>
+    <w:lvl w:ilvl="1" w:tplc="87485A3A">
+      <w:start w:val="1"/>
+      <w:numFmt w:val="lowerLetter"/>
+      <w:lvlText w:val="%2."/>
+      <w:lvlJc w:val="left"/>
+      <w:pPr>
+        <w:ind w:left="2160" w:hanging="360"/>
+      </w:pPr>
+      <w:rPr>
+        <w:rFonts w:asciiTheme="minorHAnsi" w:eastAsiaTheme="minorHAnsi" w:hAnsiTheme="minorHAnsi" w:cstheme="minorBidi"/>
+      </w:rPr>
+    </w:lvl>
+    <w:lvl w:ilvl="2" w:tplc="0415001B">
+      <w:start w:val="1"/>
+      <w:numFmt w:val="lowerRoman"/>
+      <w:lvlText w:val="%3."/>
+      <w:lvlJc w:val="right"/>
+      <w:pPr>
+        <w:ind w:left="2880" w:hanging="180"/>
+      </w:pPr>
+    </w:lvl>
+    <w:lvl w:ilvl="3" w:tplc="0415000F" w:tentative="1">
+      <w:start w:val="1"/>
+      <w:numFmt w:val="decimal"/>
+      <w:lvlText w:val="%4."/>
+      <w:lvlJc w:val="left"/>
+      <w:pPr>
+        <w:ind w:left="3600" w:hanging="360"/>
+      </w:pPr>
+    </w:lvl>
+    <w:lvl w:ilvl="4" w:tplc="04150019" w:tentative="1">
+      <w:start w:val="1"/>
+      <w:numFmt w:val="lowerLetter"/>
+      <w:lvlText w:val="%5."/>
+      <w:lvlJc w:val="left"/>
+      <w:pPr>
+        <w:ind w:left="4320" w:hanging="360"/>
+      </w:pPr>
+    </w:lvl>
+    <w:lvl w:ilvl="5" w:tplc="0415001B" w:tentative="1">
+      <w:start w:val="1"/>
+      <w:numFmt w:val="lowerRoman"/>
+      <w:lvlText w:val="%6."/>
+      <w:lvlJc w:val="right"/>
+      <w:pPr>
+        <w:ind w:left="5040" w:hanging="180"/>
+      </w:pPr>
+    </w:lvl>
+    <w:lvl w:ilvl="6" w:tplc="0415000F" w:tentative="1">
+      <w:start w:val="1"/>
+      <w:numFmt w:val="decimal"/>
+      <w:lvlText w:val="%7."/>
+      <w:lvlJc w:val="left"/>
+      <w:pPr>
+        <w:ind w:left="5760" w:hanging="360"/>
+      </w:pPr>
+    </w:lvl>
+    <w:lvl w:ilvl="7" w:tplc="04150019" w:tentative="1">
+      <w:start w:val="1"/>
+      <w:numFmt w:val="lowerLetter"/>
+      <w:lvlText w:val="%8."/>
+      <w:lvlJc w:val="left"/>
+      <w:pPr>
+        <w:ind w:left="6480" w:hanging="360"/>
+      </w:pPr>
+    </w:lvl>
+    <w:lvl w:ilvl="8" w:tplc="0415001B" w:tentative="1">
+      <w:start w:val="1"/>
+      <w:numFmt w:val="lowerRoman"/>
+      <w:lvlText w:val="%9."/>
+      <w:lvlJc w:val="right"/>
+      <w:pPr>
+        <w:ind w:left="7200" w:hanging="180"/>
+      </w:pPr>
+    </w:lvl>
+  </w:abstractNum>
+  <w:abstractNum w:abstractNumId="11" w15:restartNumberingAfterBreak="0">
     <w:nsid w:val="6A5B7838"/>
     <w:multiLevelType w:val="hybridMultilevel"/>
     <w:tmpl w:val="8550E1BA"/>
@@ -2863,7 +5325,7 @@
       <w:lvlText w:val=""/>
       <w:lvlJc w:val="left"/>
       <w:pPr>
-        <w:ind w:left="720" w:hanging="360"/>
+        <w:ind w:left="1068" w:hanging="360"/>
       </w:pPr>
       <w:rPr>
         <w:rFonts w:ascii="Symbol" w:hAnsi="Symbol" w:hint="default"/>
@@ -2875,7 +5337,7 @@
       <w:lvlText w:val="o"/>
       <w:lvlJc w:val="left"/>
       <w:pPr>
-        <w:ind w:left="1440" w:hanging="360"/>
+        <w:ind w:left="1788" w:hanging="360"/>
       </w:pPr>
       <w:rPr>
         <w:rFonts w:ascii="Courier New" w:hAnsi="Courier New" w:cs="Courier New" w:hint="default"/>
@@ -2887,7 +5349,7 @@
       <w:lvlText w:val=""/>
       <w:lvlJc w:val="left"/>
       <w:pPr>
-        <w:ind w:left="2160" w:hanging="360"/>
+        <w:ind w:left="2508" w:hanging="360"/>
       </w:pPr>
       <w:rPr>
         <w:rFonts w:ascii="Wingdings" w:hAnsi="Wingdings" w:hint="default"/>
@@ -2899,7 +5361,7 @@
       <w:lvlText w:val=""/>
       <w:lvlJc w:val="left"/>
       <w:pPr>
-        <w:ind w:left="2880" w:hanging="360"/>
+        <w:ind w:left="3228" w:hanging="360"/>
       </w:pPr>
       <w:rPr>
         <w:rFonts w:ascii="Symbol" w:hAnsi="Symbol" w:hint="default"/>
@@ -2911,7 +5373,7 @@
       <w:lvlText w:val="o"/>
       <w:lvlJc w:val="left"/>
       <w:pPr>
-        <w:ind w:left="3600" w:hanging="360"/>
+        <w:ind w:left="3948" w:hanging="360"/>
       </w:pPr>
       <w:rPr>
         <w:rFonts w:ascii="Courier New" w:hAnsi="Courier New" w:cs="Courier New" w:hint="default"/>
@@ -2923,7 +5385,7 @@
       <w:lvlText w:val=""/>
       <w:lvlJc w:val="left"/>
       <w:pPr>
-        <w:ind w:left="4320" w:hanging="360"/>
+        <w:ind w:left="4668" w:hanging="360"/>
       </w:pPr>
       <w:rPr>
         <w:rFonts w:ascii="Wingdings" w:hAnsi="Wingdings" w:hint="default"/>
@@ -2935,7 +5397,7 @@
       <w:lvlText w:val=""/>
       <w:lvlJc w:val="left"/>
       <w:pPr>
-        <w:ind w:left="5040" w:hanging="360"/>
+        <w:ind w:left="5388" w:hanging="360"/>
       </w:pPr>
       <w:rPr>
         <w:rFonts w:ascii="Symbol" w:hAnsi="Symbol" w:hint="default"/>
@@ -2947,7 +5409,7 @@
       <w:lvlText w:val="o"/>
       <w:lvlJc w:val="left"/>
       <w:pPr>
-        <w:ind w:left="5760" w:hanging="360"/>
+        <w:ind w:left="6108" w:hanging="360"/>
       </w:pPr>
       <w:rPr>
         <w:rFonts w:ascii="Courier New" w:hAnsi="Courier New" w:cs="Courier New" w:hint="default"/>
@@ -2959,14 +5421,14 @@
       <w:lvlText w:val=""/>
       <w:lvlJc w:val="left"/>
       <w:pPr>
-        <w:ind w:left="6480" w:hanging="360"/>
+        <w:ind w:left="6828" w:hanging="360"/>
       </w:pPr>
       <w:rPr>
         <w:rFonts w:ascii="Wingdings" w:hAnsi="Wingdings" w:hint="default"/>
       </w:rPr>
     </w:lvl>
   </w:abstractNum>
-  <w:abstractNum w:abstractNumId="6" w15:restartNumberingAfterBreak="0">
+  <w:abstractNum w:abstractNumId="12" w15:restartNumberingAfterBreak="0">
     <w:nsid w:val="6E7B269F"/>
     <w:multiLevelType w:val="hybridMultilevel"/>
     <w:tmpl w:val="C1D8FAD6"/>
@@ -2976,7 +5438,7 @@
       <w:lvlText w:val=""/>
       <w:lvlJc w:val="left"/>
       <w:pPr>
-        <w:ind w:left="720" w:hanging="360"/>
+        <w:ind w:left="1068" w:hanging="360"/>
       </w:pPr>
       <w:rPr>
         <w:rFonts w:ascii="Symbol" w:hAnsi="Symbol" w:hint="default"/>
@@ -2988,7 +5450,7 @@
       <w:lvlText w:val="o"/>
       <w:lvlJc w:val="left"/>
       <w:pPr>
-        <w:ind w:left="1440" w:hanging="360"/>
+        <w:ind w:left="1788" w:hanging="360"/>
       </w:pPr>
       <w:rPr>
         <w:rFonts w:ascii="Courier New" w:hAnsi="Courier New" w:cs="Courier New" w:hint="default"/>
@@ -3000,7 +5462,7 @@
       <w:lvlText w:val=""/>
       <w:lvlJc w:val="left"/>
       <w:pPr>
-        <w:ind w:left="2160" w:hanging="360"/>
+        <w:ind w:left="2508" w:hanging="360"/>
       </w:pPr>
       <w:rPr>
         <w:rFonts w:ascii="Wingdings" w:hAnsi="Wingdings" w:hint="default"/>
@@ -3012,7 +5474,7 @@
       <w:lvlText w:val=""/>
       <w:lvlJc w:val="left"/>
       <w:pPr>
-        <w:ind w:left="2880" w:hanging="360"/>
+        <w:ind w:left="3228" w:hanging="360"/>
       </w:pPr>
       <w:rPr>
         <w:rFonts w:ascii="Symbol" w:hAnsi="Symbol" w:hint="default"/>
@@ -3024,7 +5486,7 @@
       <w:lvlText w:val="o"/>
       <w:lvlJc w:val="left"/>
       <w:pPr>
-        <w:ind w:left="3600" w:hanging="360"/>
+        <w:ind w:left="3948" w:hanging="360"/>
       </w:pPr>
       <w:rPr>
         <w:rFonts w:ascii="Courier New" w:hAnsi="Courier New" w:cs="Courier New" w:hint="default"/>
@@ -3036,7 +5498,7 @@
       <w:lvlText w:val=""/>
       <w:lvlJc w:val="left"/>
       <w:pPr>
-        <w:ind w:left="4320" w:hanging="360"/>
+        <w:ind w:left="4668" w:hanging="360"/>
       </w:pPr>
       <w:rPr>
         <w:rFonts w:ascii="Wingdings" w:hAnsi="Wingdings" w:hint="default"/>
@@ -3048,7 +5510,7 @@
       <w:lvlText w:val=""/>
       <w:lvlJc w:val="left"/>
       <w:pPr>
-        <w:ind w:left="5040" w:hanging="360"/>
+        <w:ind w:left="5388" w:hanging="360"/>
       </w:pPr>
       <w:rPr>
         <w:rFonts w:ascii="Symbol" w:hAnsi="Symbol" w:hint="default"/>
@@ -3060,7 +5522,7 @@
       <w:lvlText w:val="o"/>
       <w:lvlJc w:val="left"/>
       <w:pPr>
-        <w:ind w:left="5760" w:hanging="360"/>
+        <w:ind w:left="6108" w:hanging="360"/>
       </w:pPr>
       <w:rPr>
         <w:rFonts w:ascii="Courier New" w:hAnsi="Courier New" w:cs="Courier New" w:hint="default"/>
@@ -3072,14 +5534,14 @@
       <w:lvlText w:val=""/>
       <w:lvlJc w:val="left"/>
       <w:pPr>
-        <w:ind w:left="6480" w:hanging="360"/>
+        <w:ind w:left="6828" w:hanging="360"/>
       </w:pPr>
       <w:rPr>
         <w:rFonts w:ascii="Wingdings" w:hAnsi="Wingdings" w:hint="default"/>
       </w:rPr>
     </w:lvl>
   </w:abstractNum>
-  <w:abstractNum w:abstractNumId="7" w15:restartNumberingAfterBreak="0">
+  <w:abstractNum w:abstractNumId="13" w15:restartNumberingAfterBreak="0">
     <w:nsid w:val="6EC82E6E"/>
     <w:multiLevelType w:val="hybridMultilevel"/>
     <w:tmpl w:val="F7C4BD6A"/>
@@ -3193,28 +5655,46 @@
     </w:lvl>
   </w:abstractNum>
   <w:num w:numId="1" w16cid:durableId="90979421">
+    <w:abstractNumId w:val="5"/>
+  </w:num>
+  <w:num w:numId="2" w16cid:durableId="2061977047">
+    <w:abstractNumId w:val="4"/>
+  </w:num>
+  <w:num w:numId="3" w16cid:durableId="1798915006">
+    <w:abstractNumId w:val="8"/>
+  </w:num>
+  <w:num w:numId="4" w16cid:durableId="1350177918">
+    <w:abstractNumId w:val="13"/>
+  </w:num>
+  <w:num w:numId="5" w16cid:durableId="243950676">
+    <w:abstractNumId w:val="12"/>
+  </w:num>
+  <w:num w:numId="6" w16cid:durableId="714963033">
+    <w:abstractNumId w:val="11"/>
+  </w:num>
+  <w:num w:numId="7" w16cid:durableId="580528791">
+    <w:abstractNumId w:val="9"/>
+  </w:num>
+  <w:num w:numId="8" w16cid:durableId="433090502">
+    <w:abstractNumId w:val="6"/>
+  </w:num>
+  <w:num w:numId="9" w16cid:durableId="1862625639">
+    <w:abstractNumId w:val="3"/>
+  </w:num>
+  <w:num w:numId="10" w16cid:durableId="363751692">
+    <w:abstractNumId w:val="10"/>
+  </w:num>
+  <w:num w:numId="11" w16cid:durableId="281690494">
+    <w:abstractNumId w:val="2"/>
+  </w:num>
+  <w:num w:numId="12" w16cid:durableId="1671299450">
+    <w:abstractNumId w:val="7"/>
+  </w:num>
+  <w:num w:numId="13" w16cid:durableId="311907686">
     <w:abstractNumId w:val="1"/>
   </w:num>
-  <w:num w:numId="2" w16cid:durableId="2061977047">
+  <w:num w:numId="14" w16cid:durableId="913785833">
     <w:abstractNumId w:val="0"/>
-  </w:num>
-  <w:num w:numId="3" w16cid:durableId="1798915006">
-    <w:abstractNumId w:val="3"/>
-  </w:num>
-  <w:num w:numId="4" w16cid:durableId="1350177918">
-    <w:abstractNumId w:val="7"/>
-  </w:num>
-  <w:num w:numId="5" w16cid:durableId="243950676">
-    <w:abstractNumId w:val="6"/>
-  </w:num>
-  <w:num w:numId="6" w16cid:durableId="714963033">
-    <w:abstractNumId w:val="5"/>
-  </w:num>
-  <w:num w:numId="7" w16cid:durableId="580528791">
-    <w:abstractNumId w:val="4"/>
-  </w:num>
-  <w:num w:numId="8" w16cid:durableId="433090502">
-    <w:abstractNumId w:val="2"/>
   </w:num>
 </w:numbering>
 </file>
@@ -3233,6 +5713,739 @@
     <w:pPrDefault>
       <w:pPr>
         <w:spacing w:after="160" w:line="259" w:lineRule="auto"/>
+      </w:pPr>
+    </w:pPrDefault>
+  </w:docDefaults>
+  <w:latentStyles w:defLockedState="0" w:defUIPriority="99" w:defSemiHidden="0" w:defUnhideWhenUsed="0" w:defQFormat="0" w:count="376">
+    <w:lsdException w:name="Normal" w:uiPriority="0" w:qFormat="1"/>
+    <w:lsdException w:name="heading 1" w:uiPriority="9" w:qFormat="1"/>
+    <w:lsdException w:name="heading 2" w:semiHidden="1" w:uiPriority="9" w:unhideWhenUsed="1" w:qFormat="1"/>
+    <w:lsdException w:name="heading 3" w:semiHidden="1" w:uiPriority="9" w:unhideWhenUsed="1" w:qFormat="1"/>
+    <w:lsdException w:name="heading 4" w:semiHidden="1" w:uiPriority="9" w:unhideWhenUsed="1" w:qFormat="1"/>
+    <w:lsdException w:name="heading 5" w:semiHidden="1" w:uiPriority="9" w:unhideWhenUsed="1" w:qFormat="1"/>
+    <w:lsdException w:name="heading 6" w:semiHidden="1" w:uiPriority="9" w:unhideWhenUsed="1" w:qFormat="1"/>
+    <w:lsdException w:name="heading 7" w:semiHidden="1" w:uiPriority="9" w:unhideWhenUsed="1" w:qFormat="1"/>
+    <w:lsdException w:name="heading 8" w:semiHidden="1" w:uiPriority="9" w:unhideWhenUsed="1" w:qFormat="1"/>
+    <w:lsdException w:name="heading 9" w:semiHidden="1" w:uiPriority="9" w:unhideWhenUsed="1" w:qFormat="1"/>
+    <w:lsdException w:name="index 1" w:semiHidden="1" w:unhideWhenUsed="1"/>
+    <w:lsdException w:name="index 2" w:semiHidden="1" w:unhideWhenUsed="1"/>
+    <w:lsdException w:name="index 3" w:semiHidden="1" w:unhideWhenUsed="1"/>
+    <w:lsdException w:name="index 4" w:semiHidden="1" w:unhideWhenUsed="1"/>
+    <w:lsdException w:name="index 5" w:semiHidden="1" w:unhideWhenUsed="1"/>
+    <w:lsdException w:name="index 6" w:semiHidden="1" w:unhideWhenUsed="1"/>
+    <w:lsdException w:name="index 7" w:semiHidden="1" w:unhideWhenUsed="1"/>
+    <w:lsdException w:name="index 8" w:semiHidden="1" w:unhideWhenUsed="1"/>
+    <w:lsdException w:name="index 9" w:semiHidden="1" w:unhideWhenUsed="1"/>
+    <w:lsdException w:name="toc 1" w:semiHidden="1" w:uiPriority="39" w:unhideWhenUsed="1"/>
+    <w:lsdException w:name="toc 2" w:semiHidden="1" w:uiPriority="39" w:unhideWhenUsed="1"/>
+    <w:lsdException w:name="toc 3" w:semiHidden="1" w:uiPriority="39" w:unhideWhenUsed="1"/>
+    <w:lsdException w:name="toc 4" w:semiHidden="1" w:uiPriority="39" w:unhideWhenUsed="1"/>
+    <w:lsdException w:name="toc 5" w:semiHidden="1" w:uiPriority="39" w:unhideWhenUsed="1"/>
+    <w:lsdException w:name="toc 6" w:semiHidden="1" w:uiPriority="39" w:unhideWhenUsed="1"/>
+    <w:lsdException w:name="toc 7" w:semiHidden="1" w:uiPriority="39" w:unhideWhenUsed="1"/>
+    <w:lsdException w:name="toc 8" w:semiHidden="1" w:uiPriority="39" w:unhideWhenUsed="1"/>
+    <w:lsdException w:name="toc 9" w:semiHidden="1" w:uiPriority="39" w:unhideWhenUsed="1"/>
+    <w:lsdException w:name="Normal Indent" w:semiHidden="1" w:unhideWhenUsed="1"/>
+    <w:lsdException w:name="footnote text" w:semiHidden="1" w:unhideWhenUsed="1"/>
+    <w:lsdException w:name="annotation text" w:semiHidden="1" w:unhideWhenUsed="1"/>
+    <w:lsdException w:name="header" w:semiHidden="1" w:unhideWhenUsed="1"/>
+    <w:lsdException w:name="footer" w:semiHidden="1" w:unhideWhenUsed="1"/>
+    <w:lsdException w:name="index heading" w:semiHidden="1" w:unhideWhenUsed="1"/>
+    <w:lsdException w:name="caption" w:semiHidden="1" w:uiPriority="35" w:unhideWhenUsed="1" w:qFormat="1"/>
+    <w:lsdException w:name="table of figures" w:semiHidden="1" w:unhideWhenUsed="1"/>
+    <w:lsdException w:name="envelope address" w:semiHidden="1" w:unhideWhenUsed="1"/>
+    <w:lsdException w:name="envelope return" w:semiHidden="1" w:unhideWhenUsed="1"/>
+    <w:lsdException w:name="footnote reference" w:semiHidden="1" w:unhideWhenUsed="1"/>
+    <w:lsdException w:name="annotation reference" w:semiHidden="1" w:unhideWhenUsed="1"/>
+    <w:lsdException w:name="line number" w:semiHidden="1" w:unhideWhenUsed="1"/>
+    <w:lsdException w:name="page number" w:semiHidden="1" w:unhideWhenUsed="1"/>
+    <w:lsdException w:name="endnote reference" w:semiHidden="1" w:unhideWhenUsed="1"/>
+    <w:lsdException w:name="endnote text" w:semiHidden="1" w:unhideWhenUsed="1"/>
+    <w:lsdException w:name="table of authorities" w:semiHidden="1" w:unhideWhenUsed="1"/>
+    <w:lsdException w:name="macro" w:semiHidden="1" w:unhideWhenUsed="1"/>
+    <w:lsdException w:name="toa heading" w:semiHidden="1" w:unhideWhenUsed="1"/>
+    <w:lsdException w:name="List" w:semiHidden="1" w:unhideWhenUsed="1"/>
+    <w:lsdException w:name="List Bullet" w:semiHidden="1" w:unhideWhenUsed="1"/>
+    <w:lsdException w:name="List Number" w:semiHidden="1" w:unhideWhenUsed="1"/>
+    <w:lsdException w:name="List 2" w:semiHidden="1" w:unhideWhenUsed="1"/>
+    <w:lsdException w:name="List 3" w:semiHidden="1" w:unhideWhenUsed="1"/>
+    <w:lsdException w:name="List 4" w:semiHidden="1" w:unhideWhenUsed="1"/>
+    <w:lsdException w:name="List 5" w:semiHidden="1" w:unhideWhenUsed="1"/>
+    <w:lsdException w:name="List Bullet 2" w:semiHidden="1" w:unhideWhenUsed="1"/>
+    <w:lsdException w:name="List Bullet 3" w:semiHidden="1" w:unhideWhenUsed="1"/>
+    <w:lsdException w:name="List Bullet 4" w:semiHidden="1" w:unhideWhenUsed="1"/>
+    <w:lsdException w:name="List Bullet 5" w:semiHidden="1" w:unhideWhenUsed="1"/>
+    <w:lsdException w:name="List Number 2" w:semiHidden="1" w:unhideWhenUsed="1"/>
+    <w:lsdException w:name="List Number 3" w:semiHidden="1" w:unhideWhenUsed="1"/>
+    <w:lsdException w:name="List Number 4" w:semiHidden="1" w:unhideWhenUsed="1"/>
+    <w:lsdException w:name="List Number 5" w:semiHidden="1" w:unhideWhenUsed="1"/>
+    <w:lsdException w:name="Title" w:uiPriority="10" w:qFormat="1"/>
+    <w:lsdException w:name="Closing" w:semiHidden="1" w:unhideWhenUsed="1"/>
+    <w:lsdException w:name="Signature" w:semiHidden="1" w:unhideWhenUsed="1"/>
+    <w:lsdException w:name="Default Paragraph Font" w:semiHidden="1" w:uiPriority="1" w:unhideWhenUsed="1"/>
+    <w:lsdException w:name="Body Text" w:semiHidden="1" w:unhideWhenUsed="1"/>
+    <w:lsdException w:name="Body Text Indent" w:semiHidden="1" w:unhideWhenUsed="1"/>
+    <w:lsdException w:name="List Continue" w:semiHidden="1" w:unhideWhenUsed="1"/>
+    <w:lsdException w:name="List Continue 2" w:semiHidden="1" w:unhideWhenUsed="1"/>
+    <w:lsdException w:name="List Continue 3" w:semiHidden="1" w:unhideWhenUsed="1"/>
+    <w:lsdException w:name="List Continue 4" w:semiHidden="1" w:unhideWhenUsed="1"/>
+    <w:lsdException w:name="List Continue 5" w:semiHidden="1" w:unhideWhenUsed="1"/>
+    <w:lsdException w:name="Message Header" w:semiHidden="1" w:unhideWhenUsed="1"/>
+    <w:lsdException w:name="Subtitle" w:uiPriority="11" w:qFormat="1"/>
+    <w:lsdException w:name="Salutation" w:semiHidden="1" w:unhideWhenUsed="1"/>
+    <w:lsdException w:name="Date" w:semiHidden="1" w:unhideWhenUsed="1"/>
+    <w:lsdException w:name="Body Text First Indent" w:semiHidden="1" w:unhideWhenUsed="1"/>
+    <w:lsdException w:name="Body Text First Indent 2" w:semiHidden="1" w:unhideWhenUsed="1"/>
+    <w:lsdException w:name="Note Heading" w:semiHidden="1" w:unhideWhenUsed="1"/>
+    <w:lsdException w:name="Body Text 2" w:semiHidden="1" w:unhideWhenUsed="1"/>
+    <w:lsdException w:name="Body Text 3" w:semiHidden="1" w:unhideWhenUsed="1"/>
+    <w:lsdException w:name="Body Text Indent 2" w:semiHidden="1" w:unhideWhenUsed="1"/>
+    <w:lsdException w:name="Body Text Indent 3" w:semiHidden="1" w:unhideWhenUsed="1"/>
+    <w:lsdException w:name="Block Text" w:semiHidden="1" w:unhideWhenUsed="1"/>
+    <w:lsdException w:name="Hyperlink" w:semiHidden="1" w:unhideWhenUsed="1"/>
+    <w:lsdException w:name="FollowedHyperlink" w:semiHidden="1" w:unhideWhenUsed="1"/>
+    <w:lsdException w:name="Strong" w:uiPriority="22" w:qFormat="1"/>
+    <w:lsdException w:name="Emphasis" w:uiPriority="20" w:qFormat="1"/>
+    <w:lsdException w:name="Document Map" w:semiHidden="1" w:unhideWhenUsed="1"/>
+    <w:lsdException w:name="Plain Text" w:semiHidden="1" w:unhideWhenUsed="1"/>
+    <w:lsdException w:name="E-mail Signature" w:semiHidden="1" w:unhideWhenUsed="1"/>
+    <w:lsdException w:name="HTML Top of Form" w:semiHidden="1" w:unhideWhenUsed="1"/>
+    <w:lsdException w:name="HTML Bottom of Form" w:semiHidden="1" w:unhideWhenUsed="1"/>
+    <w:lsdException w:name="Normal (Web)" w:semiHidden="1" w:unhideWhenUsed="1"/>
+    <w:lsdException w:name="HTML Acronym" w:semiHidden="1" w:unhideWhenUsed="1"/>
+    <w:lsdException w:name="HTML Address" w:semiHidden="1" w:unhideWhenUsed="1"/>
+    <w:lsdException w:name="HTML Cite" w:semiHidden="1" w:unhideWhenUsed="1"/>
+    <w:lsdException w:name="HTML Code" w:semiHidden="1" w:unhideWhenUsed="1"/>
+    <w:lsdException w:name="HTML Definition" w:semiHidden="1" w:unhideWhenUsed="1"/>
+    <w:lsdException w:name="HTML Keyboard" w:semiHidden="1" w:unhideWhenUsed="1"/>
+    <w:lsdException w:name="HTML Preformatted" w:semiHidden="1" w:unhideWhenUsed="1"/>
+    <w:lsdException w:name="HTML Sample" w:semiHidden="1" w:unhideWhenUsed="1"/>
+    <w:lsdException w:name="HTML Typewriter" w:semiHidden="1" w:unhideWhenUsed="1"/>
+    <w:lsdException w:name="HTML Variable" w:semiHidden="1" w:unhideWhenUsed="1"/>
+    <w:lsdException w:name="Normal Table" w:semiHidden="1" w:unhideWhenUsed="1"/>
+    <w:lsdException w:name="annotation subject" w:semiHidden="1" w:unhideWhenUsed="1"/>
+    <w:lsdException w:name="No List" w:semiHidden="1" w:unhideWhenUsed="1"/>
+    <w:lsdException w:name="Outline List 1" w:semiHidden="1" w:unhideWhenUsed="1"/>
+    <w:lsdException w:name="Outline List 2" w:semiHidden="1" w:unhideWhenUsed="1"/>
+    <w:lsdException w:name="Outline List 3" w:semiHidden="1" w:unhideWhenUsed="1"/>
+    <w:lsdException w:name="Table Simple 1" w:semiHidden="1" w:unhideWhenUsed="1"/>
+    <w:lsdException w:name="Table Simple 2" w:semiHidden="1" w:unhideWhenUsed="1"/>
+    <w:lsdException w:name="Table Simple 3" w:semiHidden="1" w:unhideWhenUsed="1"/>
+    <w:lsdException w:name="Table Classic 1" w:semiHidden="1" w:unhideWhenUsed="1"/>
+    <w:lsdException w:name="Table Classic 2" w:semiHidden="1" w:unhideWhenUsed="1"/>
+    <w:lsdException w:name="Table Classic 3" w:semiHidden="1" w:unhideWhenUsed="1"/>
+    <w:lsdException w:name="Table Classic 4" w:semiHidden="1" w:unhideWhenUsed="1"/>
+    <w:lsdException w:name="Table Colorful 1" w:semiHidden="1" w:unhideWhenUsed="1"/>
+    <w:lsdException w:name="Table Colorful 2" w:semiHidden="1" w:unhideWhenUsed="1"/>
+    <w:lsdException w:name="Table Colorful 3" w:semiHidden="1" w:unhideWhenUsed="1"/>
+    <w:lsdException w:name="Table Columns 1" w:semiHidden="1" w:unhideWhenUsed="1"/>
+    <w:lsdException w:name="Table Columns 2" w:semiHidden="1" w:unhideWhenUsed="1"/>
+    <w:lsdException w:name="Table Columns 3" w:semiHidden="1" w:unhideWhenUsed="1"/>
+    <w:lsdException w:name="Table Columns 4" w:semiHidden="1" w:unhideWhenUsed="1"/>
+    <w:lsdException w:name="Table Columns 5" w:semiHidden="1" w:unhideWhenUsed="1"/>
+    <w:lsdException w:name="Table Grid 1" w:semiHidden="1" w:unhideWhenUsed="1"/>
+    <w:lsdException w:name="Table Grid 2" w:semiHidden="1" w:unhideWhenUsed="1"/>
+    <w:lsdException w:name="Table Grid 3" w:semiHidden="1" w:unhideWhenUsed="1"/>
+    <w:lsdException w:name="Table Grid 4" w:semiHidden="1" w:unhideWhenUsed="1"/>
+    <w:lsdException w:name="Table Grid 5" w:semiHidden="1" w:unhideWhenUsed="1"/>
+    <w:lsdException w:name="Table Grid 6" w:semiHidden="1" w:unhideWhenUsed="1"/>
+    <w:lsdException w:name="Table Grid 7" w:semiHidden="1" w:unhideWhenUsed="1"/>
+    <w:lsdException w:name="Table Grid 8" w:semiHidden="1" w:unhideWhenUsed="1"/>
+    <w:lsdException w:name="Table List 1" w:semiHidden="1" w:unhideWhenUsed="1"/>
+    <w:lsdException w:name="Table List 2" w:semiHidden="1" w:unhideWhenUsed="1"/>
+    <w:lsdException w:name="Table List 3" w:semiHidden="1" w:unhideWhenUsed="1"/>
+    <w:lsdException w:name="Table List 4" w:semiHidden="1" w:unhideWhenUsed="1"/>
+    <w:lsdException w:name="Table List 5" w:semiHidden="1" w:unhideWhenUsed="1"/>
+    <w:lsdException w:name="Table List 6" w:semiHidden="1" w:unhideWhenUsed="1"/>
+    <w:lsdException w:name="Table List 7" w:semiHidden="1" w:unhideWhenUsed="1"/>
+    <w:lsdException w:name="Table List 8" w:semiHidden="1" w:unhideWhenUsed="1"/>
+    <w:lsdException w:name="Table 3D effects 1" w:semiHidden="1" w:unhideWhenUsed="1"/>
+    <w:lsdException w:name="Table 3D effects 2" w:semiHidden="1" w:unhideWhenUsed="1"/>
+    <w:lsdException w:name="Table 3D effects 3" w:semiHidden="1" w:unhideWhenUsed="1"/>
+    <w:lsdException w:name="Table Contemporary" w:semiHidden="1" w:unhideWhenUsed="1"/>
+    <w:lsdException w:name="Table Elegant" w:semiHidden="1" w:unhideWhenUsed="1"/>
+    <w:lsdException w:name="Table Professional" w:semiHidden="1" w:unhideWhenUsed="1"/>
+    <w:lsdException w:name="Table Subtle 1" w:semiHidden="1" w:unhideWhenUsed="1"/>
+    <w:lsdException w:name="Table Subtle 2" w:semiHidden="1" w:unhideWhenUsed="1"/>
+    <w:lsdException w:name="Table Web 1" w:semiHidden="1" w:unhideWhenUsed="1"/>
+    <w:lsdException w:name="Table Web 2" w:semiHidden="1" w:unhideWhenUsed="1"/>
+    <w:lsdException w:name="Table Web 3" w:semiHidden="1" w:unhideWhenUsed="1"/>
+    <w:lsdException w:name="Balloon Text" w:semiHidden="1" w:unhideWhenUsed="1"/>
+    <w:lsdException w:name="Table Grid" w:uiPriority="39"/>
+    <w:lsdException w:name="Table Theme" w:semiHidden="1" w:unhideWhenUsed="1"/>
+    <w:lsdException w:name="Placeholder Text" w:semiHidden="1"/>
+    <w:lsdException w:name="No Spacing" w:uiPriority="1" w:qFormat="1"/>
+    <w:lsdException w:name="Light Shading" w:uiPriority="60"/>
+    <w:lsdException w:name="Light List" w:uiPriority="61"/>
+    <w:lsdException w:name="Light Grid" w:uiPriority="62"/>
+    <w:lsdException w:name="Medium Shading 1" w:uiPriority="63"/>
+    <w:lsdException w:name="Medium Shading 2" w:uiPriority="64"/>
+    <w:lsdException w:name="Medium List 1" w:uiPriority="65"/>
+    <w:lsdException w:name="Medium List 2" w:uiPriority="66"/>
+    <w:lsdException w:name="Medium Grid 1" w:uiPriority="67"/>
+    <w:lsdException w:name="Medium Grid 2" w:uiPriority="68"/>
+    <w:lsdException w:name="Medium Grid 3" w:uiPriority="69"/>
+    <w:lsdException w:name="Dark List" w:uiPriority="70"/>
+    <w:lsdException w:name="Colorful Shading" w:uiPriority="71"/>
+    <w:lsdException w:name="Colorful List" w:uiPriority="72"/>
+    <w:lsdException w:name="Colorful Grid" w:uiPriority="73"/>
+    <w:lsdException w:name="Light Shading Accent 1" w:uiPriority="60"/>
+    <w:lsdException w:name="Light List Accent 1" w:uiPriority="61"/>
+    <w:lsdException w:name="Light Grid Accent 1" w:uiPriority="62"/>
+    <w:lsdException w:name="Medium Shading 1 Accent 1" w:uiPriority="63"/>
+    <w:lsdException w:name="Medium Shading 2 Accent 1" w:uiPriority="64"/>
+    <w:lsdException w:name="Medium List 1 Accent 1" w:uiPriority="65"/>
+    <w:lsdException w:name="Revision" w:semiHidden="1"/>
+    <w:lsdException w:name="List Paragraph" w:uiPriority="34" w:qFormat="1"/>
+    <w:lsdException w:name="Quote" w:uiPriority="29" w:qFormat="1"/>
+    <w:lsdException w:name="Intense Quote" w:uiPriority="30" w:qFormat="1"/>
+    <w:lsdException w:name="Medium List 2 Accent 1" w:uiPriority="66"/>
+    <w:lsdException w:name="Medium Grid 1 Accent 1" w:uiPriority="67"/>
+    <w:lsdException w:name="Medium Grid 2 Accent 1" w:uiPriority="68"/>
+    <w:lsdException w:name="Medium Grid 3 Accent 1" w:uiPriority="69"/>
+    <w:lsdException w:name="Dark List Accent 1" w:uiPriority="70"/>
+    <w:lsdException w:name="Colorful Shading Accent 1" w:uiPriority="71"/>
+    <w:lsdException w:name="Colorful List Accent 1" w:uiPriority="72"/>
+    <w:lsdException w:name="Colorful Grid Accent 1" w:uiPriority="73"/>
+    <w:lsdException w:name="Light Shading Accent 2" w:uiPriority="60"/>
+    <w:lsdException w:name="Light List Accent 2" w:uiPriority="61"/>
+    <w:lsdException w:name="Light Grid Accent 2" w:uiPriority="62"/>
+    <w:lsdException w:name="Medium Shading 1 Accent 2" w:uiPriority="63"/>
+    <w:lsdException w:name="Medium Shading 2 Accent 2" w:uiPriority="64"/>
+    <w:lsdException w:name="Medium List 1 Accent 2" w:uiPriority="65"/>
+    <w:lsdException w:name="Medium List 2 Accent 2" w:uiPriority="66"/>
+    <w:lsdException w:name="Medium Grid 1 Accent 2" w:uiPriority="67"/>
+    <w:lsdException w:name="Medium Grid 2 Accent 2" w:uiPriority="68"/>
+    <w:lsdException w:name="Medium Grid 3 Accent 2" w:uiPriority="69"/>
+    <w:lsdException w:name="Dark List Accent 2" w:uiPriority="70"/>
+    <w:lsdException w:name="Colorful Shading Accent 2" w:uiPriority="71"/>
+    <w:lsdException w:name="Colorful List Accent 2" w:uiPriority="72"/>
+    <w:lsdException w:name="Colorful Grid Accent 2" w:uiPriority="73"/>
+    <w:lsdException w:name="Light Shading Accent 3" w:uiPriority="60"/>
+    <w:lsdException w:name="Light List Accent 3" w:uiPriority="61"/>
+    <w:lsdException w:name="Light Grid Accent 3" w:uiPriority="62"/>
+    <w:lsdException w:name="Medium Shading 1 Accent 3" w:uiPriority="63"/>
+    <w:lsdException w:name="Medium Shading 2 Accent 3" w:uiPriority="64"/>
+    <w:lsdException w:name="Medium List 1 Accent 3" w:uiPriority="65"/>
+    <w:lsdException w:name="Medium List 2 Accent 3" w:uiPriority="66"/>
+    <w:lsdException w:name="Medium Grid 1 Accent 3" w:uiPriority="67"/>
+    <w:lsdException w:name="Medium Grid 2 Accent 3" w:uiPriority="68"/>
+    <w:lsdException w:name="Medium Grid 3 Accent 3" w:uiPriority="69"/>
+    <w:lsdException w:name="Dark List Accent 3" w:uiPriority="70"/>
+    <w:lsdException w:name="Colorful Shading Accent 3" w:uiPriority="71"/>
+    <w:lsdException w:name="Colorful List Accent 3" w:uiPriority="72"/>
+    <w:lsdException w:name="Colorful Grid Accent 3" w:uiPriority="73"/>
+    <w:lsdException w:name="Light Shading Accent 4" w:uiPriority="60"/>
+    <w:lsdException w:name="Light List Accent 4" w:uiPriority="61"/>
+    <w:lsdException w:name="Light Grid Accent 4" w:uiPriority="62"/>
+    <w:lsdException w:name="Medium Shading 1 Accent 4" w:uiPriority="63"/>
+    <w:lsdException w:name="Medium Shading 2 Accent 4" w:uiPriority="64"/>
+    <w:lsdException w:name="Medium List 1 Accent 4" w:uiPriority="65"/>
+    <w:lsdException w:name="Medium List 2 Accent 4" w:uiPriority="66"/>
+    <w:lsdException w:name="Medium Grid 1 Accent 4" w:uiPriority="67"/>
+    <w:lsdException w:name="Medium Grid 2 Accent 4" w:uiPriority="68"/>
+    <w:lsdException w:name="Medium Grid 3 Accent 4" w:uiPriority="69"/>
+    <w:lsdException w:name="Dark List Accent 4" w:uiPriority="70"/>
+    <w:lsdException w:name="Colorful Shading Accent 4" w:uiPriority="71"/>
+    <w:lsdException w:name="Colorful List Accent 4" w:uiPriority="72"/>
+    <w:lsdException w:name="Colorful Grid Accent 4" w:uiPriority="73"/>
+    <w:lsdException w:name="Light Shading Accent 5" w:uiPriority="60"/>
+    <w:lsdException w:name="Light List Accent 5" w:uiPriority="61"/>
+    <w:lsdException w:name="Light Grid Accent 5" w:uiPriority="62"/>
+    <w:lsdException w:name="Medium Shading 1 Accent 5" w:uiPriority="63"/>
+    <w:lsdException w:name="Medium Shading 2 Accent 5" w:uiPriority="64"/>
+    <w:lsdException w:name="Medium List 1 Accent 5" w:uiPriority="65"/>
+    <w:lsdException w:name="Medium List 2 Accent 5" w:uiPriority="66"/>
+    <w:lsdException w:name="Medium Grid 1 Accent 5" w:uiPriority="67"/>
+    <w:lsdException w:name="Medium Grid 2 Accent 5" w:uiPriority="68"/>
+    <w:lsdException w:name="Medium Grid 3 Accent 5" w:uiPriority="69"/>
+    <w:lsdException w:name="Dark List Accent 5" w:uiPriority="70"/>
+    <w:lsdException w:name="Colorful Shading Accent 5" w:uiPriority="71"/>
+    <w:lsdException w:name="Colorful List Accent 5" w:uiPriority="72"/>
+    <w:lsdException w:name="Colorful Grid Accent 5" w:uiPriority="73"/>
+    <w:lsdException w:name="Light Shading Accent 6" w:uiPriority="60"/>
+    <w:lsdException w:name="Light List Accent 6" w:uiPriority="61"/>
+    <w:lsdException w:name="Light Grid Accent 6" w:uiPriority="62"/>
+    <w:lsdException w:name="Medium Shading 1 Accent 6" w:uiPriority="63"/>
+    <w:lsdException w:name="Medium Shading 2 Accent 6" w:uiPriority="64"/>
+    <w:lsdException w:name="Medium List 1 Accent 6" w:uiPriority="65"/>
+    <w:lsdException w:name="Medium List 2 Accent 6" w:uiPriority="66"/>
+    <w:lsdException w:name="Medium Grid 1 Accent 6" w:uiPriority="67"/>
+    <w:lsdException w:name="Medium Grid 2 Accent 6" w:uiPriority="68"/>
+    <w:lsdException w:name="Medium Grid 3 Accent 6" w:uiPriority="69"/>
+    <w:lsdException w:name="Dark List Accent 6" w:uiPriority="70"/>
+    <w:lsdException w:name="Colorful Shading Accent 6" w:uiPriority="71"/>
+    <w:lsdException w:name="Colorful List Accent 6" w:uiPriority="72"/>
+    <w:lsdException w:name="Colorful Grid Accent 6" w:uiPriority="73"/>
+    <w:lsdException w:name="Subtle Emphasis" w:uiPriority="19" w:qFormat="1"/>
+    <w:lsdException w:name="Intense Emphasis" w:uiPriority="21" w:qFormat="1"/>
+    <w:lsdException w:name="Subtle Reference" w:uiPriority="31" w:qFormat="1"/>
+    <w:lsdException w:name="Intense Reference" w:uiPriority="32" w:qFormat="1"/>
+    <w:lsdException w:name="Book Title" w:uiPriority="33" w:qFormat="1"/>
+    <w:lsdException w:name="Bibliography" w:semiHidden="1" w:uiPriority="37" w:unhideWhenUsed="1"/>
+    <w:lsdException w:name="TOC Heading" w:semiHidden="1" w:uiPriority="39" w:unhideWhenUsed="1" w:qFormat="1"/>
+    <w:lsdException w:name="Plain Table 1" w:uiPriority="41"/>
+    <w:lsdException w:name="Plain Table 2" w:uiPriority="42"/>
+    <w:lsdException w:name="Plain Table 3" w:uiPriority="43"/>
+    <w:lsdException w:name="Plain Table 4" w:uiPriority="44"/>
+    <w:lsdException w:name="Plain Table 5" w:uiPriority="45"/>
+    <w:lsdException w:name="Grid Table Light" w:uiPriority="40"/>
+    <w:lsdException w:name="Grid Table 1 Light" w:uiPriority="46"/>
+    <w:lsdException w:name="Grid Table 2" w:uiPriority="47"/>
+    <w:lsdException w:name="Grid Table 3" w:uiPriority="48"/>
+    <w:lsdException w:name="Grid Table 4" w:uiPriority="49"/>
+    <w:lsdException w:name="Grid Table 5 Dark" w:uiPriority="50"/>
+    <w:lsdException w:name="Grid Table 6 Colorful" w:uiPriority="51"/>
+    <w:lsdException w:name="Grid Table 7 Colorful" w:uiPriority="52"/>
+    <w:lsdException w:name="Grid Table 1 Light Accent 1" w:uiPriority="46"/>
+    <w:lsdException w:name="Grid Table 2 Accent 1" w:uiPriority="47"/>
+    <w:lsdException w:name="Grid Table 3 Accent 1" w:uiPriority="48"/>
+    <w:lsdException w:name="Grid Table 4 Accent 1" w:uiPriority="49"/>
+    <w:lsdException w:name="Grid Table 5 Dark Accent 1" w:uiPriority="50"/>
+    <w:lsdException w:name="Grid Table 6 Colorful Accent 1" w:uiPriority="51"/>
+    <w:lsdException w:name="Grid Table 7 Colorful Accent 1" w:uiPriority="52"/>
+    <w:lsdException w:name="Grid Table 1 Light Accent 2" w:uiPriority="46"/>
+    <w:lsdException w:name="Grid Table 2 Accent 2" w:uiPriority="47"/>
+    <w:lsdException w:name="Grid Table 3 Accent 2" w:uiPriority="48"/>
+    <w:lsdException w:name="Grid Table 4 Accent 2" w:uiPriority="49"/>
+    <w:lsdException w:name="Grid Table 5 Dark Accent 2" w:uiPriority="50"/>
+    <w:lsdException w:name="Grid Table 6 Colorful Accent 2" w:uiPriority="51"/>
+    <w:lsdException w:name="Grid Table 7 Colorful Accent 2" w:uiPriority="52"/>
+    <w:lsdException w:name="Grid Table 1 Light Accent 3" w:uiPriority="46"/>
+    <w:lsdException w:name="Grid Table 2 Accent 3" w:uiPriority="47"/>
+    <w:lsdException w:name="Grid Table 3 Accent 3" w:uiPriority="48"/>
+    <w:lsdException w:name="Grid Table 4 Accent 3" w:uiPriority="49"/>
+    <w:lsdException w:name="Grid Table 5 Dark Accent 3" w:uiPriority="50"/>
+    <w:lsdException w:name="Grid Table 6 Colorful Accent 3" w:uiPriority="51"/>
+    <w:lsdException w:name="Grid Table 7 Colorful Accent 3" w:uiPriority="52"/>
+    <w:lsdException w:name="Grid Table 1 Light Accent 4" w:uiPriority="46"/>
+    <w:lsdException w:name="Grid Table 2 Accent 4" w:uiPriority="47"/>
+    <w:lsdException w:name="Grid Table 3 Accent 4" w:uiPriority="48"/>
+    <w:lsdException w:name="Grid Table 4 Accent 4" w:uiPriority="49"/>
+    <w:lsdException w:name="Grid Table 5 Dark Accent 4" w:uiPriority="50"/>
+    <w:lsdException w:name="Grid Table 6 Colorful Accent 4" w:uiPriority="51"/>
+    <w:lsdException w:name="Grid Table 7 Colorful Accent 4" w:uiPriority="52"/>
+    <w:lsdException w:name="Grid Table 1 Light Accent 5" w:uiPriority="46"/>
+    <w:lsdException w:name="Grid Table 2 Accent 5" w:uiPriority="47"/>
+    <w:lsdException w:name="Grid Table 3 Accent 5" w:uiPriority="48"/>
+    <w:lsdException w:name="Grid Table 4 Accent 5" w:uiPriority="49"/>
+    <w:lsdException w:name="Grid Table 5 Dark Accent 5" w:uiPriority="50"/>
+    <w:lsdException w:name="Grid Table 6 Colorful Accent 5" w:uiPriority="51"/>
+    <w:lsdException w:name="Grid Table 7 Colorful Accent 5" w:uiPriority="52"/>
+    <w:lsdException w:name="Grid Table 1 Light Accent 6" w:uiPriority="46"/>
+    <w:lsdException w:name="Grid Table 2 Accent 6" w:uiPriority="47"/>
+    <w:lsdException w:name="Grid Table 3 Accent 6" w:uiPriority="48"/>
+    <w:lsdException w:name="Grid Table 4 Accent 6" w:uiPriority="49"/>
+    <w:lsdException w:name="Grid Table 5 Dark Accent 6" w:uiPriority="50"/>
+    <w:lsdException w:name="Grid Table 6 Colorful Accent 6" w:uiPriority="51"/>
+    <w:lsdException w:name="Grid Table 7 Colorful Accent 6" w:uiPriority="52"/>
+    <w:lsdException w:name="List Table 1 Light" w:uiPriority="46"/>
+    <w:lsdException w:name="List Table 2" w:uiPriority="47"/>
+    <w:lsdException w:name="List Table 3" w:uiPriority="48"/>
+    <w:lsdException w:name="List Table 4" w:uiPriority="49"/>
+    <w:lsdException w:name="List Table 5 Dark" w:uiPriority="50"/>
+    <w:lsdException w:name="List Table 6 Colorful" w:uiPriority="51"/>
+    <w:lsdException w:name="List Table 7 Colorful" w:uiPriority="52"/>
+    <w:lsdException w:name="List Table 1 Light Accent 1" w:uiPriority="46"/>
+    <w:lsdException w:name="List Table 2 Accent 1" w:uiPriority="47"/>
+    <w:lsdException w:name="List Table 3 Accent 1" w:uiPriority="48"/>
+    <w:lsdException w:name="List Table 4 Accent 1" w:uiPriority="49"/>
+    <w:lsdException w:name="List Table 5 Dark Accent 1" w:uiPriority="50"/>
+    <w:lsdException w:name="List Table 6 Colorful Accent 1" w:uiPriority="51"/>
+    <w:lsdException w:name="List Table 7 Colorful Accent 1" w:uiPriority="52"/>
+    <w:lsdException w:name="List Table 1 Light Accent 2" w:uiPriority="46"/>
+    <w:lsdException w:name="List Table 2 Accent 2" w:uiPriority="47"/>
+    <w:lsdException w:name="List Table 3 Accent 2" w:uiPriority="48"/>
+    <w:lsdException w:name="List Table 4 Accent 2" w:uiPriority="49"/>
+    <w:lsdException w:name="List Table 5 Dark Accent 2" w:uiPriority="50"/>
+    <w:lsdException w:name="List Table 6 Colorful Accent 2" w:uiPriority="51"/>
+    <w:lsdException w:name="List Table 7 Colorful Accent 2" w:uiPriority="52"/>
+    <w:lsdException w:name="List Table 1 Light Accent 3" w:uiPriority="46"/>
+    <w:lsdException w:name="List Table 2 Accent 3" w:uiPriority="47"/>
+    <w:lsdException w:name="List Table 3 Accent 3" w:uiPriority="48"/>
+    <w:lsdException w:name="List Table 4 Accent 3" w:uiPriority="49"/>
+    <w:lsdException w:name="List Table 5 Dark Accent 3" w:uiPriority="50"/>
+    <w:lsdException w:name="List Table 6 Colorful Accent 3" w:uiPriority="51"/>
+    <w:lsdException w:name="List Table 7 Colorful Accent 3" w:uiPriority="52"/>
+    <w:lsdException w:name="List Table 1 Light Accent 4" w:uiPriority="46"/>
+    <w:lsdException w:name="List Table 2 Accent 4" w:uiPriority="47"/>
+    <w:lsdException w:name="List Table 3 Accent 4" w:uiPriority="48"/>
+    <w:lsdException w:name="List Table 4 Accent 4" w:uiPriority="49"/>
+    <w:lsdException w:name="List Table 5 Dark Accent 4" w:uiPriority="50"/>
+    <w:lsdException w:name="List Table 6 Colorful Accent 4" w:uiPriority="51"/>
+    <w:lsdException w:name="List Table 7 Colorful Accent 4" w:uiPriority="52"/>
+    <w:lsdException w:name="List Table 1 Light Accent 5" w:uiPriority="46"/>
+    <w:lsdException w:name="List Table 2 Accent 5" w:uiPriority="47"/>
+    <w:lsdException w:name="List Table 3 Accent 5" w:uiPriority="48"/>
+    <w:lsdException w:name="List Table 4 Accent 5" w:uiPriority="49"/>
+    <w:lsdException w:name="List Table 5 Dark Accent 5" w:uiPriority="50"/>
+    <w:lsdException w:name="List Table 6 Colorful Accent 5" w:uiPriority="51"/>
+    <w:lsdException w:name="List Table 7 Colorful Accent 5" w:uiPriority="52"/>
+    <w:lsdException w:name="List Table 1 Light Accent 6" w:uiPriority="46"/>
+    <w:lsdException w:name="List Table 2 Accent 6" w:uiPriority="47"/>
+    <w:lsdException w:name="List Table 3 Accent 6" w:uiPriority="48"/>
+    <w:lsdException w:name="List Table 4 Accent 6" w:uiPriority="49"/>
+    <w:lsdException w:name="List Table 5 Dark Accent 6" w:uiPriority="50"/>
+    <w:lsdException w:name="List Table 6 Colorful Accent 6" w:uiPriority="51"/>
+    <w:lsdException w:name="List Table 7 Colorful Accent 6" w:uiPriority="52"/>
+    <w:lsdException w:name="Mention" w:semiHidden="1" w:unhideWhenUsed="1"/>
+    <w:lsdException w:name="Smart Hyperlink" w:semiHidden="1" w:unhideWhenUsed="1"/>
+    <w:lsdException w:name="Hashtag" w:semiHidden="1" w:unhideWhenUsed="1"/>
+    <w:lsdException w:name="Unresolved Mention" w:semiHidden="1" w:unhideWhenUsed="1"/>
+    <w:lsdException w:name="Smart Link" w:semiHidden="1" w:unhideWhenUsed="1"/>
+  </w:latentStyles>
+  <w:style w:type="paragraph" w:default="1" w:styleId="Normalny">
+    <w:name w:val="Normal"/>
+    <w:qFormat/>
+  </w:style>
+  <w:style w:type="paragraph" w:styleId="Nagwek1">
+    <w:name w:val="heading 1"/>
+    <w:basedOn w:val="Normalny"/>
+    <w:next w:val="Normalny"/>
+    <w:link w:val="Nagwek1Znak"/>
+    <w:uiPriority w:val="9"/>
+    <w:qFormat/>
+    <w:rsid w:val="00D95CC8"/>
+    <w:pPr>
+      <w:keepNext/>
+      <w:keepLines/>
+      <w:spacing w:before="240" w:after="0"/>
+      <w:outlineLvl w:val="0"/>
+    </w:pPr>
+    <w:rPr>
+      <w:rFonts w:asciiTheme="majorHAnsi" w:eastAsiaTheme="majorEastAsia" w:hAnsiTheme="majorHAnsi" w:cstheme="majorBidi"/>
+      <w:color w:val="2F5496" w:themeColor="accent1" w:themeShade="BF"/>
+      <w:sz w:val="32"/>
+      <w:szCs w:val="32"/>
+    </w:rPr>
+  </w:style>
+  <w:style w:type="paragraph" w:styleId="Nagwek2">
+    <w:name w:val="heading 2"/>
+    <w:basedOn w:val="Normalny"/>
+    <w:next w:val="Normalny"/>
+    <w:link w:val="Nagwek2Znak"/>
+    <w:uiPriority w:val="9"/>
+    <w:unhideWhenUsed/>
+    <w:qFormat/>
+    <w:rsid w:val="00DA17B9"/>
+    <w:pPr>
+      <w:keepNext/>
+      <w:keepLines/>
+      <w:spacing w:before="40" w:after="0"/>
+      <w:outlineLvl w:val="1"/>
+    </w:pPr>
+    <w:rPr>
+      <w:rFonts w:asciiTheme="majorHAnsi" w:eastAsiaTheme="majorEastAsia" w:hAnsiTheme="majorHAnsi" w:cstheme="majorBidi"/>
+      <w:color w:val="2F5496" w:themeColor="accent1" w:themeShade="BF"/>
+      <w:sz w:val="26"/>
+      <w:szCs w:val="26"/>
+    </w:rPr>
+  </w:style>
+  <w:style w:type="character" w:default="1" w:styleId="Domylnaczcionkaakapitu">
+    <w:name w:val="Default Paragraph Font"/>
+    <w:uiPriority w:val="1"/>
+    <w:semiHidden/>
+    <w:unhideWhenUsed/>
+  </w:style>
+  <w:style w:type="table" w:default="1" w:styleId="Standardowy">
+    <w:name w:val="Normal Table"/>
+    <w:uiPriority w:val="99"/>
+    <w:semiHidden/>
+    <w:unhideWhenUsed/>
+    <w:tblPr>
+      <w:tblInd w:w="0" w:type="dxa"/>
+      <w:tblCellMar>
+        <w:top w:w="0" w:type="dxa"/>
+        <w:left w:w="108" w:type="dxa"/>
+        <w:bottom w:w="0" w:type="dxa"/>
+        <w:right w:w="108" w:type="dxa"/>
+      </w:tblCellMar>
+    </w:tblPr>
+  </w:style>
+  <w:style w:type="numbering" w:default="1" w:styleId="Bezlisty">
+    <w:name w:val="No List"/>
+    <w:uiPriority w:val="99"/>
+    <w:semiHidden/>
+    <w:unhideWhenUsed/>
+  </w:style>
+  <w:style w:type="paragraph" w:styleId="Akapitzlist">
+    <w:name w:val="List Paragraph"/>
+    <w:basedOn w:val="Normalny"/>
+    <w:uiPriority w:val="34"/>
+    <w:qFormat/>
+    <w:rsid w:val="00F93CA9"/>
+    <w:pPr>
+      <w:ind w:left="720"/>
+      <w:contextualSpacing/>
+    </w:pPr>
+  </w:style>
+  <w:style w:type="paragraph" w:styleId="Bezodstpw">
+    <w:name w:val="No Spacing"/>
+    <w:link w:val="BezodstpwZnak"/>
+    <w:uiPriority w:val="1"/>
+    <w:qFormat/>
+    <w:rsid w:val="00D95CC8"/>
+    <w:pPr>
+      <w:spacing w:after="0" w:line="240" w:lineRule="auto"/>
+    </w:pPr>
+    <w:rPr>
+      <w:rFonts w:eastAsiaTheme="minorEastAsia"/>
+      <w:lang w:eastAsia="pl-PL"/>
+    </w:rPr>
+  </w:style>
+  <w:style w:type="character" w:customStyle="1" w:styleId="BezodstpwZnak">
+    <w:name w:val="Bez odstępów Znak"/>
+    <w:basedOn w:val="Domylnaczcionkaakapitu"/>
+    <w:link w:val="Bezodstpw"/>
+    <w:uiPriority w:val="1"/>
+    <w:rsid w:val="00D95CC8"/>
+    <w:rPr>
+      <w:rFonts w:eastAsiaTheme="minorEastAsia"/>
+      <w:lang w:eastAsia="pl-PL"/>
+    </w:rPr>
+  </w:style>
+  <w:style w:type="character" w:customStyle="1" w:styleId="Nagwek1Znak">
+    <w:name w:val="Nagłówek 1 Znak"/>
+    <w:basedOn w:val="Domylnaczcionkaakapitu"/>
+    <w:link w:val="Nagwek1"/>
+    <w:uiPriority w:val="9"/>
+    <w:rsid w:val="00D95CC8"/>
+    <w:rPr>
+      <w:rFonts w:asciiTheme="majorHAnsi" w:eastAsiaTheme="majorEastAsia" w:hAnsiTheme="majorHAnsi" w:cstheme="majorBidi"/>
+      <w:color w:val="2F5496" w:themeColor="accent1" w:themeShade="BF"/>
+      <w:sz w:val="32"/>
+      <w:szCs w:val="32"/>
+    </w:rPr>
+  </w:style>
+  <w:style w:type="paragraph" w:styleId="Nagwekspisutreci">
+    <w:name w:val="TOC Heading"/>
+    <w:basedOn w:val="Nagwek1"/>
+    <w:next w:val="Normalny"/>
+    <w:uiPriority w:val="39"/>
+    <w:unhideWhenUsed/>
+    <w:qFormat/>
+    <w:rsid w:val="00D95CC8"/>
+    <w:pPr>
+      <w:outlineLvl w:val="9"/>
+    </w:pPr>
+    <w:rPr>
+      <w:lang w:eastAsia="pl-PL"/>
+    </w:rPr>
+  </w:style>
+  <w:style w:type="paragraph" w:styleId="Spistreci1">
+    <w:name w:val="toc 1"/>
+    <w:basedOn w:val="Normalny"/>
+    <w:next w:val="Normalny"/>
+    <w:autoRedefine/>
+    <w:uiPriority w:val="39"/>
+    <w:unhideWhenUsed/>
+    <w:rsid w:val="00D95CC8"/>
+    <w:pPr>
+      <w:spacing w:after="100"/>
+    </w:pPr>
+  </w:style>
+  <w:style w:type="character" w:styleId="Hipercze">
+    <w:name w:val="Hyperlink"/>
+    <w:basedOn w:val="Domylnaczcionkaakapitu"/>
+    <w:uiPriority w:val="99"/>
+    <w:unhideWhenUsed/>
+    <w:rsid w:val="00D95CC8"/>
+    <w:rPr>
+      <w:color w:val="0563C1" w:themeColor="hyperlink"/>
+      <w:u w:val="single"/>
+    </w:rPr>
+  </w:style>
+  <w:style w:type="character" w:customStyle="1" w:styleId="Nagwek2Znak">
+    <w:name w:val="Nagłówek 2 Znak"/>
+    <w:basedOn w:val="Domylnaczcionkaakapitu"/>
+    <w:link w:val="Nagwek2"/>
+    <w:uiPriority w:val="9"/>
+    <w:rsid w:val="00DA17B9"/>
+    <w:rPr>
+      <w:rFonts w:asciiTheme="majorHAnsi" w:eastAsiaTheme="majorEastAsia" w:hAnsiTheme="majorHAnsi" w:cstheme="majorBidi"/>
+      <w:color w:val="2F5496" w:themeColor="accent1" w:themeShade="BF"/>
+      <w:sz w:val="26"/>
+      <w:szCs w:val="26"/>
+    </w:rPr>
+  </w:style>
+  <w:style w:type="paragraph" w:styleId="Spistreci2">
+    <w:name w:val="toc 2"/>
+    <w:basedOn w:val="Normalny"/>
+    <w:next w:val="Normalny"/>
+    <w:autoRedefine/>
+    <w:uiPriority w:val="39"/>
+    <w:unhideWhenUsed/>
+    <w:rsid w:val="00DA17B9"/>
+    <w:pPr>
+      <w:spacing w:after="100"/>
+      <w:ind w:left="220"/>
+    </w:pPr>
+  </w:style>
+</w:styles>
+</file>
+
+<file path=word/glossary/document.xml><?xml version="1.0" encoding="utf-8"?>
+<w:glossaryDocument xmlns:wpc="http://schemas.microsoft.com/office/word/2010/wordprocessingCanvas" xmlns:cx="http://schemas.microsoft.com/office/drawing/2014/chartex" xmlns:cx1="http://schemas.microsoft.com/office/drawing/2015/9/8/chartex" xmlns:cx2="http://schemas.microsoft.com/office/drawing/2015/10/21/chartex" xmlns:cx3="http://schemas.microsoft.com/office/drawing/2016/5/9/chartex" xmlns:cx4="http://schemas.microsoft.com/office/drawing/2016/5/10/chartex" xmlns:cx5="http://schemas.microsoft.com/office/drawing/2016/5/11/chartex" xmlns:cx6="http://schemas.microsoft.com/office/drawing/2016/5/12/chartex" xmlns:cx7="http://schemas.microsoft.com/office/drawing/2016/5/13/chartex" xmlns:cx8="http://schemas.microsoft.com/office/drawing/2016/5/14/chartex" xmlns:mc="http://schemas.openxmlformats.org/markup-compatibility/2006" xmlns:aink="http://schemas.microsoft.com/office/drawing/2016/ink" xmlns:am3d="http://schemas.microsoft.com/office/drawing/2017/model3d" xmlns:o="urn:schemas-microsoft-com:office:office" xmlns:oel="http://schemas.microsoft.com/office/2019/extlst" xmlns:r="http://schemas.openxmlformats.org/officeDocument/2006/relationships" xmlns:m="http://schemas.openxmlformats.org/officeDocument/2006/math" xmlns:v="urn:schemas-microsoft-com:vml" xmlns:wp14="http://schemas.microsoft.com/office/word/2010/wordprocessingDrawing" xmlns:wp="http://schemas.openxmlformats.org/drawingml/2006/wordprocessingDrawing" xmlns:w10="urn:schemas-microsoft-com:office:word" xmlns:w="http://schemas.openxmlformats.org/wordprocessingml/2006/main" xmlns:w14="http://schemas.microsoft.com/office/word/2010/wordml" xmlns:w15="http://schemas.microsoft.com/office/word/2012/wordml" xmlns:w16cex="http://schemas.microsoft.com/office/word/2018/wordml/cex" xmlns:w16cid="http://schemas.microsoft.com/office/word/2016/wordml/cid" xmlns:w16="http://schemas.microsoft.com/office/word/2018/wordml" xmlns:w16du="http://schemas.microsoft.com/office/word/2023/wordml/word16du" xmlns:w16sdtdh="http://schemas.microsoft.com/office/word/2020/wordml/sdtdatahash" xmlns:w16se="http://schemas.microsoft.com/office/word/2015/wordml/symex" xmlns:wpg="http://schemas.microsoft.com/office/word/2010/wordprocessingGroup" xmlns:wpi="http://schemas.microsoft.com/office/word/2010/wordprocessingInk" xmlns:wne="http://schemas.microsoft.com/office/word/2006/wordml" xmlns:wps="http://schemas.microsoft.com/office/word/2010/wordprocessingShape" mc:Ignorable="w14 w15 w16se w16cid w16 w16cex w16sdtdh w16du wp14">
+  <w:docParts>
+    <w:docPart>
+      <w:docPartPr>
+        <w:name w:val="DC940B58FFBB423DA8A9F9F31D5A567D"/>
+        <w:category>
+          <w:name w:val="Ogólne"/>
+          <w:gallery w:val="placeholder"/>
+        </w:category>
+        <w:types>
+          <w:type w:val="bbPlcHdr"/>
+        </w:types>
+        <w:behaviors>
+          <w:behavior w:val="content"/>
+        </w:behaviors>
+        <w:guid w:val="{8891B328-11F8-46E3-933C-DE2280D3746A}"/>
+      </w:docPartPr>
+      <w:docPartBody>
+        <w:p>
+          <w:pPr>
+            <w:pStyle w:val="DC940B58FFBB423DA8A9F9F31D5A567D"/>
+          </w:pPr>
+          <w:r>
+            <w:rPr>
+              <w:rFonts w:asciiTheme="majorHAnsi" w:eastAsiaTheme="majorEastAsia" w:hAnsiTheme="majorHAnsi" w:cstheme="majorBidi"/>
+              <w:caps/>
+              <w:color w:val="156082" w:themeColor="accent1"/>
+              <w:sz w:val="80"/>
+              <w:szCs w:val="80"/>
+            </w:rPr>
+            <w:t>[Tytuł dokumentu]</w:t>
+          </w:r>
+        </w:p>
+      </w:docPartBody>
+    </w:docPart>
+  </w:docParts>
+</w:glossaryDocument>
+</file>
+
+<file path=word/glossary/fontTable.xml><?xml version="1.0" encoding="utf-8"?>
+<w:fonts xmlns:mc="http://schemas.openxmlformats.org/markup-compatibility/2006" xmlns:r="http://schemas.openxmlformats.org/officeDocument/2006/relationships" xmlns:w="http://schemas.openxmlformats.org/wordprocessingml/2006/main" xmlns:w14="http://schemas.microsoft.com/office/word/2010/wordml" xmlns:w15="http://schemas.microsoft.com/office/word/2012/wordml" xmlns:w16cex="http://schemas.microsoft.com/office/word/2018/wordml/cex" xmlns:w16cid="http://schemas.microsoft.com/office/word/2016/wordml/cid" xmlns:w16="http://schemas.microsoft.com/office/word/2018/wordml" xmlns:w16du="http://schemas.microsoft.com/office/word/2023/wordml/word16du" xmlns:w16sdtdh="http://schemas.microsoft.com/office/word/2020/wordml/sdtdatahash" xmlns:w16se="http://schemas.microsoft.com/office/word/2015/wordml/symex" mc:Ignorable="w14 w15 w16se w16cid w16 w16cex w16sdtdh w16du">
+  <w:font w:name="Calibri">
+    <w:panose1 w:val="020F0502020204030204"/>
+    <w:charset w:val="00"/>
+    <w:family w:val="swiss"/>
+    <w:pitch w:val="variable"/>
+    <w:sig w:usb0="E4002EFF" w:usb1="C000247B" w:usb2="00000009" w:usb3="00000000" w:csb0="000001FF" w:csb1="00000000"/>
+  </w:font>
+  <w:font w:name="Times New Roman">
+    <w:panose1 w:val="02020603050405020304"/>
+    <w:charset w:val="00"/>
+    <w:family w:val="roman"/>
+    <w:pitch w:val="variable"/>
+    <w:sig w:usb0="E0002EFF" w:usb1="C000785B" w:usb2="00000009" w:usb3="00000000" w:csb0="000001FF" w:csb1="00000000"/>
+  </w:font>
+  <w:font w:name="Symbol">
+    <w:panose1 w:val="05050102010706020507"/>
+    <w:charset w:val="02"/>
+    <w:family w:val="roman"/>
+    <w:pitch w:val="variable"/>
+    <w:sig w:usb0="00000000" w:usb1="10000000" w:usb2="00000000" w:usb3="00000000" w:csb0="80000000" w:csb1="00000000"/>
+  </w:font>
+  <w:font w:name="Courier New">
+    <w:panose1 w:val="02070309020205020404"/>
+    <w:charset w:val="00"/>
+    <w:family w:val="modern"/>
+    <w:pitch w:val="fixed"/>
+    <w:sig w:usb0="E0002EFF" w:usb1="C0007843" w:usb2="00000009" w:usb3="00000000" w:csb0="000001FF" w:csb1="00000000"/>
+  </w:font>
+  <w:font w:name="Wingdings">
+    <w:panose1 w:val="05000000000000000000"/>
+    <w:charset w:val="02"/>
+    <w:family w:val="auto"/>
+    <w:pitch w:val="variable"/>
+    <w:sig w:usb0="00000000" w:usb1="10000000" w:usb2="00000000" w:usb3="00000000" w:csb0="80000000" w:csb1="00000000"/>
+  </w:font>
+  <w:font w:name="Calibri Light">
+    <w:panose1 w:val="020F0302020204030204"/>
+    <w:charset w:val="00"/>
+    <w:family w:val="swiss"/>
+    <w:pitch w:val="variable"/>
+    <w:sig w:usb0="E4002EFF" w:usb1="C000247B" w:usb2="00000009" w:usb3="00000000" w:csb0="000001FF" w:csb1="00000000"/>
+  </w:font>
+  <w:font w:name="Aptos">
+    <w:charset w:val="00"/>
+    <w:family w:val="swiss"/>
+    <w:pitch w:val="variable"/>
+    <w:sig w:usb0="20000287" w:usb1="00000003" w:usb2="00000000" w:usb3="00000000" w:csb0="0000019F" w:csb1="00000000"/>
+  </w:font>
+  <w:font w:name="Aptos Display">
+    <w:charset w:val="00"/>
+    <w:family w:val="swiss"/>
+    <w:pitch w:val="variable"/>
+    <w:sig w:usb0="20000287" w:usb1="00000003" w:usb2="00000000" w:usb3="00000000" w:csb0="0000019F" w:csb1="00000000"/>
+  </w:font>
+</w:fonts>
+</file>
+
+<file path=word/glossary/settings.xml><?xml version="1.0" encoding="utf-8"?>
+<w:settings xmlns:mc="http://schemas.openxmlformats.org/markup-compatibility/2006" xmlns:o="urn:schemas-microsoft-com:office:office" xmlns:r="http://schemas.openxmlformats.org/officeDocument/2006/relationships" xmlns:m="http://schemas.openxmlformats.org/officeDocument/2006/math" xmlns:v="urn:schemas-microsoft-com:vml" xmlns:w10="urn:schemas-microsoft-com:office:word" xmlns:w="http://schemas.openxmlformats.org/wordprocessingml/2006/main" xmlns:w14="http://schemas.microsoft.com/office/word/2010/wordml" xmlns:w15="http://schemas.microsoft.com/office/word/2012/wordml" xmlns:w16cex="http://schemas.microsoft.com/office/word/2018/wordml/cex" xmlns:w16cid="http://schemas.microsoft.com/office/word/2016/wordml/cid" xmlns:w16="http://schemas.microsoft.com/office/word/2018/wordml" xmlns:w16du="http://schemas.microsoft.com/office/word/2023/wordml/word16du" xmlns:w16sdtdh="http://schemas.microsoft.com/office/word/2020/wordml/sdtdatahash" xmlns:w16se="http://schemas.microsoft.com/office/word/2015/wordml/symex" xmlns:sl="http://schemas.openxmlformats.org/schemaLibrary/2006/main" mc:Ignorable="w14 w15 w16se w16cid w16 w16cex w16sdtdh w16du">
+  <w:view w:val="normal"/>
+  <w:defaultTabStop w:val="708"/>
+  <w:hyphenationZone w:val="425"/>
+  <w:characterSpacingControl w:val="doNotCompress"/>
+  <w:compat>
+    <w:useFELayout/>
+    <w:compatSetting w:name="compatibilityMode" w:uri="http://schemas.microsoft.com/office/word" w:val="15"/>
+    <w:compatSetting w:name="overrideTableStyleFontSizeAndJustification" w:uri="http://schemas.microsoft.com/office/word" w:val="1"/>
+    <w:compatSetting w:name="enableOpenTypeFeatures" w:uri="http://schemas.microsoft.com/office/word" w:val="1"/>
+    <w:compatSetting w:name="doNotFlipMirrorIndents" w:uri="http://schemas.microsoft.com/office/word" w:val="1"/>
+    <w:compatSetting w:name="differentiateMultirowTableHeaders" w:uri="http://schemas.microsoft.com/office/word" w:val="1"/>
+    <w:compatSetting w:name="useWord2013TrackBottomHyphenation" w:uri="http://schemas.microsoft.com/office/word" w:val="0"/>
+  </w:compat>
+  <w:rsids>
+    <w:rsidRoot w:val="00A32A43"/>
+    <w:rsid w:val="000A79A5"/>
+    <w:rsid w:val="00103407"/>
+    <w:rsid w:val="00426551"/>
+    <w:rsid w:val="00493496"/>
+    <w:rsid w:val="00A32A43"/>
+    <w:rsid w:val="00CF20DF"/>
+    <w:rsid w:val="00E164C2"/>
+    <w:rsid w:val="00ED07D2"/>
+  </w:rsids>
+  <m:mathPr>
+    <m:mathFont m:val="Cambria Math"/>
+    <m:brkBin m:val="before"/>
+    <m:brkBinSub m:val="--"/>
+    <m:smallFrac m:val="0"/>
+    <m:dispDef/>
+    <m:lMargin m:val="0"/>
+    <m:rMargin m:val="0"/>
+    <m:defJc m:val="centerGroup"/>
+    <m:wrapIndent m:val="1440"/>
+    <m:intLim m:val="subSup"/>
+    <m:naryLim m:val="undOvr"/>
+  </m:mathPr>
+  <w:themeFontLang w:val="pl-PL"/>
+  <w:clrSchemeMapping w:bg1="light1" w:t1="dark1" w:bg2="light2" w:t2="dark2" w:accent1="accent1" w:accent2="accent2" w:accent3="accent3" w:accent4="accent4" w:accent5="accent5" w:accent6="accent6" w:hyperlink="hyperlink" w:followedHyperlink="followedHyperlink"/>
+  <w:decimalSymbol w:val=","/>
+  <w:listSeparator w:val=";"/>
+  <w15:chartTrackingRefBased/>
+</w:settings>
+</file>
+
+<file path=word/glossary/styles.xml><?xml version="1.0" encoding="utf-8"?>
+<w:styles xmlns:mc="http://schemas.openxmlformats.org/markup-compatibility/2006" xmlns:r="http://schemas.openxmlformats.org/officeDocument/2006/relationships" xmlns:w="http://schemas.openxmlformats.org/wordprocessingml/2006/main" xmlns:w14="http://schemas.microsoft.com/office/word/2010/wordml" xmlns:w15="http://schemas.microsoft.com/office/word/2012/wordml" xmlns:w16cex="http://schemas.microsoft.com/office/word/2018/wordml/cex" xmlns:w16cid="http://schemas.microsoft.com/office/word/2016/wordml/cid" xmlns:w16="http://schemas.microsoft.com/office/word/2018/wordml" xmlns:w16du="http://schemas.microsoft.com/office/word/2023/wordml/word16du" xmlns:w16sdtdh="http://schemas.microsoft.com/office/word/2020/wordml/sdtdatahash" xmlns:w16se="http://schemas.microsoft.com/office/word/2015/wordml/symex" mc:Ignorable="w14 w15 w16se w16cid w16 w16cex w16sdtdh w16du">
+  <w:docDefaults>
+    <w:rPrDefault>
+      <w:rPr>
+        <w:rFonts w:asciiTheme="minorHAnsi" w:eastAsiaTheme="minorEastAsia" w:hAnsiTheme="minorHAnsi" w:cstheme="minorBidi"/>
+        <w:kern w:val="2"/>
+        <w:sz w:val="24"/>
+        <w:szCs w:val="24"/>
+        <w:lang w:val="pl-PL" w:eastAsia="pl-PL" w:bidi="ar-SA"/>
+        <w14:ligatures w14:val="standardContextual"/>
+      </w:rPr>
+    </w:rPrDefault>
+    <w:pPrDefault>
+      <w:pPr>
+        <w:spacing w:after="160" w:line="278" w:lineRule="auto"/>
       </w:pPr>
     </w:pPrDefault>
   </w:docDefaults>
@@ -3645,18 +6858,18 @@
     <w:semiHidden/>
     <w:unhideWhenUsed/>
   </w:style>
-  <w:style w:type="paragraph" w:styleId="Akapitzlist">
-    <w:name w:val="List Paragraph"/>
-    <w:basedOn w:val="Normalny"/>
-    <w:uiPriority w:val="34"/>
-    <w:qFormat/>
-    <w:rsid w:val="00F93CA9"/>
-    <w:pPr>
-      <w:ind w:left="720"/>
-      <w:contextualSpacing/>
-    </w:pPr>
+  <w:style w:type="paragraph" w:customStyle="1" w:styleId="DC940B58FFBB423DA8A9F9F31D5A567D">
+    <w:name w:val="DC940B58FFBB423DA8A9F9F31D5A567D"/>
+    <w:rsid w:val="00A32A43"/>
   </w:style>
 </w:styles>
+</file>
+
+<file path=word/glossary/webSettings.xml><?xml version="1.0" encoding="utf-8"?>
+<w:webSettings xmlns:mc="http://schemas.openxmlformats.org/markup-compatibility/2006" xmlns:r="http://schemas.openxmlformats.org/officeDocument/2006/relationships" xmlns:w="http://schemas.openxmlformats.org/wordprocessingml/2006/main" xmlns:w14="http://schemas.microsoft.com/office/word/2010/wordml" xmlns:w15="http://schemas.microsoft.com/office/word/2012/wordml" xmlns:w16cex="http://schemas.microsoft.com/office/word/2018/wordml/cex" xmlns:w16cid="http://schemas.microsoft.com/office/word/2016/wordml/cid" xmlns:w16="http://schemas.microsoft.com/office/word/2018/wordml" xmlns:w16du="http://schemas.microsoft.com/office/word/2023/wordml/word16du" xmlns:w16sdtdh="http://schemas.microsoft.com/office/word/2020/wordml/sdtdatahash" xmlns:w16se="http://schemas.microsoft.com/office/word/2015/wordml/symex" mc:Ignorable="w14 w15 w16se w16cid w16 w16cex w16sdtdh w16du">
+  <w:optimizeForBrowser/>
+  <w:allowPNG/>
+</w:webSettings>
 </file>
 
 <file path=word/theme/theme1.xml><?xml version="1.0" encoding="utf-8"?>
@@ -3952,4 +7165,16 @@
     </a:ext>
   </a:extLst>
 </a:theme>
+</file>
+
+<file path=customXml/item1.xml><?xml version="1.0" encoding="utf-8"?>
+<b:Sources xmlns:b="http://schemas.openxmlformats.org/officeDocument/2006/bibliography" xmlns="http://schemas.openxmlformats.org/officeDocument/2006/bibliography" SelectedStyle="\APASixthEditionOfficeOnline.xsl" StyleName="APA" Version="6"/>
+</file>
+
+<file path=customXml/itemProps1.xml><?xml version="1.0" encoding="utf-8"?>
+<ds:datastoreItem xmlns:ds="http://schemas.openxmlformats.org/officeDocument/2006/customXml" ds:itemID="{A28E03CA-4002-4664-9AD9-4A1DD270E95E}">
+  <ds:schemaRefs>
+    <ds:schemaRef ds:uri="http://schemas.openxmlformats.org/officeDocument/2006/bibliography"/>
+  </ds:schemaRefs>
+</ds:datastoreItem>
 </file>
</xml_diff>